<commit_message>
Basics of the researching paper
</commit_message>
<xml_diff>
--- a/Researching_Paper/RTOS_Researching_Paper.docx
+++ b/Researching_Paper/RTOS_Researching_Paper.docx
@@ -3,12 +3,80 @@
 <w:document xmlns:wpc="http://schemas.microsoft.com/office/word/2010/wordprocessingCanvas" xmlns:mo="http://schemas.microsoft.com/office/mac/office/2008/main" xmlns:mc="http://schemas.openxmlformats.org/markup-compatibility/2006" xmlns:mv="urn:schemas-microsoft-com:mac:vml" xmlns:o="urn:schemas-microsoft-com:office:office" xmlns:r="http://schemas.openxmlformats.org/officeDocument/2006/relationships" xmlns:m="http://schemas.openxmlformats.org/officeDocument/2006/math" xmlns:v="urn:schemas-microsoft-com:vml" xmlns:wp14="http://schemas.microsoft.com/office/word/2010/wordprocessingDrawing" xmlns:wp="http://schemas.openxmlformats.org/drawingml/2006/wordprocessingDrawing" xmlns:w10="urn:schemas-microsoft-com:office:word" xmlns:w="http://schemas.openxmlformats.org/wordprocessingml/2006/main" xmlns:w14="http://schemas.microsoft.com/office/word/2010/wordml" xmlns:w15="http://schemas.microsoft.com/office/word/2012/wordml" xmlns:wpg="http://schemas.microsoft.com/office/word/2010/wordprocessingGroup" xmlns:wpi="http://schemas.microsoft.com/office/word/2010/wordprocessingInk" xmlns:wne="http://schemas.microsoft.com/office/word/2006/wordml" xmlns:wps="http://schemas.microsoft.com/office/word/2010/wordprocessingShape" mc:Ignorable="w14 w15 wp14">
   <w:body>
     <w:p>
+      <w:pPr>
+        <w:spacing w:line="360" w:lineRule="auto"/>
+        <w:jc w:val="center"/>
+        <w:rPr>
+          <w:rFonts w:ascii="Times New Roman" w:hAnsi="Times New Roman" w:cs="Times New Roman"/>
+          <w:b/>
+          <w:sz w:val="32"/>
+          <w:szCs w:val="32"/>
+        </w:rPr>
+      </w:pPr>
+      <w:proofErr w:type="spellStart"/>
+      <w:r>
+        <w:rPr>
+          <w:rFonts w:ascii="Times New Roman" w:hAnsi="Times New Roman" w:cs="Times New Roman"/>
+          <w:b/>
+          <w:sz w:val="32"/>
+          <w:szCs w:val="32"/>
+        </w:rPr>
+        <w:t>Tit</w:t>
+      </w:r>
       <w:bookmarkStart w:id="0" w:name="_GoBack"/>
       <w:bookmarkEnd w:id="0"/>
+      <w:r>
+        <w:rPr>
+          <w:rFonts w:ascii="Times New Roman" w:hAnsi="Times New Roman" w:cs="Times New Roman"/>
+          <w:b/>
+          <w:sz w:val="32"/>
+          <w:szCs w:val="32"/>
+        </w:rPr>
+        <w:t>le</w:t>
+      </w:r>
+      <w:proofErr w:type="spellEnd"/>
+    </w:p>
+    <w:p>
+      <w:pPr>
+        <w:spacing w:line="480" w:lineRule="auto"/>
+        <w:jc w:val="center"/>
+        <w:rPr>
+          <w:rFonts w:ascii="Times New Roman" w:hAnsi="Times New Roman" w:cs="Times New Roman"/>
+          <w:b/>
+        </w:rPr>
+      </w:pPr>
+      <w:r>
+        <w:rPr>
+          <w:rFonts w:ascii="Times New Roman" w:hAnsi="Times New Roman" w:cs="Times New Roman"/>
+          <w:b/>
+        </w:rPr>
+        <w:t>João Paulo Cunha Ávila</w:t>
+      </w:r>
+    </w:p>
+    <w:p>
+      <w:pPr>
+        <w:jc w:val="center"/>
+        <w:rPr>
+          <w:rFonts w:ascii="Times New Roman" w:hAnsi="Times New Roman" w:cs="Times New Roman"/>
+          <w:b/>
+        </w:rPr>
+      </w:pPr>
+      <w:r>
+        <w:rPr>
+          <w:rFonts w:ascii="Times New Roman" w:hAnsi="Times New Roman" w:cs="Times New Roman"/>
+        </w:rPr>
+        <w:t>Departamento de Ciê</w:t>
+      </w:r>
+      <w:r>
+        <w:rPr>
+          <w:rFonts w:ascii="Times New Roman" w:hAnsi="Times New Roman" w:cs="Times New Roman"/>
+        </w:rPr>
+        <w:t>ncias da Computação – Centro Universitário de Brasília</w:t>
+      </w:r>
     </w:p>
     <w:sectPr>
       <w:pgSz w:w="11900" w:h="16840"/>
-      <w:pgMar w:top="1417" w:right="1701" w:bottom="1417" w:left="1701" w:header="708" w:footer="708" w:gutter="0"/>
+      <w:pgMar w:top="1985" w:right="1701" w:bottom="1418" w:left="1701" w:header="709" w:footer="709" w:gutter="0"/>
       <w:cols w:space="708"/>
       <w:docGrid w:linePitch="360"/>
     </w:sectPr>

</xml_diff>

<commit_message>
Adding some document configurations.
</commit_message>
<xml_diff>
--- a/Researching_Paper/RTOS_Researching_Paper.docx
+++ b/Researching_Paper/RTOS_Researching_Paper.docx
@@ -20,7 +20,7 @@
           <w:sz w:val="32"/>
           <w:szCs w:val="32"/>
         </w:rPr>
-        <w:t>Title</w:t>
+        <w:t>Implantação de conceitos de sistemas de tempo real em uma envasadora utilizando arduíno</w:t>
       </w:r>
     </w:p>
     <w:p>
@@ -64,36 +64,29 @@
       <w:pPr>
         <w:jc w:val="center"/>
         <w:rPr>
-          <w:rFonts w:ascii="Times New Roman" w:hAnsi="Times New Roman" w:cs="Times New Roman"/>
+          <w:rFonts w:ascii="Courier" w:hAnsi="Courier" w:cs="Times New Roman"/>
           <w:color w:val="000000" w:themeColor="text1"/>
         </w:rPr>
       </w:pPr>
       <w:r>
         <w:rPr>
-          <w:rFonts w:ascii="Times New Roman" w:hAnsi="Times New Roman" w:cs="Times New Roman"/>
+          <w:rFonts w:ascii="Courier" w:hAnsi="Courier" w:cs="Times New Roman"/>
           <w:color w:val="000000" w:themeColor="text1"/>
         </w:rPr>
-        <w:t>j</w:t>
-      </w:r>
-      <w:r>
-        <w:rPr>
-          <w:rFonts w:ascii="Times New Roman" w:hAnsi="Times New Roman" w:cs="Times New Roman"/>
+        <w:t>jpcunha4@gmail</w:t>
+      </w:r>
+      <w:r>
+        <w:rPr>
+          <w:rFonts w:ascii="Courier" w:hAnsi="Courier" w:cs="Times New Roman"/>
           <w:color w:val="000000" w:themeColor="text1"/>
         </w:rPr>
-        <w:t>pcunha4@gmail</w:t>
-      </w:r>
-      <w:r>
-        <w:rPr>
-          <w:rFonts w:ascii="Times New Roman" w:hAnsi="Times New Roman" w:cs="Times New Roman"/>
+        <w:t>.</w:t>
+      </w:r>
+      <w:r>
+        <w:rPr>
+          <w:rFonts w:ascii="Courier" w:hAnsi="Courier" w:cs="Times New Roman"/>
           <w:color w:val="000000" w:themeColor="text1"/>
         </w:rPr>
-        <w:t>.</w:t>
-      </w:r>
-      <w:r>
-        <w:rPr>
-          <w:rFonts w:ascii="Times New Roman" w:hAnsi="Times New Roman" w:cs="Times New Roman"/>
-          <w:color w:val="000000" w:themeColor="text1"/>
-        </w:rPr>
         <w:t>com</w:t>
       </w:r>
     </w:p>
@@ -112,12 +105,14 @@
         <w:rPr>
           <w:rFonts w:ascii="Times New Roman" w:hAnsi="Times New Roman" w:cs="Times New Roman"/>
           <w:b/>
-        </w:rPr>
-      </w:pPr>
-      <w:r>
-        <w:rPr>
-          <w:rFonts w:ascii="Times New Roman" w:hAnsi="Times New Roman" w:cs="Times New Roman"/>
-          <w:b/>
+          <w:i/>
+        </w:rPr>
+      </w:pPr>
+      <w:r>
+        <w:rPr>
+          <w:rFonts w:ascii="Times New Roman" w:hAnsi="Times New Roman" w:cs="Times New Roman"/>
+          <w:b/>
+          <w:i/>
         </w:rPr>
         <w:t>Abstract:</w:t>
       </w:r>
@@ -128,21 +123,24 @@
         <w:rPr>
           <w:rFonts w:ascii="Times New Roman" w:hAnsi="Times New Roman" w:cs="Times New Roman"/>
           <w:b/>
-        </w:rPr>
-      </w:pPr>
-    </w:p>
-    <w:p>
-      <w:pPr>
-        <w:jc w:val="both"/>
-        <w:rPr>
-          <w:rFonts w:ascii="Times New Roman" w:hAnsi="Times New Roman" w:cs="Times New Roman"/>
-          <w:b/>
-        </w:rPr>
-      </w:pPr>
-      <w:r>
-        <w:rPr>
-          <w:rFonts w:ascii="Times New Roman" w:hAnsi="Times New Roman" w:cs="Times New Roman"/>
-          <w:b/>
+          <w:i/>
+        </w:rPr>
+      </w:pPr>
+    </w:p>
+    <w:p>
+      <w:pPr>
+        <w:jc w:val="both"/>
+        <w:rPr>
+          <w:rFonts w:ascii="Times New Roman" w:hAnsi="Times New Roman" w:cs="Times New Roman"/>
+          <w:b/>
+          <w:i/>
+        </w:rPr>
+      </w:pPr>
+      <w:r>
+        <w:rPr>
+          <w:rFonts w:ascii="Times New Roman" w:hAnsi="Times New Roman" w:cs="Times New Roman"/>
+          <w:b/>
+          <w:i/>
         </w:rPr>
         <w:t>Resumo:</w:t>
       </w:r>
@@ -462,7 +460,17 @@
           <w:szCs w:val="24"/>
           <w:lang w:val="pt-PT"/>
         </w:rPr>
-        <w:t>Levando em consideração que o tempo é tratado pelo processador um recurso, faz-se necessário utilizar o escalonamento de processos, que refere-se a capacidade de um processador em executar todas as computações, ou seja, se o mesmo tem clocks suficientes para executar tais processos à tempo. Para alcançar este propósito são utilizados diversos tipos de algoritmos (SHAW, 2003). Para este experimento faz-se necessário a análise de apenas três algoritmos: por taxa monotônica, EDF(Earliest Deadline First) e Deadline Monotônico</w:t>
+        <w:t xml:space="preserve">Levando em consideração que o tempo é tratado pelo processador um recurso, faz-se necessário utilizar o escalonamento de processos, que refere-se a capacidade de um processador em executar todas as computações, ou seja, se o mesmo tem clocks suficientes para executar tais processos à tempo. Para alcançar este propósito são utilizados diversos tipos de algoritmos (SHAW, 2003). Para este experimento faz-se </w:t>
+      </w:r>
+      <w:r>
+        <w:rPr>
+          <w:rStyle w:val="None"/>
+          <w:sz w:val="24"/>
+          <w:szCs w:val="24"/>
+          <w:lang w:val="pt-PT"/>
+        </w:rPr>
+        <w:lastRenderedPageBreak/>
+        <w:t>necessário a análise de apenas três algoritmos: por taxa monotônica, EDF(Earliest Deadline First) e Deadline Monotônico</w:t>
       </w:r>
       <w:r>
         <w:rPr>
@@ -492,7 +500,6 @@
           <w:szCs w:val="24"/>
           <w:lang w:val="pt-PT"/>
         </w:rPr>
-        <w:lastRenderedPageBreak/>
         <w:t>O escalonamento por taxa monotônica trabalha com o princípio que tarefas com o menor período tem maior prioridade (</w:t>
       </w:r>
       <w:r>
@@ -729,26 +736,20 @@
         <w:ind w:firstLine="360"/>
         <w:jc w:val="center"/>
         <w:rPr>
-          <w:rFonts w:ascii="Times New Roman" w:hAnsi="Times New Roman" w:cs="Times New Roman"/>
+          <w:rFonts w:ascii="Helvetica" w:hAnsi="Helvetica" w:cs="Times New Roman"/>
+          <w:b/>
           <w:sz w:val="20"/>
           <w:szCs w:val="20"/>
         </w:rPr>
       </w:pPr>
       <w:r>
         <w:rPr>
-          <w:rFonts w:ascii="Times New Roman" w:hAnsi="Times New Roman" w:cs="Times New Roman"/>
+          <w:rFonts w:ascii="Helvetica" w:hAnsi="Helvetica" w:cs="Times New Roman"/>
+          <w:b/>
           <w:sz w:val="20"/>
           <w:szCs w:val="20"/>
         </w:rPr>
-        <w:t>Figura 1</w:t>
-      </w:r>
-      <w:r>
-        <w:rPr>
-          <w:rFonts w:ascii="Times New Roman" w:hAnsi="Times New Roman" w:cs="Times New Roman"/>
-          <w:sz w:val="20"/>
-          <w:szCs w:val="20"/>
-        </w:rPr>
-        <w:t>. Maquina de Estados de uma Envasadora</w:t>
+        <w:t>Figura 1. Maquina de Estados de uma Envasadora</w:t>
       </w:r>
     </w:p>
     <w:p>
@@ -848,24 +849,6 @@
       </w:r>
       <w:bookmarkStart w:id="0" w:name="_GoBack"/>
       <w:bookmarkEnd w:id="0"/>
-    </w:p>
-    <w:p>
-      <w:pPr>
-        <w:ind w:firstLine="360"/>
-        <w:jc w:val="both"/>
-        <w:rPr>
-          <w:rFonts w:ascii="Times New Roman" w:hAnsi="Times New Roman" w:cs="Times New Roman"/>
-        </w:rPr>
-      </w:pPr>
-    </w:p>
-    <w:p>
-      <w:pPr>
-        <w:ind w:firstLine="360"/>
-        <w:jc w:val="both"/>
-        <w:rPr>
-          <w:rFonts w:ascii="Times New Roman" w:hAnsi="Times New Roman" w:cs="Times New Roman"/>
-        </w:rPr>
-      </w:pPr>
     </w:p>
     <w:p>
       <w:pPr>
@@ -2611,7 +2594,7 @@
 </file>
 
 <file path=customXml/itemProps1.xml><?xml version="1.0" encoding="utf-8"?>
-<ds:datastoreItem xmlns:ds="http://schemas.openxmlformats.org/officeDocument/2006/customXml" ds:itemID="{ECE93408-4850-5A48-8B58-3A724367AD33}">
+<ds:datastoreItem xmlns:ds="http://schemas.openxmlformats.org/officeDocument/2006/customXml" ds:itemID="{EC961F7E-832A-2E41-A3B2-8CD4FBE05810}">
   <ds:schemaRefs>
     <ds:schemaRef ds:uri="http://schemas.openxmlformats.org/officeDocument/2006/bibliography"/>
   </ds:schemaRefs>

</xml_diff>

<commit_message>
First version of the reserching paper.
</commit_message>
<xml_diff>
--- a/Researching_Paper/RTOS_Researching_Paper.docx
+++ b/Researching_Paper/RTOS_Researching_Paper.docx
@@ -20,8 +20,57 @@
           <w:sz w:val="32"/>
           <w:szCs w:val="32"/>
         </w:rPr>
-        <w:t>Implantação de conceitos de sistemas de tempo real em uma envasadora utilizando arduíno</w:t>
-      </w:r>
+        <w:t xml:space="preserve">Implantação de conceitos de sistemas de tempo real </w:t>
+      </w:r>
+      <w:r>
+        <w:rPr>
+          <w:rFonts w:ascii="Times New Roman" w:hAnsi="Times New Roman" w:cs="Times New Roman"/>
+          <w:b/>
+          <w:sz w:val="32"/>
+          <w:szCs w:val="32"/>
+        </w:rPr>
+        <w:t>no controle de esteiras de uma</w:t>
+      </w:r>
+      <w:r>
+        <w:rPr>
+          <w:rFonts w:ascii="Times New Roman" w:hAnsi="Times New Roman" w:cs="Times New Roman"/>
+          <w:b/>
+          <w:sz w:val="32"/>
+          <w:szCs w:val="32"/>
+        </w:rPr>
+        <w:t xml:space="preserve"> </w:t>
+      </w:r>
+      <w:proofErr w:type="spellStart"/>
+      <w:r>
+        <w:rPr>
+          <w:rFonts w:ascii="Times New Roman" w:hAnsi="Times New Roman" w:cs="Times New Roman"/>
+          <w:b/>
+          <w:sz w:val="32"/>
+          <w:szCs w:val="32"/>
+        </w:rPr>
+        <w:t>envasadora</w:t>
+      </w:r>
+      <w:proofErr w:type="spellEnd"/>
+      <w:r>
+        <w:rPr>
+          <w:rFonts w:ascii="Times New Roman" w:hAnsi="Times New Roman" w:cs="Times New Roman"/>
+          <w:b/>
+          <w:sz w:val="32"/>
+          <w:szCs w:val="32"/>
+        </w:rPr>
+        <w:t xml:space="preserve"> utilizando </w:t>
+      </w:r>
+      <w:proofErr w:type="spellStart"/>
+      <w:r>
+        <w:rPr>
+          <w:rFonts w:ascii="Times New Roman" w:hAnsi="Times New Roman" w:cs="Times New Roman"/>
+          <w:b/>
+          <w:sz w:val="32"/>
+          <w:szCs w:val="32"/>
+        </w:rPr>
+        <w:t>arduíno</w:t>
+      </w:r>
+      <w:proofErr w:type="spellEnd"/>
     </w:p>
     <w:p>
       <w:pPr>
@@ -73,21 +122,7 @@
           <w:rFonts w:ascii="Courier" w:hAnsi="Courier" w:cs="Times New Roman"/>
           <w:color w:val="000000" w:themeColor="text1"/>
         </w:rPr>
-        <w:t>jpcunha4@gmail</w:t>
-      </w:r>
-      <w:r>
-        <w:rPr>
-          <w:rFonts w:ascii="Courier" w:hAnsi="Courier" w:cs="Times New Roman"/>
-          <w:color w:val="000000" w:themeColor="text1"/>
-        </w:rPr>
-        <w:t>.</w:t>
-      </w:r>
-      <w:r>
-        <w:rPr>
-          <w:rFonts w:ascii="Courier" w:hAnsi="Courier" w:cs="Times New Roman"/>
-          <w:color w:val="000000" w:themeColor="text1"/>
-        </w:rPr>
-        <w:t>com</w:t>
+        <w:t>jpcunha4@gmail.com</w:t>
       </w:r>
     </w:p>
     <w:p>
@@ -177,6 +212,121 @@
     </w:p>
     <w:p>
       <w:pPr>
+        <w:ind w:firstLine="360"/>
+        <w:jc w:val="both"/>
+        <w:rPr>
+          <w:rFonts w:ascii="Times New Roman" w:hAnsi="Times New Roman" w:cs="Times New Roman"/>
+        </w:rPr>
+      </w:pPr>
+      <w:r>
+        <w:rPr>
+          <w:rFonts w:ascii="Times New Roman" w:hAnsi="Times New Roman" w:cs="Times New Roman"/>
+        </w:rPr>
+        <w:t xml:space="preserve">O envasamento de </w:t>
+      </w:r>
+      <w:r>
+        <w:rPr>
+          <w:rFonts w:ascii="Times New Roman" w:hAnsi="Times New Roman" w:cs="Times New Roman"/>
+        </w:rPr>
+        <w:t>garrafas é uma atividade custosa que precisa ser muito bem planejada para que a empresa possa maximizar ao máximo sua produção. Para isto, é necessário que o sistema que gerencie a movimentação das esteiras destas máquinas industriais seja preciso e eficiente.</w:t>
+      </w:r>
+    </w:p>
+    <w:p>
+      <w:pPr>
+        <w:ind w:left="360" w:firstLine="360"/>
+        <w:jc w:val="both"/>
+        <w:rPr>
+          <w:rFonts w:ascii="Times New Roman" w:hAnsi="Times New Roman" w:cs="Times New Roman"/>
+        </w:rPr>
+      </w:pPr>
+      <w:r>
+        <w:rPr>
+          <w:rFonts w:ascii="Times New Roman" w:hAnsi="Times New Roman" w:cs="Times New Roman"/>
+        </w:rPr>
+        <w:t>Para que isto seja alcançado a utilização de um sistema de tempo real se torna necessária ao passo que cada tarefa gerada pelo mesmo deve ser executada com restrições temporais.</w:t>
+      </w:r>
+    </w:p>
+    <w:p>
+      <w:pPr>
+        <w:ind w:left="360" w:firstLine="360"/>
+        <w:jc w:val="both"/>
+        <w:rPr>
+          <w:rFonts w:ascii="Times New Roman" w:hAnsi="Times New Roman" w:cs="Times New Roman"/>
+        </w:rPr>
+      </w:pPr>
+      <w:r>
+        <w:rPr>
+          <w:rFonts w:ascii="Times New Roman" w:hAnsi="Times New Roman" w:cs="Times New Roman"/>
+        </w:rPr>
+        <w:t>Este</w:t>
+      </w:r>
+      <w:r>
+        <w:rPr>
+          <w:rFonts w:ascii="Times New Roman" w:hAnsi="Times New Roman" w:cs="Times New Roman"/>
+        </w:rPr>
+        <w:t xml:space="preserve"> artigo </w:t>
+      </w:r>
+      <w:r>
+        <w:rPr>
+          <w:rFonts w:ascii="Times New Roman" w:hAnsi="Times New Roman" w:cs="Times New Roman"/>
+        </w:rPr>
+        <w:t xml:space="preserve">apresenta </w:t>
+      </w:r>
+      <w:r>
+        <w:rPr>
+          <w:rFonts w:ascii="Times New Roman" w:hAnsi="Times New Roman" w:cs="Times New Roman"/>
+        </w:rPr>
+        <w:t>a impl</w:t>
+      </w:r>
+      <w:r>
+        <w:rPr>
+          <w:rFonts w:ascii="Times New Roman" w:hAnsi="Times New Roman" w:cs="Times New Roman"/>
+        </w:rPr>
+        <w:t>an</w:t>
+      </w:r>
+      <w:r>
+        <w:rPr>
+          <w:rFonts w:ascii="Times New Roman" w:hAnsi="Times New Roman" w:cs="Times New Roman"/>
+        </w:rPr>
+        <w:t xml:space="preserve">tação de conceitos de sistemas de tempo real </w:t>
+      </w:r>
+      <w:r>
+        <w:rPr>
+          <w:rFonts w:ascii="Times New Roman" w:hAnsi="Times New Roman" w:cs="Times New Roman"/>
+        </w:rPr>
+        <w:t xml:space="preserve">na implementação de um sistema gerenciador de esteiras de uma </w:t>
+      </w:r>
+      <w:proofErr w:type="spellStart"/>
+      <w:r>
+        <w:rPr>
+          <w:rFonts w:ascii="Times New Roman" w:hAnsi="Times New Roman" w:cs="Times New Roman"/>
+        </w:rPr>
+        <w:t>envasadora</w:t>
+      </w:r>
+      <w:proofErr w:type="spellEnd"/>
+      <w:r>
+        <w:rPr>
+          <w:rFonts w:ascii="Times New Roman" w:hAnsi="Times New Roman" w:cs="Times New Roman"/>
+        </w:rPr>
+        <w:t xml:space="preserve"> de garrafas. Primeiramente, a apresentação destes conceitos se faz necessária para que se tenha um maior entendimento do que foi implementado. Em seguida, é apresentada a forma como o sistema foi planejado bem como seu protótipo na plataforma de </w:t>
+      </w:r>
+      <w:proofErr w:type="spellStart"/>
+      <w:r>
+        <w:rPr>
+          <w:rFonts w:ascii="Times New Roman" w:hAnsi="Times New Roman" w:cs="Times New Roman"/>
+        </w:rPr>
+        <w:t>arduíno</w:t>
+      </w:r>
+      <w:proofErr w:type="spellEnd"/>
+      <w:r>
+        <w:rPr>
+          <w:rFonts w:ascii="Times New Roman" w:hAnsi="Times New Roman" w:cs="Times New Roman"/>
+        </w:rPr>
+        <w:t>.</w:t>
+      </w:r>
+    </w:p>
+    <w:p>
+      <w:pPr>
         <w:pStyle w:val="PargrafodaLista"/>
         <w:numPr>
           <w:ilvl w:val="0"/>
@@ -215,8 +365,9 @@
           <w:szCs w:val="24"/>
           <w:lang w:val="pt-PT"/>
         </w:rPr>
-        <w:t>Segundo Buttazzo (2011), sistemas ou softwares de tempo real são aqueles que devem executar suas funções de maneira que atendam a requisitos temporais de maneira precisa. Benveniste e Berry (1991) explicitam também que sistemas de tempo real são sistemas reativos, ou seja, respondem à eventos do mundo externo,</w:t>
-      </w:r>
+        <w:t xml:space="preserve">Segundo </w:t>
+      </w:r>
+      <w:proofErr w:type="spellStart"/>
       <w:r>
         <w:rPr>
           <w:rStyle w:val="None"/>
@@ -225,6 +376,93 @@
           <w:szCs w:val="24"/>
           <w:lang w:val="pt-PT"/>
         </w:rPr>
+        <w:t>Buttazzo</w:t>
+      </w:r>
+      <w:proofErr w:type="spellEnd"/>
+      <w:r>
+        <w:rPr>
+          <w:rStyle w:val="None"/>
+          <w:rFonts w:cs="Times New Roman"/>
+          <w:sz w:val="24"/>
+          <w:szCs w:val="24"/>
+          <w:lang w:val="pt-PT"/>
+        </w:rPr>
+        <w:t xml:space="preserve"> (2011), sistemas ou softwares de tempo real são aqueles que devem executar suas funções de maneira que atendam a requisitos temporais de maneira precisa. </w:t>
+      </w:r>
+      <w:proofErr w:type="spellStart"/>
+      <w:r>
+        <w:rPr>
+          <w:rStyle w:val="None"/>
+          <w:rFonts w:cs="Times New Roman"/>
+          <w:sz w:val="24"/>
+          <w:szCs w:val="24"/>
+          <w:lang w:val="pt-PT"/>
+        </w:rPr>
+        <w:t>Benveniste</w:t>
+      </w:r>
+      <w:proofErr w:type="spellEnd"/>
+      <w:r>
+        <w:rPr>
+          <w:rStyle w:val="None"/>
+          <w:rFonts w:cs="Times New Roman"/>
+          <w:sz w:val="24"/>
+          <w:szCs w:val="24"/>
+          <w:lang w:val="pt-PT"/>
+        </w:rPr>
+        <w:t xml:space="preserve"> e </w:t>
+      </w:r>
+      <w:proofErr w:type="spellStart"/>
+      <w:r>
+        <w:rPr>
+          <w:rStyle w:val="None"/>
+          <w:rFonts w:cs="Times New Roman"/>
+          <w:sz w:val="24"/>
+          <w:szCs w:val="24"/>
+          <w:lang w:val="pt-PT"/>
+        </w:rPr>
+        <w:t>Berry</w:t>
+      </w:r>
+      <w:proofErr w:type="spellEnd"/>
+      <w:r>
+        <w:rPr>
+          <w:rStyle w:val="None"/>
+          <w:rFonts w:cs="Times New Roman"/>
+          <w:sz w:val="24"/>
+          <w:szCs w:val="24"/>
+          <w:lang w:val="pt-PT"/>
+        </w:rPr>
+        <w:t xml:space="preserve"> (1991) explicitam também que sistemas de tempo real são sistemas reativos, ou seja, respondem </w:t>
+      </w:r>
+      <w:proofErr w:type="gramStart"/>
+      <w:r>
+        <w:rPr>
+          <w:rStyle w:val="None"/>
+          <w:rFonts w:cs="Times New Roman"/>
+          <w:sz w:val="24"/>
+          <w:szCs w:val="24"/>
+          <w:lang w:val="pt-PT"/>
+        </w:rPr>
+        <w:t>à eventos</w:t>
+      </w:r>
+      <w:proofErr w:type="gramEnd"/>
+      <w:r>
+        <w:rPr>
+          <w:rStyle w:val="None"/>
+          <w:rFonts w:cs="Times New Roman"/>
+          <w:sz w:val="24"/>
+          <w:szCs w:val="24"/>
+          <w:lang w:val="pt-PT"/>
+        </w:rPr>
+        <w:t xml:space="preserve"> do mundo externo,</w:t>
+      </w:r>
+      <w:r>
+        <w:rPr>
+          <w:rStyle w:val="None"/>
+          <w:rFonts w:cs="Times New Roman"/>
+          <w:sz w:val="24"/>
+          <w:szCs w:val="24"/>
+          <w:lang w:val="pt-PT"/>
+        </w:rPr>
         <w:t xml:space="preserve"> que tem restrições de tempo previamente</w:t>
       </w:r>
       <w:r>
@@ -235,12 +473,35 @@
           <w:szCs w:val="24"/>
           <w:lang w:val="pt-PT"/>
         </w:rPr>
-        <w:t xml:space="preserve"> definidas. Shaw (2003) afirma que quando um sistema desse tipo é parte de um outro maior que está embutido, chamamos tal computador componente de sistema embarcado.</w:t>
+        <w:t xml:space="preserve"> definidas. </w:t>
+      </w:r>
+      <w:proofErr w:type="spellStart"/>
+      <w:r>
+        <w:rPr>
+          <w:rStyle w:val="None"/>
+          <w:rFonts w:cs="Times New Roman"/>
+          <w:sz w:val="24"/>
+          <w:szCs w:val="24"/>
+          <w:lang w:val="pt-PT"/>
+        </w:rPr>
+        <w:t>Shaw</w:t>
+      </w:r>
+      <w:proofErr w:type="spellEnd"/>
+      <w:r>
+        <w:rPr>
+          <w:rStyle w:val="None"/>
+          <w:rFonts w:cs="Times New Roman"/>
+          <w:sz w:val="24"/>
+          <w:szCs w:val="24"/>
+          <w:lang w:val="pt-PT"/>
+        </w:rPr>
+        <w:t xml:space="preserve"> (2003) afirma que quando um sistema desse tipo é parte de um outro maior que está embutido, chamamos tal computador componente de sistema embarcado.</w:t>
       </w:r>
     </w:p>
     <w:p>
       <w:pPr>
         <w:pStyle w:val="Corpodetexto"/>
+        <w:ind w:left="288"/>
         <w:rPr>
           <w:rStyle w:val="None"/>
           <w:sz w:val="24"/>
@@ -381,27 +642,88 @@
           <w:szCs w:val="24"/>
           <w:lang w:val="pt-PT"/>
         </w:rPr>
-        <w:t xml:space="preserve"> tolerantes possuem também seus requisitos de tempo mas alguns podem falhar sem muitos problemas para a execução da próxima tarefa (SHAW, 2003).</w:t>
+        <w:t xml:space="preserve"> tolerantes possuem também seus requisitos de </w:t>
+      </w:r>
+      <w:proofErr w:type="gramStart"/>
+      <w:r>
+        <w:rPr>
+          <w:rStyle w:val="None"/>
+          <w:sz w:val="24"/>
+          <w:szCs w:val="24"/>
+          <w:lang w:val="pt-PT"/>
+        </w:rPr>
+        <w:t>tempo</w:t>
+      </w:r>
+      <w:proofErr w:type="gramEnd"/>
+      <w:r>
+        <w:rPr>
+          <w:rStyle w:val="None"/>
+          <w:sz w:val="24"/>
+          <w:szCs w:val="24"/>
+          <w:lang w:val="pt-PT"/>
+        </w:rPr>
+        <w:t xml:space="preserve"> mas alguns podem falhar sem muitos problemas para a execução da próxima tarefa (SHAW, 2003).</w:t>
       </w:r>
     </w:p>
     <w:p>
       <w:pPr>
         <w:pStyle w:val="Corpodetexto"/>
-        <w:rPr>
-          <w:rStyle w:val="None"/>
-          <w:sz w:val="24"/>
-          <w:szCs w:val="24"/>
-          <w:lang w:val="pt-PT"/>
-        </w:rPr>
-      </w:pPr>
-      <w:r>
-        <w:rPr>
-          <w:rStyle w:val="None"/>
-          <w:sz w:val="24"/>
-          <w:szCs w:val="24"/>
-          <w:lang w:val="pt-PT"/>
-        </w:rPr>
-        <w:t>Apesar de tarefas terem deadlines a serem cumpridos, Lehoczky e Sprunt (1989) expõem três diferentes classificações em relação à periodicidade de execução das mesmas. São elas tarefas periódicas, aperiódicas e esporádicas.</w:t>
+        <w:ind w:left="288"/>
+        <w:rPr>
+          <w:rStyle w:val="None"/>
+          <w:sz w:val="24"/>
+          <w:szCs w:val="24"/>
+          <w:lang w:val="pt-PT"/>
+        </w:rPr>
+      </w:pPr>
+      <w:r>
+        <w:rPr>
+          <w:rStyle w:val="None"/>
+          <w:sz w:val="24"/>
+          <w:szCs w:val="24"/>
+          <w:lang w:val="pt-PT"/>
+        </w:rPr>
+        <w:t xml:space="preserve">Apesar de tarefas terem deadlines a serem cumpridos, </w:t>
+      </w:r>
+      <w:proofErr w:type="spellStart"/>
+      <w:r>
+        <w:rPr>
+          <w:rStyle w:val="None"/>
+          <w:sz w:val="24"/>
+          <w:szCs w:val="24"/>
+          <w:lang w:val="pt-PT"/>
+        </w:rPr>
+        <w:t>Lehoczky</w:t>
+      </w:r>
+      <w:proofErr w:type="spellEnd"/>
+      <w:r>
+        <w:rPr>
+          <w:rStyle w:val="None"/>
+          <w:sz w:val="24"/>
+          <w:szCs w:val="24"/>
+          <w:lang w:val="pt-PT"/>
+        </w:rPr>
+        <w:t xml:space="preserve"> e </w:t>
+      </w:r>
+      <w:proofErr w:type="spellStart"/>
+      <w:r>
+        <w:rPr>
+          <w:rStyle w:val="None"/>
+          <w:sz w:val="24"/>
+          <w:szCs w:val="24"/>
+          <w:lang w:val="pt-PT"/>
+        </w:rPr>
+        <w:t>Sprunt</w:t>
+      </w:r>
+      <w:proofErr w:type="spellEnd"/>
+      <w:r>
+        <w:rPr>
+          <w:rStyle w:val="None"/>
+          <w:sz w:val="24"/>
+          <w:szCs w:val="24"/>
+          <w:lang w:val="pt-PT"/>
+        </w:rPr>
+        <w:t xml:space="preserve"> (1989) expõem três diferentes classificações em relação à periodicidade de execução das mesmas. São elas tarefas periódicas, aperiódicas e esporádicas.</w:t>
       </w:r>
       <w:r>
         <w:rPr>
@@ -425,6 +747,7 @@
     <w:p>
       <w:pPr>
         <w:pStyle w:val="Corpodetexto"/>
+        <w:ind w:left="288"/>
         <w:rPr>
           <w:rStyle w:val="None"/>
           <w:b/>
@@ -433,45 +756,250 @@
           <w:lang w:val="pt-PT"/>
         </w:rPr>
       </w:pPr>
-      <w:r>
-        <w:rPr>
-          <w:rStyle w:val="None"/>
-          <w:sz w:val="24"/>
-          <w:szCs w:val="24"/>
-          <w:lang w:val="pt-PT"/>
-        </w:rPr>
-        <w:t>Shaw (2003) explica que nenhum sistema é perfeitamente confiável logo, existirão falhas que podem ter um custo alto. Beveniste e Berry (1991), explicam que estas falhas tem relação à corretudes lógicas, que tem relação a bugs de software, e temporais, restrições de tempo não atendidas. Portanto, é importante evitar estas falhas o máximo possível e criar uma forma de tratar falhas que venha a ocorrer efetivamente e com o menor custo (SHAW, 2003).</w:t>
+      <w:proofErr w:type="spellStart"/>
+      <w:r>
+        <w:rPr>
+          <w:rStyle w:val="None"/>
+          <w:sz w:val="24"/>
+          <w:szCs w:val="24"/>
+          <w:lang w:val="pt-PT"/>
+        </w:rPr>
+        <w:lastRenderedPageBreak/>
+        <w:t>Shaw</w:t>
+      </w:r>
+      <w:proofErr w:type="spellEnd"/>
+      <w:r>
+        <w:rPr>
+          <w:rStyle w:val="None"/>
+          <w:sz w:val="24"/>
+          <w:szCs w:val="24"/>
+          <w:lang w:val="pt-PT"/>
+        </w:rPr>
+        <w:t xml:space="preserve"> (2003) explica que nenhum sistema é perfeitamente confiável logo, existirão falhas que podem ter um custo alto. </w:t>
+      </w:r>
+      <w:proofErr w:type="spellStart"/>
+      <w:r>
+        <w:rPr>
+          <w:rStyle w:val="None"/>
+          <w:sz w:val="24"/>
+          <w:szCs w:val="24"/>
+          <w:lang w:val="pt-PT"/>
+        </w:rPr>
+        <w:t>Beveniste</w:t>
+      </w:r>
+      <w:proofErr w:type="spellEnd"/>
+      <w:r>
+        <w:rPr>
+          <w:rStyle w:val="None"/>
+          <w:sz w:val="24"/>
+          <w:szCs w:val="24"/>
+          <w:lang w:val="pt-PT"/>
+        </w:rPr>
+        <w:t xml:space="preserve"> e </w:t>
+      </w:r>
+      <w:proofErr w:type="spellStart"/>
+      <w:r>
+        <w:rPr>
+          <w:rStyle w:val="None"/>
+          <w:sz w:val="24"/>
+          <w:szCs w:val="24"/>
+          <w:lang w:val="pt-PT"/>
+        </w:rPr>
+        <w:t>Berry</w:t>
+      </w:r>
+      <w:proofErr w:type="spellEnd"/>
+      <w:r>
+        <w:rPr>
+          <w:rStyle w:val="None"/>
+          <w:sz w:val="24"/>
+          <w:szCs w:val="24"/>
+          <w:lang w:val="pt-PT"/>
+        </w:rPr>
+        <w:t xml:space="preserve"> (1991), explicam que </w:t>
+      </w:r>
+      <w:proofErr w:type="gramStart"/>
+      <w:r>
+        <w:rPr>
+          <w:rStyle w:val="None"/>
+          <w:sz w:val="24"/>
+          <w:szCs w:val="24"/>
+          <w:lang w:val="pt-PT"/>
+        </w:rPr>
+        <w:t>estas falhas tem</w:t>
+      </w:r>
+      <w:proofErr w:type="gramEnd"/>
+      <w:r>
+        <w:rPr>
+          <w:rStyle w:val="None"/>
+          <w:sz w:val="24"/>
+          <w:szCs w:val="24"/>
+          <w:lang w:val="pt-PT"/>
+        </w:rPr>
+        <w:t xml:space="preserve"> relação à </w:t>
+      </w:r>
+      <w:proofErr w:type="spellStart"/>
+      <w:r>
+        <w:rPr>
+          <w:rStyle w:val="None"/>
+          <w:sz w:val="24"/>
+          <w:szCs w:val="24"/>
+          <w:lang w:val="pt-PT"/>
+        </w:rPr>
+        <w:t>corretudes</w:t>
+      </w:r>
+      <w:proofErr w:type="spellEnd"/>
+      <w:r>
+        <w:rPr>
+          <w:rStyle w:val="None"/>
+          <w:sz w:val="24"/>
+          <w:szCs w:val="24"/>
+          <w:lang w:val="pt-PT"/>
+        </w:rPr>
+        <w:t xml:space="preserve"> lógicas, que tem relação a bugs de software, e temporais, restrições de tempo não atendidas. Portanto, é importante evitar estas falhas o máximo possível e criar uma forma de tratar falhas que venha a ocorrer efetivamente e com o menor custo (SHAW, 2003).</w:t>
       </w:r>
     </w:p>
     <w:p>
       <w:pPr>
         <w:pStyle w:val="Corpodetexto"/>
-        <w:rPr>
-          <w:rStyle w:val="None"/>
-          <w:sz w:val="24"/>
-          <w:szCs w:val="24"/>
-          <w:lang w:val="pt-PT"/>
-        </w:rPr>
-      </w:pPr>
-      <w:r>
-        <w:rPr>
-          <w:rStyle w:val="None"/>
-          <w:sz w:val="24"/>
-          <w:szCs w:val="24"/>
-          <w:lang w:val="pt-PT"/>
-        </w:rPr>
-        <w:t xml:space="preserve">Levando em consideração que o tempo é tratado pelo processador um recurso, faz-se necessário utilizar o escalonamento de processos, que refere-se a capacidade de um processador em executar todas as computações, ou seja, se o mesmo tem clocks suficientes para executar tais processos à tempo. Para alcançar este propósito são utilizados diversos tipos de algoritmos (SHAW, 2003). Para este experimento faz-se </w:t>
-      </w:r>
-      <w:r>
-        <w:rPr>
-          <w:rStyle w:val="None"/>
-          <w:sz w:val="24"/>
-          <w:szCs w:val="24"/>
-          <w:lang w:val="pt-PT"/>
-        </w:rPr>
-        <w:lastRenderedPageBreak/>
-        <w:t>necessário a análise de apenas três algoritmos: por taxa monotônica, EDF(Earliest Deadline First) e Deadline Monotônico</w:t>
-      </w:r>
+        <w:ind w:left="288"/>
+        <w:rPr>
+          <w:rStyle w:val="None"/>
+          <w:sz w:val="24"/>
+          <w:szCs w:val="24"/>
+          <w:lang w:val="pt-PT"/>
+        </w:rPr>
+      </w:pPr>
+      <w:r>
+        <w:rPr>
+          <w:rStyle w:val="None"/>
+          <w:sz w:val="24"/>
+          <w:szCs w:val="24"/>
+          <w:lang w:val="pt-PT"/>
+        </w:rPr>
+        <w:t xml:space="preserve">Levando em consideração que o tempo é tratado pelo processador um recurso, faz-se necessário utilizar o escalonamento de processos, que </w:t>
+      </w:r>
+      <w:proofErr w:type="gramStart"/>
+      <w:r>
+        <w:rPr>
+          <w:rStyle w:val="None"/>
+          <w:sz w:val="24"/>
+          <w:szCs w:val="24"/>
+          <w:lang w:val="pt-PT"/>
+        </w:rPr>
+        <w:t>refere-se</w:t>
+      </w:r>
+      <w:proofErr w:type="gramEnd"/>
+      <w:r>
+        <w:rPr>
+          <w:rStyle w:val="None"/>
+          <w:sz w:val="24"/>
+          <w:szCs w:val="24"/>
+          <w:lang w:val="pt-PT"/>
+        </w:rPr>
+        <w:t xml:space="preserve"> a capacidade de um processador em executar todas as computações, ou seja, se o mesmo tem </w:t>
+      </w:r>
+      <w:proofErr w:type="spellStart"/>
+      <w:r>
+        <w:rPr>
+          <w:rStyle w:val="None"/>
+          <w:sz w:val="24"/>
+          <w:szCs w:val="24"/>
+          <w:lang w:val="pt-PT"/>
+        </w:rPr>
+        <w:t>clocks</w:t>
+      </w:r>
+      <w:proofErr w:type="spellEnd"/>
+      <w:r>
+        <w:rPr>
+          <w:rStyle w:val="None"/>
+          <w:sz w:val="24"/>
+          <w:szCs w:val="24"/>
+          <w:lang w:val="pt-PT"/>
+        </w:rPr>
+        <w:t xml:space="preserve"> suficientes para executar tais processos à tempo. Para alcançar este propósito são utilizados diversos tipos de algoritmos (SHAW, 2003). Para este experimento faz-se necessário a análise de apenas três algoritmos: por taxa </w:t>
+      </w:r>
+      <w:proofErr w:type="spellStart"/>
+      <w:r>
+        <w:rPr>
+          <w:rStyle w:val="None"/>
+          <w:sz w:val="24"/>
+          <w:szCs w:val="24"/>
+          <w:lang w:val="pt-PT"/>
+        </w:rPr>
+        <w:t>monotônica</w:t>
+      </w:r>
+      <w:proofErr w:type="spellEnd"/>
+      <w:r>
+        <w:rPr>
+          <w:rStyle w:val="None"/>
+          <w:sz w:val="24"/>
+          <w:szCs w:val="24"/>
+          <w:lang w:val="pt-PT"/>
+        </w:rPr>
+        <w:t xml:space="preserve">, </w:t>
+      </w:r>
+      <w:proofErr w:type="gramStart"/>
+      <w:r>
+        <w:rPr>
+          <w:rStyle w:val="None"/>
+          <w:sz w:val="24"/>
+          <w:szCs w:val="24"/>
+          <w:lang w:val="pt-PT"/>
+        </w:rPr>
+        <w:t>EDF(</w:t>
+      </w:r>
+      <w:proofErr w:type="spellStart"/>
+      <w:proofErr w:type="gramEnd"/>
+      <w:r>
+        <w:rPr>
+          <w:rStyle w:val="None"/>
+          <w:sz w:val="24"/>
+          <w:szCs w:val="24"/>
+          <w:lang w:val="pt-PT"/>
+        </w:rPr>
+        <w:t>Earliest</w:t>
+      </w:r>
+      <w:proofErr w:type="spellEnd"/>
+      <w:r>
+        <w:rPr>
+          <w:rStyle w:val="None"/>
+          <w:sz w:val="24"/>
+          <w:szCs w:val="24"/>
+          <w:lang w:val="pt-PT"/>
+        </w:rPr>
+        <w:t xml:space="preserve"> Deadline </w:t>
+      </w:r>
+      <w:proofErr w:type="spellStart"/>
+      <w:r>
+        <w:rPr>
+          <w:rStyle w:val="None"/>
+          <w:sz w:val="24"/>
+          <w:szCs w:val="24"/>
+          <w:lang w:val="pt-PT"/>
+        </w:rPr>
+        <w:t>First</w:t>
+      </w:r>
+      <w:proofErr w:type="spellEnd"/>
+      <w:r>
+        <w:rPr>
+          <w:rStyle w:val="None"/>
+          <w:sz w:val="24"/>
+          <w:szCs w:val="24"/>
+          <w:lang w:val="pt-PT"/>
+        </w:rPr>
+        <w:t xml:space="preserve">) e Deadline </w:t>
+      </w:r>
+      <w:proofErr w:type="spellStart"/>
+      <w:r>
+        <w:rPr>
+          <w:rStyle w:val="None"/>
+          <w:sz w:val="24"/>
+          <w:szCs w:val="24"/>
+          <w:lang w:val="pt-PT"/>
+        </w:rPr>
+        <w:t>Monotônico</w:t>
+      </w:r>
+      <w:proofErr w:type="spellEnd"/>
       <w:r>
         <w:rPr>
           <w:rStyle w:val="None"/>
@@ -485,54 +1013,495 @@
     <w:p>
       <w:pPr>
         <w:pStyle w:val="Corpodetexto"/>
-        <w:ind w:left="1"/>
-        <w:rPr>
-          <w:rStyle w:val="None"/>
-          <w:sz w:val="24"/>
-          <w:szCs w:val="24"/>
-          <w:lang w:val="pt-PT"/>
-        </w:rPr>
-      </w:pPr>
-      <w:r>
-        <w:rPr>
-          <w:rStyle w:val="None"/>
-          <w:sz w:val="24"/>
-          <w:szCs w:val="24"/>
-          <w:lang w:val="pt-PT"/>
-        </w:rPr>
-        <w:t>O escalonamento por taxa monotônica trabalha com o princípio que tarefas com o menor período tem maior prioridade (</w:t>
-      </w:r>
-      <w:r>
-        <w:rPr>
-          <w:sz w:val="24"/>
-          <w:szCs w:val="24"/>
-        </w:rPr>
-        <w:t>BRANICKY; PHILLIPS; ZHANG, 2002). O algoritmo EDF trabalha com o princípio de que a tarefa com o deadline mais próximo tem maior prioridade de execução (SHAW, 2003). Por fim, o algoritmo de Deadline MonoTônico trabalha com o princípio de que a prioridade é definida pelo menor deadline, ou seja, quanto menor o deadline maior a prioridade (AUDSLEY, 1991).</w:t>
+        <w:ind w:left="289"/>
+        <w:rPr>
+          <w:rStyle w:val="None"/>
+          <w:sz w:val="24"/>
+          <w:szCs w:val="24"/>
+          <w:lang w:val="pt-PT"/>
+        </w:rPr>
+      </w:pPr>
+      <w:r>
+        <w:rPr>
+          <w:rStyle w:val="None"/>
+          <w:sz w:val="24"/>
+          <w:szCs w:val="24"/>
+          <w:lang w:val="pt-PT"/>
+        </w:rPr>
+        <w:t xml:space="preserve">O escalonamento por taxa </w:t>
+      </w:r>
+      <w:proofErr w:type="spellStart"/>
+      <w:r>
+        <w:rPr>
+          <w:rStyle w:val="None"/>
+          <w:sz w:val="24"/>
+          <w:szCs w:val="24"/>
+          <w:lang w:val="pt-PT"/>
+        </w:rPr>
+        <w:t>monotônica</w:t>
+      </w:r>
+      <w:proofErr w:type="spellEnd"/>
+      <w:r>
+        <w:rPr>
+          <w:rStyle w:val="None"/>
+          <w:sz w:val="24"/>
+          <w:szCs w:val="24"/>
+          <w:lang w:val="pt-PT"/>
+        </w:rPr>
+        <w:t xml:space="preserve"> trabalha com o princípio que tarefas com o menor período tem maior prioridade (</w:t>
+      </w:r>
+      <w:r>
+        <w:rPr>
+          <w:sz w:val="24"/>
+          <w:szCs w:val="24"/>
+        </w:rPr>
+        <w:t xml:space="preserve">BRANICKY; PHILLIPS; ZHANG, 2002). O </w:t>
+      </w:r>
+      <w:proofErr w:type="spellStart"/>
+      <w:r>
+        <w:rPr>
+          <w:sz w:val="24"/>
+          <w:szCs w:val="24"/>
+        </w:rPr>
+        <w:t>algoritmo</w:t>
+      </w:r>
+      <w:proofErr w:type="spellEnd"/>
+      <w:r>
+        <w:rPr>
+          <w:sz w:val="24"/>
+          <w:szCs w:val="24"/>
+        </w:rPr>
+        <w:t xml:space="preserve"> EDF </w:t>
+      </w:r>
+      <w:proofErr w:type="spellStart"/>
+      <w:r>
+        <w:rPr>
+          <w:sz w:val="24"/>
+          <w:szCs w:val="24"/>
+        </w:rPr>
+        <w:t>trabalha</w:t>
+      </w:r>
+      <w:proofErr w:type="spellEnd"/>
+      <w:r>
+        <w:rPr>
+          <w:sz w:val="24"/>
+          <w:szCs w:val="24"/>
+        </w:rPr>
+        <w:t xml:space="preserve"> com o </w:t>
+      </w:r>
+      <w:proofErr w:type="spellStart"/>
+      <w:r>
+        <w:rPr>
+          <w:sz w:val="24"/>
+          <w:szCs w:val="24"/>
+        </w:rPr>
+        <w:t>princípio</w:t>
+      </w:r>
+      <w:proofErr w:type="spellEnd"/>
+      <w:r>
+        <w:rPr>
+          <w:sz w:val="24"/>
+          <w:szCs w:val="24"/>
+        </w:rPr>
+        <w:t xml:space="preserve"> de que a </w:t>
+      </w:r>
+      <w:proofErr w:type="spellStart"/>
+      <w:r>
+        <w:rPr>
+          <w:sz w:val="24"/>
+          <w:szCs w:val="24"/>
+        </w:rPr>
+        <w:t>tarefa</w:t>
+      </w:r>
+      <w:proofErr w:type="spellEnd"/>
+      <w:r>
+        <w:rPr>
+          <w:sz w:val="24"/>
+          <w:szCs w:val="24"/>
+        </w:rPr>
+        <w:t xml:space="preserve"> com o deadline </w:t>
+      </w:r>
+      <w:proofErr w:type="spellStart"/>
+      <w:r>
+        <w:rPr>
+          <w:sz w:val="24"/>
+          <w:szCs w:val="24"/>
+        </w:rPr>
+        <w:t>mais</w:t>
+      </w:r>
+      <w:proofErr w:type="spellEnd"/>
+      <w:r>
+        <w:rPr>
+          <w:sz w:val="24"/>
+          <w:szCs w:val="24"/>
+        </w:rPr>
+        <w:t xml:space="preserve"> </w:t>
+      </w:r>
+      <w:proofErr w:type="spellStart"/>
+      <w:r>
+        <w:rPr>
+          <w:sz w:val="24"/>
+          <w:szCs w:val="24"/>
+        </w:rPr>
+        <w:t>próximo</w:t>
+      </w:r>
+      <w:proofErr w:type="spellEnd"/>
+      <w:r>
+        <w:rPr>
+          <w:sz w:val="24"/>
+          <w:szCs w:val="24"/>
+        </w:rPr>
+        <w:t xml:space="preserve"> tem </w:t>
+      </w:r>
+      <w:proofErr w:type="spellStart"/>
+      <w:r>
+        <w:rPr>
+          <w:sz w:val="24"/>
+          <w:szCs w:val="24"/>
+        </w:rPr>
+        <w:t>maior</w:t>
+      </w:r>
+      <w:proofErr w:type="spellEnd"/>
+      <w:r>
+        <w:rPr>
+          <w:sz w:val="24"/>
+          <w:szCs w:val="24"/>
+        </w:rPr>
+        <w:t xml:space="preserve"> </w:t>
+      </w:r>
+      <w:proofErr w:type="spellStart"/>
+      <w:r>
+        <w:rPr>
+          <w:sz w:val="24"/>
+          <w:szCs w:val="24"/>
+        </w:rPr>
+        <w:t>prioridade</w:t>
+      </w:r>
+      <w:proofErr w:type="spellEnd"/>
+      <w:r>
+        <w:rPr>
+          <w:sz w:val="24"/>
+          <w:szCs w:val="24"/>
+        </w:rPr>
+        <w:t xml:space="preserve"> de </w:t>
+      </w:r>
+      <w:proofErr w:type="spellStart"/>
+      <w:r>
+        <w:rPr>
+          <w:sz w:val="24"/>
+          <w:szCs w:val="24"/>
+        </w:rPr>
+        <w:t>execução</w:t>
+      </w:r>
+      <w:proofErr w:type="spellEnd"/>
+      <w:r>
+        <w:rPr>
+          <w:sz w:val="24"/>
+          <w:szCs w:val="24"/>
+        </w:rPr>
+        <w:t xml:space="preserve"> (SHAW, 2003). </w:t>
+      </w:r>
+      <w:proofErr w:type="spellStart"/>
+      <w:r>
+        <w:rPr>
+          <w:sz w:val="24"/>
+          <w:szCs w:val="24"/>
+        </w:rPr>
+        <w:t>Por</w:t>
+      </w:r>
+      <w:proofErr w:type="spellEnd"/>
+      <w:r>
+        <w:rPr>
+          <w:sz w:val="24"/>
+          <w:szCs w:val="24"/>
+        </w:rPr>
+        <w:t xml:space="preserve"> </w:t>
+      </w:r>
+      <w:proofErr w:type="spellStart"/>
+      <w:r>
+        <w:rPr>
+          <w:sz w:val="24"/>
+          <w:szCs w:val="24"/>
+        </w:rPr>
+        <w:t>fim</w:t>
+      </w:r>
+      <w:proofErr w:type="spellEnd"/>
+      <w:r>
+        <w:rPr>
+          <w:sz w:val="24"/>
+          <w:szCs w:val="24"/>
+        </w:rPr>
+        <w:t xml:space="preserve">, o </w:t>
+      </w:r>
+      <w:proofErr w:type="spellStart"/>
+      <w:r>
+        <w:rPr>
+          <w:sz w:val="24"/>
+          <w:szCs w:val="24"/>
+        </w:rPr>
+        <w:t>algoritmo</w:t>
+      </w:r>
+      <w:proofErr w:type="spellEnd"/>
+      <w:r>
+        <w:rPr>
+          <w:sz w:val="24"/>
+          <w:szCs w:val="24"/>
+        </w:rPr>
+        <w:t xml:space="preserve"> de Deadline </w:t>
+      </w:r>
+      <w:proofErr w:type="spellStart"/>
+      <w:r>
+        <w:rPr>
+          <w:sz w:val="24"/>
+          <w:szCs w:val="24"/>
+        </w:rPr>
+        <w:t>MonoTônico</w:t>
+      </w:r>
+      <w:proofErr w:type="spellEnd"/>
+      <w:r>
+        <w:rPr>
+          <w:sz w:val="24"/>
+          <w:szCs w:val="24"/>
+        </w:rPr>
+        <w:t xml:space="preserve"> </w:t>
+      </w:r>
+      <w:proofErr w:type="spellStart"/>
+      <w:r>
+        <w:rPr>
+          <w:sz w:val="24"/>
+          <w:szCs w:val="24"/>
+        </w:rPr>
+        <w:t>trabalha</w:t>
+      </w:r>
+      <w:proofErr w:type="spellEnd"/>
+      <w:r>
+        <w:rPr>
+          <w:sz w:val="24"/>
+          <w:szCs w:val="24"/>
+        </w:rPr>
+        <w:t xml:space="preserve"> com o </w:t>
+      </w:r>
+      <w:proofErr w:type="spellStart"/>
+      <w:r>
+        <w:rPr>
+          <w:sz w:val="24"/>
+          <w:szCs w:val="24"/>
+        </w:rPr>
+        <w:t>princípio</w:t>
+      </w:r>
+      <w:proofErr w:type="spellEnd"/>
+      <w:r>
+        <w:rPr>
+          <w:sz w:val="24"/>
+          <w:szCs w:val="24"/>
+        </w:rPr>
+        <w:t xml:space="preserve"> de que a </w:t>
+      </w:r>
+      <w:proofErr w:type="spellStart"/>
+      <w:r>
+        <w:rPr>
+          <w:sz w:val="24"/>
+          <w:szCs w:val="24"/>
+        </w:rPr>
+        <w:t>prioridade</w:t>
+      </w:r>
+      <w:proofErr w:type="spellEnd"/>
+      <w:r>
+        <w:rPr>
+          <w:sz w:val="24"/>
+          <w:szCs w:val="24"/>
+        </w:rPr>
+        <w:t xml:space="preserve"> é </w:t>
+      </w:r>
+      <w:proofErr w:type="spellStart"/>
+      <w:r>
+        <w:rPr>
+          <w:sz w:val="24"/>
+          <w:szCs w:val="24"/>
+        </w:rPr>
+        <w:t>definida</w:t>
+      </w:r>
+      <w:proofErr w:type="spellEnd"/>
+      <w:r>
+        <w:rPr>
+          <w:sz w:val="24"/>
+          <w:szCs w:val="24"/>
+        </w:rPr>
+        <w:t xml:space="preserve"> </w:t>
+      </w:r>
+      <w:proofErr w:type="spellStart"/>
+      <w:r>
+        <w:rPr>
+          <w:sz w:val="24"/>
+          <w:szCs w:val="24"/>
+        </w:rPr>
+        <w:t>pelo</w:t>
+      </w:r>
+      <w:proofErr w:type="spellEnd"/>
+      <w:r>
+        <w:rPr>
+          <w:sz w:val="24"/>
+          <w:szCs w:val="24"/>
+        </w:rPr>
+        <w:t xml:space="preserve"> </w:t>
+      </w:r>
+      <w:proofErr w:type="spellStart"/>
+      <w:r>
+        <w:rPr>
+          <w:sz w:val="24"/>
+          <w:szCs w:val="24"/>
+        </w:rPr>
+        <w:t>menor</w:t>
+      </w:r>
+      <w:proofErr w:type="spellEnd"/>
+      <w:r>
+        <w:rPr>
+          <w:sz w:val="24"/>
+          <w:szCs w:val="24"/>
+        </w:rPr>
+        <w:t xml:space="preserve"> deadline, </w:t>
+      </w:r>
+      <w:proofErr w:type="spellStart"/>
+      <w:r>
+        <w:rPr>
+          <w:sz w:val="24"/>
+          <w:szCs w:val="24"/>
+        </w:rPr>
+        <w:t>ou</w:t>
+      </w:r>
+      <w:proofErr w:type="spellEnd"/>
+      <w:r>
+        <w:rPr>
+          <w:sz w:val="24"/>
+          <w:szCs w:val="24"/>
+        </w:rPr>
+        <w:t xml:space="preserve"> </w:t>
+      </w:r>
+      <w:proofErr w:type="spellStart"/>
+      <w:r>
+        <w:rPr>
+          <w:sz w:val="24"/>
+          <w:szCs w:val="24"/>
+        </w:rPr>
+        <w:t>seja</w:t>
+      </w:r>
+      <w:proofErr w:type="spellEnd"/>
+      <w:r>
+        <w:rPr>
+          <w:sz w:val="24"/>
+          <w:szCs w:val="24"/>
+        </w:rPr>
+        <w:t xml:space="preserve">, </w:t>
+      </w:r>
+      <w:proofErr w:type="spellStart"/>
+      <w:r>
+        <w:rPr>
+          <w:sz w:val="24"/>
+          <w:szCs w:val="24"/>
+        </w:rPr>
+        <w:t>quanto</w:t>
+      </w:r>
+      <w:proofErr w:type="spellEnd"/>
+      <w:r>
+        <w:rPr>
+          <w:sz w:val="24"/>
+          <w:szCs w:val="24"/>
+        </w:rPr>
+        <w:t xml:space="preserve"> </w:t>
+      </w:r>
+      <w:proofErr w:type="spellStart"/>
+      <w:r>
+        <w:rPr>
+          <w:sz w:val="24"/>
+          <w:szCs w:val="24"/>
+        </w:rPr>
+        <w:t>menor</w:t>
+      </w:r>
+      <w:proofErr w:type="spellEnd"/>
+      <w:r>
+        <w:rPr>
+          <w:sz w:val="24"/>
+          <w:szCs w:val="24"/>
+        </w:rPr>
+        <w:t xml:space="preserve"> o deadline </w:t>
+      </w:r>
+      <w:proofErr w:type="spellStart"/>
+      <w:r>
+        <w:rPr>
+          <w:sz w:val="24"/>
+          <w:szCs w:val="24"/>
+        </w:rPr>
+        <w:t>maior</w:t>
+      </w:r>
+      <w:proofErr w:type="spellEnd"/>
+      <w:r>
+        <w:rPr>
+          <w:sz w:val="24"/>
+          <w:szCs w:val="24"/>
+        </w:rPr>
+        <w:t xml:space="preserve"> a </w:t>
+      </w:r>
+      <w:proofErr w:type="spellStart"/>
+      <w:r>
+        <w:rPr>
+          <w:sz w:val="24"/>
+          <w:szCs w:val="24"/>
+        </w:rPr>
+        <w:t>prioridade</w:t>
+      </w:r>
+      <w:proofErr w:type="spellEnd"/>
+      <w:r>
+        <w:rPr>
+          <w:sz w:val="24"/>
+          <w:szCs w:val="24"/>
+        </w:rPr>
+        <w:t xml:space="preserve"> (AUDSLEY, 1991).</w:t>
       </w:r>
     </w:p>
     <w:p>
       <w:pPr>
         <w:pStyle w:val="Corpodetexto"/>
-        <w:rPr>
-          <w:rStyle w:val="None"/>
-          <w:sz w:val="24"/>
-          <w:szCs w:val="24"/>
-          <w:lang w:val="pt-PT"/>
-        </w:rPr>
-      </w:pPr>
-      <w:r>
-        <w:rPr>
-          <w:rStyle w:val="None"/>
-          <w:sz w:val="24"/>
-          <w:szCs w:val="24"/>
-          <w:lang w:val="pt-PT"/>
-        </w:rPr>
-        <w:t>Um dos maiores problemas do escalonamento é o de concorrência entre threads de um mesmo processo que compartilham a mesma região crítica, causando desta maneira a condição de corrida. Existem diversas maneiras de solucionar este impasse, uma delas é pelo uso de semáforos (TANENBAUM, 2009).</w:t>
-      </w:r>
-    </w:p>
-    <w:p>
-      <w:pPr>
-        <w:ind w:firstLine="288"/>
+        <w:ind w:left="288"/>
+        <w:rPr>
+          <w:rStyle w:val="None"/>
+          <w:sz w:val="24"/>
+          <w:szCs w:val="24"/>
+          <w:lang w:val="pt-PT"/>
+        </w:rPr>
+      </w:pPr>
+      <w:r>
+        <w:rPr>
+          <w:rStyle w:val="None"/>
+          <w:sz w:val="24"/>
+          <w:szCs w:val="24"/>
+          <w:lang w:val="pt-PT"/>
+        </w:rPr>
+        <w:t xml:space="preserve">Um dos maiores problemas do escalonamento é o de concorrência entre </w:t>
+      </w:r>
+      <w:proofErr w:type="spellStart"/>
+      <w:r>
+        <w:rPr>
+          <w:rStyle w:val="None"/>
+          <w:sz w:val="24"/>
+          <w:szCs w:val="24"/>
+          <w:lang w:val="pt-PT"/>
+        </w:rPr>
+        <w:t>threads</w:t>
+      </w:r>
+      <w:proofErr w:type="spellEnd"/>
+      <w:r>
+        <w:rPr>
+          <w:rStyle w:val="None"/>
+          <w:sz w:val="24"/>
+          <w:szCs w:val="24"/>
+          <w:lang w:val="pt-PT"/>
+        </w:rPr>
+        <w:t xml:space="preserve"> de um mesmo processo que compartilham a mesma região crítica, causando desta maneira a condição de corrida. Existem diversas maneiras de solucionar este impasse, uma delas é pelo uso de semáforos (TANENBAUM, 2009).</w:t>
+      </w:r>
+    </w:p>
+    <w:p>
+      <w:pPr>
+        <w:ind w:left="288" w:firstLine="288"/>
         <w:jc w:val="both"/>
         <w:rPr>
           <w:rFonts w:ascii="Times New Roman" w:hAnsi="Times New Roman" w:cs="Times New Roman"/>
@@ -544,7 +1513,43 @@
           <w:rFonts w:ascii="Times New Roman" w:hAnsi="Times New Roman" w:cs="Times New Roman"/>
           <w:lang w:val="pt-PT"/>
         </w:rPr>
-        <w:t>Semáforos atuam como variáveis de controle de regiões críticas. Seu funcionamento é baseado em valores “down” e “up” que vão, respetivamente, colocar um processo no seu estado de bloqueado e liberar o acesso à região crítica por esse processo. Isso já é suficiente para evitar a condição de corrida e resolver possíveis problemas de sincronização (TANENBAUM, 2009).</w:t>
+        <w:t>Semáforos atuam como variáveis de controle de regiões críticas. Seu funcionamento é baseado em valores “</w:t>
+      </w:r>
+      <w:proofErr w:type="spellStart"/>
+      <w:r>
+        <w:rPr>
+          <w:rStyle w:val="None"/>
+          <w:rFonts w:ascii="Times New Roman" w:hAnsi="Times New Roman" w:cs="Times New Roman"/>
+          <w:lang w:val="pt-PT"/>
+        </w:rPr>
+        <w:t>down</w:t>
+      </w:r>
+      <w:proofErr w:type="spellEnd"/>
+      <w:r>
+        <w:rPr>
+          <w:rStyle w:val="None"/>
+          <w:rFonts w:ascii="Times New Roman" w:hAnsi="Times New Roman" w:cs="Times New Roman"/>
+          <w:lang w:val="pt-PT"/>
+        </w:rPr>
+        <w:t>” e “</w:t>
+      </w:r>
+      <w:proofErr w:type="spellStart"/>
+      <w:r>
+        <w:rPr>
+          <w:rStyle w:val="None"/>
+          <w:rFonts w:ascii="Times New Roman" w:hAnsi="Times New Roman" w:cs="Times New Roman"/>
+          <w:lang w:val="pt-PT"/>
+        </w:rPr>
+        <w:t>up</w:t>
+      </w:r>
+      <w:proofErr w:type="spellEnd"/>
+      <w:r>
+        <w:rPr>
+          <w:rStyle w:val="None"/>
+          <w:rFonts w:ascii="Times New Roman" w:hAnsi="Times New Roman" w:cs="Times New Roman"/>
+          <w:lang w:val="pt-PT"/>
+        </w:rPr>
+        <w:t>” que vão, respetivamente, colocar um processo no seu estado de bloqueado e liberar o acesso à região crítica por esse processo. Isso já é suficiente para evitar a condição de corrida e resolver possíveis problemas de sincronização (TANENBAUM, 2009).</w:t>
       </w:r>
     </w:p>
     <w:p>
@@ -589,8 +1594,16 @@
         <w:rPr>
           <w:rFonts w:ascii="Times New Roman" w:hAnsi="Times New Roman" w:cs="Times New Roman"/>
         </w:rPr>
-        <w:t>O projeto foi desenvolvido na linguagem C, tendo o Arduíno</w:t>
-      </w:r>
+        <w:t xml:space="preserve">O projeto foi desenvolvido na linguagem C, tendo o </w:t>
+      </w:r>
+      <w:proofErr w:type="spellStart"/>
+      <w:r>
+        <w:rPr>
+          <w:rFonts w:ascii="Times New Roman" w:hAnsi="Times New Roman" w:cs="Times New Roman"/>
+        </w:rPr>
+        <w:t>Arduíno</w:t>
+      </w:r>
+      <w:proofErr w:type="spellEnd"/>
       <w:r>
         <w:rPr>
           <w:rFonts w:ascii="Times New Roman" w:hAnsi="Times New Roman" w:cs="Times New Roman"/>
@@ -607,12 +1620,26 @@
         <w:rPr>
           <w:rFonts w:ascii="Times New Roman" w:hAnsi="Times New Roman" w:cs="Times New Roman"/>
         </w:rPr>
-        <w:t>a implementação do sistema embarcado. Foi utilizada a biblioteca NilRTOS para trabalhar com conceitos de tempo real no projeto.</w:t>
-      </w:r>
-    </w:p>
-    <w:p>
-      <w:pPr>
-        <w:ind w:firstLine="360"/>
+        <w:t xml:space="preserve">a implementação do sistema embarcado. Foi utilizada a biblioteca </w:t>
+      </w:r>
+      <w:proofErr w:type="spellStart"/>
+      <w:r>
+        <w:rPr>
+          <w:rFonts w:ascii="Times New Roman" w:hAnsi="Times New Roman" w:cs="Times New Roman"/>
+        </w:rPr>
+        <w:t>NilRTOS</w:t>
+      </w:r>
+      <w:proofErr w:type="spellEnd"/>
+      <w:r>
+        <w:rPr>
+          <w:rFonts w:ascii="Times New Roman" w:hAnsi="Times New Roman" w:cs="Times New Roman"/>
+        </w:rPr>
+        <w:t xml:space="preserve"> para trabalhar com conceitos de tempo real no projeto.</w:t>
+      </w:r>
+    </w:p>
+    <w:p>
+      <w:pPr>
+        <w:ind w:left="360" w:firstLine="360"/>
         <w:jc w:val="both"/>
         <w:rPr>
           <w:rFonts w:ascii="Times New Roman" w:hAnsi="Times New Roman" w:cs="Times New Roman"/>
@@ -622,7 +1649,21 @@
         <w:rPr>
           <w:rFonts w:ascii="Times New Roman" w:hAnsi="Times New Roman" w:cs="Times New Roman"/>
         </w:rPr>
-        <w:t xml:space="preserve">O mesmo consiste no controle de uma envasadora de garrafas. Duas esteiras contendo as garrafas moverão em direção a uma terceira esteira onde ocorrerá o processo de preenchimento com um líquido. Assim que a garrafa estiver cheia a máquina </w:t>
+        <w:t xml:space="preserve">O mesmo consiste no controle de uma </w:t>
+      </w:r>
+      <w:proofErr w:type="spellStart"/>
+      <w:r>
+        <w:rPr>
+          <w:rFonts w:ascii="Times New Roman" w:hAnsi="Times New Roman" w:cs="Times New Roman"/>
+        </w:rPr>
+        <w:t>envasadora</w:t>
+      </w:r>
+      <w:proofErr w:type="spellEnd"/>
+      <w:r>
+        <w:rPr>
+          <w:rFonts w:ascii="Times New Roman" w:hAnsi="Times New Roman" w:cs="Times New Roman"/>
+        </w:rPr>
+        <w:t xml:space="preserve"> de garrafas. Duas esteiras contendo as garrafas moverão em direção a uma terceira esteira onde ocorrerá o processo de preenchimento com um líquido. Assim que a garrafa estiver cheia a máquina </w:t>
       </w:r>
       <w:r>
         <w:rPr>
@@ -633,7 +1674,7 @@
     </w:p>
     <w:p>
       <w:pPr>
-        <w:ind w:firstLine="360"/>
+        <w:ind w:left="360" w:firstLine="360"/>
         <w:jc w:val="both"/>
         <w:rPr>
           <w:rFonts w:ascii="Times New Roman" w:hAnsi="Times New Roman" w:cs="Times New Roman"/>
@@ -654,7 +1695,7 @@
     </w:p>
     <w:p>
       <w:pPr>
-        <w:ind w:firstLine="360"/>
+        <w:ind w:left="360" w:firstLine="360"/>
         <w:jc w:val="both"/>
         <w:rPr>
           <w:rFonts w:ascii="Times New Roman" w:hAnsi="Times New Roman" w:cs="Times New Roman"/>
@@ -666,6 +1707,15 @@
         </w:rPr>
         <w:t>O autômato finito abaixo representa a máquina de estados do sistema sugerido:</w:t>
       </w:r>
+    </w:p>
+    <w:p>
+      <w:pPr>
+        <w:ind w:left="360" w:firstLine="360"/>
+        <w:jc w:val="both"/>
+        <w:rPr>
+          <w:rFonts w:ascii="Times New Roman" w:hAnsi="Times New Roman" w:cs="Times New Roman"/>
+        </w:rPr>
+      </w:pPr>
     </w:p>
     <w:p>
       <w:pPr>
@@ -682,10 +1732,10 @@
           <w:lang w:eastAsia="pt-BR"/>
         </w:rPr>
         <w:drawing>
-          <wp:inline distT="0" distB="0" distL="0" distR="0" wp14:anchorId="13D1B743" wp14:editId="6F70409B">
-            <wp:extent cx="3098800" cy="2540000"/>
+          <wp:inline distT="0" distB="0" distL="0" distR="0" wp14:anchorId="43AEA56D" wp14:editId="11E9627E">
+            <wp:extent cx="2590800" cy="2362200"/>
             <wp:effectExtent l="0" t="0" r="0" b="0"/>
-            <wp:docPr id="1" name="Imagem 1"/>
+            <wp:docPr id="3" name="Imagem 3"/>
             <wp:cNvGraphicFramePr>
               <a:graphicFrameLocks xmlns:a="http://schemas.openxmlformats.org/drawingml/2006/main" noChangeAspect="1"/>
             </wp:cNvGraphicFramePr>
@@ -693,7 +1743,7 @@
               <a:graphicData uri="http://schemas.openxmlformats.org/drawingml/2006/picture">
                 <pic:pic xmlns:pic="http://schemas.openxmlformats.org/drawingml/2006/picture">
                   <pic:nvPicPr>
-                    <pic:cNvPr id="1" name="State_Machi_Squematic.png"/>
+                    <pic:cNvPr id="3" name="State_Machi_Squematic.png"/>
                     <pic:cNvPicPr/>
                   </pic:nvPicPr>
                   <pic:blipFill rotWithShape="1">
@@ -704,13 +1754,13 @@
                         </a:ext>
                       </a:extLst>
                     </a:blip>
-                    <a:srcRect l="16945" t="16003" r="25630" b="21242"/>
+                    <a:srcRect l="16710" t="12865" r="35279" b="28773"/>
                     <a:stretch/>
                   </pic:blipFill>
                   <pic:spPr bwMode="auto">
                     <a:xfrm>
                       <a:off x="0" y="0"/>
-                      <a:ext cx="3098800" cy="2540000"/>
+                      <a:ext cx="2590800" cy="2362200"/>
                     </a:xfrm>
                     <a:prstGeom prst="rect">
                       <a:avLst/>
@@ -749,7 +1799,95 @@
           <w:sz w:val="20"/>
           <w:szCs w:val="20"/>
         </w:rPr>
-        <w:t>Figura 1. Maquina de Estados de uma Envasadora</w:t>
+        <w:t xml:space="preserve">Figura 1. Maquina de Estados de uma </w:t>
+      </w:r>
+      <w:proofErr w:type="spellStart"/>
+      <w:r>
+        <w:rPr>
+          <w:rFonts w:ascii="Helvetica" w:hAnsi="Helvetica" w:cs="Times New Roman"/>
+          <w:b/>
+          <w:sz w:val="20"/>
+          <w:szCs w:val="20"/>
+        </w:rPr>
+        <w:t>Envasadora</w:t>
+      </w:r>
+      <w:proofErr w:type="spellEnd"/>
+    </w:p>
+    <w:p>
+      <w:pPr>
+        <w:ind w:left="360" w:firstLine="360"/>
+        <w:jc w:val="both"/>
+        <w:rPr>
+          <w:rFonts w:ascii="Times New Roman" w:hAnsi="Times New Roman" w:cs="Times New Roman"/>
+        </w:rPr>
+      </w:pPr>
+    </w:p>
+    <w:p>
+      <w:pPr>
+        <w:ind w:left="360" w:firstLine="360"/>
+        <w:jc w:val="both"/>
+        <w:rPr>
+          <w:rFonts w:ascii="Times New Roman" w:hAnsi="Times New Roman" w:cs="Times New Roman"/>
+        </w:rPr>
+      </w:pPr>
+      <w:r>
+        <w:rPr>
+          <w:rFonts w:ascii="Times New Roman" w:hAnsi="Times New Roman" w:cs="Times New Roman"/>
+        </w:rPr>
+        <w:t xml:space="preserve">Como é possível observar, a máquina possui três estados de funcionamento. </w:t>
+      </w:r>
+      <w:r>
+        <w:rPr>
+          <w:rFonts w:ascii="Times New Roman" w:hAnsi="Times New Roman" w:cs="Times New Roman"/>
+        </w:rPr>
+        <w:t>O primeiro estado é responsável por mover a esteira 1. Primeiramente ele tenta acessar a região crítica (1a) e caso tenha sucesso irá para o próximo estado, se o acesso for negado (1b) continuará esperando até que tenha acesso à mesma. O segundo estado representa a segunda esteira. Suas funções de transição funcionam de maneira idêntica ao estado de número 1. É importante observar que o semáforo ficará bloqueado assim que um destes tiver acesso à região crítica. O terceiro estado</w:t>
+      </w:r>
+      <w:r>
+        <w:rPr>
+          <w:rFonts w:ascii="Times New Roman" w:hAnsi="Times New Roman" w:cs="Times New Roman"/>
+        </w:rPr>
+        <w:t xml:space="preserve"> representa a região crítica que</w:t>
+      </w:r>
+      <w:r>
+        <w:rPr>
+          <w:rFonts w:ascii="Times New Roman" w:hAnsi="Times New Roman" w:cs="Times New Roman"/>
+        </w:rPr>
+        <w:t xml:space="preserve"> é responsável por </w:t>
+      </w:r>
+      <w:r>
+        <w:rPr>
+          <w:rFonts w:ascii="Times New Roman" w:hAnsi="Times New Roman" w:cs="Times New Roman"/>
+        </w:rPr>
+        <w:t>encher as garrafas e mover a terceira esteira assim que as mesmas estiverem preenchidas. O fim de sua execução é representado por um retorno ao estado que acessou a mesma (3a/3b) informando que tudo ocorreu como esperado e libera o semáforo para o acesso da outra esteira.</w:t>
+      </w:r>
+    </w:p>
+    <w:p>
+      <w:pPr>
+        <w:ind w:left="360" w:firstLine="360"/>
+        <w:jc w:val="both"/>
+        <w:rPr>
+          <w:rFonts w:ascii="Times New Roman" w:hAnsi="Times New Roman" w:cs="Times New Roman"/>
+        </w:rPr>
+      </w:pPr>
+      <w:r>
+        <w:rPr>
+          <w:rFonts w:ascii="Times New Roman" w:hAnsi="Times New Roman" w:cs="Times New Roman"/>
+        </w:rPr>
+        <w:t xml:space="preserve">A execução das tarefas propostas são feitas de maneira periódica e são escalonáveis utilizando o algoritmo de taxa </w:t>
+      </w:r>
+      <w:proofErr w:type="spellStart"/>
+      <w:r>
+        <w:rPr>
+          <w:rFonts w:ascii="Times New Roman" w:hAnsi="Times New Roman" w:cs="Times New Roman"/>
+        </w:rPr>
+        <w:t>monotônica</w:t>
+      </w:r>
+      <w:proofErr w:type="spellEnd"/>
+      <w:r>
+        <w:rPr>
+          <w:rFonts w:ascii="Times New Roman" w:hAnsi="Times New Roman" w:cs="Times New Roman"/>
+        </w:rPr>
+        <w:t>, como apresentado matematicamente abaixo:</w:t>
       </w:r>
     </w:p>
     <w:p>
@@ -764,60 +1902,282 @@
     <w:p>
       <w:pPr>
         <w:ind w:firstLine="360"/>
-        <w:jc w:val="both"/>
-        <w:rPr>
-          <w:rFonts w:ascii="Times New Roman" w:hAnsi="Times New Roman" w:cs="Times New Roman"/>
-        </w:rPr>
-      </w:pPr>
-      <w:r>
-        <w:rPr>
-          <w:rFonts w:ascii="Times New Roman" w:hAnsi="Times New Roman" w:cs="Times New Roman"/>
-        </w:rPr>
-        <w:t>Como é possível observar, a máquina possui três estados de funcionamento. O primeiro estado é responsá</w:t>
-      </w:r>
-      <w:r>
-        <w:rPr>
-          <w:rFonts w:ascii="Times New Roman" w:hAnsi="Times New Roman" w:cs="Times New Roman"/>
-        </w:rPr>
-        <w:t>vel pelo movimento da esteira</w:t>
-      </w:r>
-      <w:r>
-        <w:rPr>
-          <w:rFonts w:ascii="Times New Roman" w:hAnsi="Times New Roman" w:cs="Times New Roman"/>
-        </w:rPr>
-        <w:t xml:space="preserve"> </w:t>
-      </w:r>
-      <w:r>
-        <w:rPr>
-          <w:rFonts w:ascii="Times New Roman" w:hAnsi="Times New Roman" w:cs="Times New Roman"/>
-        </w:rPr>
-        <w:t>que tiver acesso à região crítica e pela verificação da chegada da garrafa até a máquina por um sensor. Caso o sensor detecte a presença de uma garrafa (1a) o próximo estado será ativado, caso contrário (1b) a atividade do estado atual continua normalmente.</w:t>
-      </w:r>
-      <w:r>
-        <w:rPr>
-          <w:rFonts w:ascii="Times New Roman" w:hAnsi="Times New Roman" w:cs="Times New Roman"/>
-        </w:rPr>
-        <w:t xml:space="preserve"> Ao chegar no segundo estado a garrafa será preenchida com o líquido e será monitorada por um sensor de nível que, quando ativado (2a), cessa sua atividade e ativa o próximo estado, caso contrário (2b) continua o preenchimento. O terceiro estado é responsável pela retirada da garrafa que está acessando a máquina</w:t>
-      </w:r>
-      <w:r>
-        <w:rPr>
-          <w:rFonts w:ascii="Times New Roman" w:hAnsi="Times New Roman" w:cs="Times New Roman"/>
-        </w:rPr>
-        <w:t>, pelo movimento da terceira esteira, e liberação do semáforo</w:t>
-      </w:r>
-      <w:r>
-        <w:rPr>
-          <w:rFonts w:ascii="Times New Roman" w:hAnsi="Times New Roman" w:cs="Times New Roman"/>
-        </w:rPr>
-        <w:t>.</w:t>
-      </w:r>
-      <w:r>
-        <w:rPr>
-          <w:rFonts w:ascii="Times New Roman" w:hAnsi="Times New Roman" w:cs="Times New Roman"/>
-        </w:rPr>
-        <w:t xml:space="preserve"> Quando o semáforo é bloqueado novamente (3a) inicia-se novamente o primeiro estado, caso isso não ocorra (3b) a esteira continua em movimentação.</w:t>
-      </w:r>
-    </w:p>
+        <w:jc w:val="center"/>
+        <w:rPr>
+          <w:rFonts w:ascii="Helvetica" w:hAnsi="Helvetica" w:cs="Times New Roman"/>
+          <w:b/>
+          <w:sz w:val="20"/>
+          <w:szCs w:val="20"/>
+        </w:rPr>
+      </w:pPr>
+      <w:r>
+        <w:rPr>
+          <w:rFonts w:ascii="Helvetica" w:hAnsi="Helvetica" w:cs="Times New Roman"/>
+          <w:b/>
+          <w:sz w:val="20"/>
+          <w:szCs w:val="20"/>
+        </w:rPr>
+        <w:t>Tabela 1. Tabela de tarefas periódicas com suas informações</w:t>
+      </w:r>
+    </w:p>
+    <w:tbl>
+      <w:tblPr>
+        <w:tblStyle w:val="Tabelacomgrade"/>
+        <w:tblW w:w="0" w:type="auto"/>
+        <w:tblLook w:val="04A0" w:firstRow="1" w:lastRow="0" w:firstColumn="1" w:lastColumn="0" w:noHBand="0" w:noVBand="1"/>
+      </w:tblPr>
+      <w:tblGrid>
+        <w:gridCol w:w="2122"/>
+        <w:gridCol w:w="1663"/>
+        <w:gridCol w:w="1598"/>
+        <w:gridCol w:w="3105"/>
+      </w:tblGrid>
+      <w:tr>
+        <w:trPr>
+          <w:trHeight w:val="311"/>
+        </w:trPr>
+        <w:tc>
+          <w:tcPr>
+            <w:tcW w:w="2122" w:type="dxa"/>
+          </w:tcPr>
+          <w:p>
+            <w:pPr>
+              <w:jc w:val="center"/>
+              <w:rPr>
+                <w:rFonts w:ascii="Times New Roman" w:hAnsi="Times New Roman" w:cs="Times New Roman"/>
+                <w:b/>
+              </w:rPr>
+            </w:pPr>
+            <w:r>
+              <w:rPr>
+                <w:rFonts w:ascii="Times New Roman" w:hAnsi="Times New Roman" w:cs="Times New Roman"/>
+                <w:b/>
+              </w:rPr>
+              <w:t>Tarefas periódicas</w:t>
+            </w:r>
+          </w:p>
+        </w:tc>
+        <w:tc>
+          <w:tcPr>
+            <w:tcW w:w="1663" w:type="dxa"/>
+          </w:tcPr>
+          <w:p>
+            <w:pPr>
+              <w:jc w:val="center"/>
+              <w:rPr>
+                <w:rFonts w:ascii="Times New Roman" w:hAnsi="Times New Roman" w:cs="Times New Roman"/>
+                <w:b/>
+              </w:rPr>
+            </w:pPr>
+            <w:r>
+              <w:rPr>
+                <w:rFonts w:ascii="Times New Roman" w:hAnsi="Times New Roman" w:cs="Times New Roman"/>
+                <w:b/>
+              </w:rPr>
+              <w:t>Período</w:t>
+            </w:r>
+          </w:p>
+        </w:tc>
+        <w:tc>
+          <w:tcPr>
+            <w:tcW w:w="1598" w:type="dxa"/>
+          </w:tcPr>
+          <w:p>
+            <w:pPr>
+              <w:jc w:val="center"/>
+              <w:rPr>
+                <w:rFonts w:ascii="Times New Roman" w:hAnsi="Times New Roman" w:cs="Times New Roman"/>
+                <w:b/>
+              </w:rPr>
+            </w:pPr>
+            <w:r>
+              <w:rPr>
+                <w:rFonts w:ascii="Times New Roman" w:hAnsi="Times New Roman" w:cs="Times New Roman"/>
+                <w:b/>
+              </w:rPr>
+              <w:t>Deadline</w:t>
+            </w:r>
+          </w:p>
+        </w:tc>
+        <w:tc>
+          <w:tcPr>
+            <w:tcW w:w="3105" w:type="dxa"/>
+          </w:tcPr>
+          <w:p>
+            <w:pPr>
+              <w:jc w:val="center"/>
+              <w:rPr>
+                <w:rFonts w:ascii="Times New Roman" w:hAnsi="Times New Roman" w:cs="Times New Roman"/>
+                <w:b/>
+              </w:rPr>
+            </w:pPr>
+            <w:r>
+              <w:rPr>
+                <w:rFonts w:ascii="Times New Roman" w:hAnsi="Times New Roman" w:cs="Times New Roman"/>
+                <w:b/>
+              </w:rPr>
+              <w:t>Tempo de Computação</w:t>
+            </w:r>
+          </w:p>
+        </w:tc>
+      </w:tr>
+      <w:tr>
+        <w:tc>
+          <w:tcPr>
+            <w:tcW w:w="2122" w:type="dxa"/>
+          </w:tcPr>
+          <w:p>
+            <w:pPr>
+              <w:jc w:val="center"/>
+              <w:rPr>
+                <w:rFonts w:ascii="Times New Roman" w:hAnsi="Times New Roman" w:cs="Times New Roman"/>
+              </w:rPr>
+            </w:pPr>
+            <w:r>
+              <w:rPr>
+                <w:rFonts w:ascii="Times New Roman" w:hAnsi="Times New Roman" w:cs="Times New Roman"/>
+              </w:rPr>
+              <w:t>Mover esteira 1</w:t>
+            </w:r>
+          </w:p>
+        </w:tc>
+        <w:tc>
+          <w:tcPr>
+            <w:tcW w:w="1663" w:type="dxa"/>
+          </w:tcPr>
+          <w:p>
+            <w:pPr>
+              <w:jc w:val="right"/>
+              <w:rPr>
+                <w:rFonts w:ascii="Times New Roman" w:hAnsi="Times New Roman" w:cs="Times New Roman"/>
+              </w:rPr>
+            </w:pPr>
+            <w:r>
+              <w:rPr>
+                <w:rFonts w:ascii="Times New Roman" w:hAnsi="Times New Roman" w:cs="Times New Roman"/>
+              </w:rPr>
+              <w:t>15</w:t>
+            </w:r>
+          </w:p>
+        </w:tc>
+        <w:tc>
+          <w:tcPr>
+            <w:tcW w:w="1598" w:type="dxa"/>
+          </w:tcPr>
+          <w:p>
+            <w:pPr>
+              <w:jc w:val="right"/>
+              <w:rPr>
+                <w:rFonts w:ascii="Times New Roman" w:hAnsi="Times New Roman" w:cs="Times New Roman"/>
+              </w:rPr>
+            </w:pPr>
+            <w:r>
+              <w:rPr>
+                <w:rFonts w:ascii="Times New Roman" w:hAnsi="Times New Roman" w:cs="Times New Roman"/>
+              </w:rPr>
+              <w:t>15</w:t>
+            </w:r>
+          </w:p>
+        </w:tc>
+        <w:tc>
+          <w:tcPr>
+            <w:tcW w:w="3105" w:type="dxa"/>
+          </w:tcPr>
+          <w:p>
+            <w:pPr>
+              <w:jc w:val="right"/>
+              <w:rPr>
+                <w:rFonts w:ascii="Times New Roman" w:hAnsi="Times New Roman" w:cs="Times New Roman"/>
+              </w:rPr>
+            </w:pPr>
+            <w:r>
+              <w:rPr>
+                <w:rFonts w:ascii="Times New Roman" w:hAnsi="Times New Roman" w:cs="Times New Roman"/>
+              </w:rPr>
+              <w:t>5</w:t>
+            </w:r>
+          </w:p>
+        </w:tc>
+      </w:tr>
+      <w:tr>
+        <w:tc>
+          <w:tcPr>
+            <w:tcW w:w="2122" w:type="dxa"/>
+          </w:tcPr>
+          <w:p>
+            <w:pPr>
+              <w:jc w:val="center"/>
+              <w:rPr>
+                <w:rFonts w:ascii="Times New Roman" w:hAnsi="Times New Roman" w:cs="Times New Roman"/>
+              </w:rPr>
+            </w:pPr>
+            <w:r>
+              <w:rPr>
+                <w:rFonts w:ascii="Times New Roman" w:hAnsi="Times New Roman" w:cs="Times New Roman"/>
+              </w:rPr>
+              <w:t>Mover esteira 2</w:t>
+            </w:r>
+          </w:p>
+        </w:tc>
+        <w:tc>
+          <w:tcPr>
+            <w:tcW w:w="1663" w:type="dxa"/>
+          </w:tcPr>
+          <w:p>
+            <w:pPr>
+              <w:jc w:val="right"/>
+              <w:rPr>
+                <w:rFonts w:ascii="Times New Roman" w:hAnsi="Times New Roman" w:cs="Times New Roman"/>
+              </w:rPr>
+            </w:pPr>
+            <w:r>
+              <w:rPr>
+                <w:rFonts w:ascii="Times New Roman" w:hAnsi="Times New Roman" w:cs="Times New Roman"/>
+              </w:rPr>
+              <w:t>15</w:t>
+            </w:r>
+          </w:p>
+        </w:tc>
+        <w:tc>
+          <w:tcPr>
+            <w:tcW w:w="1598" w:type="dxa"/>
+          </w:tcPr>
+          <w:p>
+            <w:pPr>
+              <w:jc w:val="right"/>
+              <w:rPr>
+                <w:rFonts w:ascii="Times New Roman" w:hAnsi="Times New Roman" w:cs="Times New Roman"/>
+              </w:rPr>
+            </w:pPr>
+            <w:r>
+              <w:rPr>
+                <w:rFonts w:ascii="Times New Roman" w:hAnsi="Times New Roman" w:cs="Times New Roman"/>
+              </w:rPr>
+              <w:t>15</w:t>
+            </w:r>
+          </w:p>
+        </w:tc>
+        <w:tc>
+          <w:tcPr>
+            <w:tcW w:w="3105" w:type="dxa"/>
+          </w:tcPr>
+          <w:p>
+            <w:pPr>
+              <w:jc w:val="right"/>
+              <w:rPr>
+                <w:rFonts w:ascii="Times New Roman" w:hAnsi="Times New Roman" w:cs="Times New Roman"/>
+              </w:rPr>
+            </w:pPr>
+            <w:r>
+              <w:rPr>
+                <w:rFonts w:ascii="Times New Roman" w:hAnsi="Times New Roman" w:cs="Times New Roman"/>
+              </w:rPr>
+              <w:t>5</w:t>
+            </w:r>
+          </w:p>
+        </w:tc>
+      </w:tr>
+    </w:tbl>
     <w:p>
       <w:pPr>
         <w:ind w:firstLine="360"/>
@@ -826,29 +2186,6 @@
           <w:rFonts w:ascii="Times New Roman" w:hAnsi="Times New Roman" w:cs="Times New Roman"/>
         </w:rPr>
       </w:pPr>
-      <w:r>
-        <w:rPr>
-          <w:rFonts w:ascii="Times New Roman" w:hAnsi="Times New Roman" w:cs="Times New Roman"/>
-        </w:rPr>
-        <w:t>A execução das tarefas propostas são feitas de maneira periódica e são escalonáveis utilizando o algoritmo de taxa monotônica, como apresentado matematicamente abaixo:</w:t>
-      </w:r>
-    </w:p>
-    <w:p>
-      <w:pPr>
-        <w:ind w:firstLine="360"/>
-        <w:jc w:val="both"/>
-        <w:rPr>
-          <w:rFonts w:ascii="Times New Roman" w:hAnsi="Times New Roman" w:cs="Times New Roman"/>
-        </w:rPr>
-      </w:pPr>
-      <w:r>
-        <w:rPr>
-          <w:rFonts w:ascii="Times New Roman" w:hAnsi="Times New Roman" w:cs="Times New Roman"/>
-        </w:rPr>
-        <w:t>(Aqui conterá todo o cáculo que prova que o algoritmo é escalonável).</w:t>
-      </w:r>
-      <w:bookmarkStart w:id="0" w:name="_GoBack"/>
-      <w:bookmarkEnd w:id="0"/>
     </w:p>
     <w:p>
       <w:pPr>
@@ -881,6 +2218,157 @@
     </w:p>
     <w:p>
       <w:pPr>
+        <w:ind w:firstLine="360"/>
+        <w:jc w:val="both"/>
+        <w:rPr>
+          <w:rFonts w:ascii="Times New Roman" w:hAnsi="Times New Roman" w:cs="Times New Roman"/>
+        </w:rPr>
+      </w:pPr>
+      <w:r>
+        <w:rPr>
+          <w:rFonts w:ascii="Times New Roman" w:hAnsi="Times New Roman" w:cs="Times New Roman"/>
+        </w:rPr>
+        <w:t xml:space="preserve">O desenvolvimento do projeto foi baseado nos conceitos apresentados sobre sistemas de tempo real tendo como base a biblioteca do </w:t>
+      </w:r>
+      <w:proofErr w:type="spellStart"/>
+      <w:r>
+        <w:rPr>
+          <w:rFonts w:ascii="Times New Roman" w:hAnsi="Times New Roman" w:cs="Times New Roman"/>
+        </w:rPr>
+        <w:t>NilRTOS</w:t>
+      </w:r>
+      <w:proofErr w:type="spellEnd"/>
+      <w:r>
+        <w:rPr>
+          <w:rFonts w:ascii="Times New Roman" w:hAnsi="Times New Roman" w:cs="Times New Roman"/>
+        </w:rPr>
+        <w:t xml:space="preserve"> para a utilização dos mesmos.</w:t>
+      </w:r>
+    </w:p>
+    <w:p>
+      <w:pPr>
+        <w:ind w:left="360" w:firstLine="360"/>
+        <w:jc w:val="both"/>
+        <w:rPr>
+          <w:rFonts w:ascii="Times New Roman" w:hAnsi="Times New Roman" w:cs="Times New Roman"/>
+        </w:rPr>
+      </w:pPr>
+      <w:r>
+        <w:rPr>
+          <w:rFonts w:ascii="Times New Roman" w:hAnsi="Times New Roman" w:cs="Times New Roman"/>
+        </w:rPr>
+        <w:t>A partir da</w:t>
+      </w:r>
+      <w:r>
+        <w:rPr>
+          <w:rFonts w:ascii="Times New Roman" w:hAnsi="Times New Roman" w:cs="Times New Roman"/>
+        </w:rPr>
+        <w:t xml:space="preserve"> implantação de</w:t>
+      </w:r>
+      <w:r>
+        <w:rPr>
+          <w:rFonts w:ascii="Times New Roman" w:hAnsi="Times New Roman" w:cs="Times New Roman"/>
+        </w:rPr>
+        <w:t>s</w:t>
+      </w:r>
+      <w:r>
+        <w:rPr>
+          <w:rFonts w:ascii="Times New Roman" w:hAnsi="Times New Roman" w:cs="Times New Roman"/>
+        </w:rPr>
+        <w:t>tes</w:t>
+      </w:r>
+      <w:r>
+        <w:rPr>
+          <w:rFonts w:ascii="Times New Roman" w:hAnsi="Times New Roman" w:cs="Times New Roman"/>
+        </w:rPr>
+        <w:t xml:space="preserve"> conceitos apresentados no protótipo sugerido pode-se observar </w:t>
+      </w:r>
+      <w:r>
+        <w:rPr>
+          <w:rFonts w:ascii="Times New Roman" w:hAnsi="Times New Roman" w:cs="Times New Roman"/>
+        </w:rPr>
+        <w:t xml:space="preserve">que </w:t>
+      </w:r>
+      <w:r>
+        <w:rPr>
+          <w:rFonts w:ascii="Times New Roman" w:hAnsi="Times New Roman" w:cs="Times New Roman"/>
+        </w:rPr>
+        <w:t>o escalonamento</w:t>
+      </w:r>
+      <w:r>
+        <w:rPr>
+          <w:rFonts w:ascii="Times New Roman" w:hAnsi="Times New Roman" w:cs="Times New Roman"/>
+        </w:rPr>
+        <w:t xml:space="preserve"> por taxa </w:t>
+      </w:r>
+      <w:proofErr w:type="spellStart"/>
+      <w:r>
+        <w:rPr>
+          <w:rFonts w:ascii="Times New Roman" w:hAnsi="Times New Roman" w:cs="Times New Roman"/>
+        </w:rPr>
+        <w:t>monotônica</w:t>
+      </w:r>
+      <w:proofErr w:type="spellEnd"/>
+      <w:r>
+        <w:rPr>
+          <w:rFonts w:ascii="Times New Roman" w:hAnsi="Times New Roman" w:cs="Times New Roman"/>
+        </w:rPr>
+        <w:t xml:space="preserve"> funciona de maneira eficiente para o conjunto de tarefas periódicas apresentadas. </w:t>
+      </w:r>
+    </w:p>
+    <w:p>
+      <w:pPr>
+        <w:ind w:left="360" w:firstLine="360"/>
+        <w:jc w:val="both"/>
+        <w:rPr>
+          <w:rFonts w:ascii="Times New Roman" w:hAnsi="Times New Roman" w:cs="Times New Roman"/>
+        </w:rPr>
+      </w:pPr>
+      <w:r>
+        <w:rPr>
+          <w:rFonts w:ascii="Times New Roman" w:hAnsi="Times New Roman" w:cs="Times New Roman"/>
+        </w:rPr>
+        <w:t xml:space="preserve">O período de cada tarefa foi escolhido levando em consideração o fato de que ao acessar a região crítica é levado um tempo de aproximadamente 10 segundos para que a garrafa seja preenchida e a terceira esteira se mova. Os </w:t>
+      </w:r>
+      <w:r>
+        <w:rPr>
+          <w:rFonts w:ascii="Times New Roman" w:hAnsi="Times New Roman" w:cs="Times New Roman"/>
+        </w:rPr>
+        <w:t>deadlines foram planejados para que não houvesse nenhum hiato entre uma execução e outra</w:t>
+      </w:r>
+      <w:r>
+        <w:rPr>
+          <w:rFonts w:ascii="Times New Roman" w:hAnsi="Times New Roman" w:cs="Times New Roman"/>
+        </w:rPr>
+        <w:t xml:space="preserve"> levando em consideração que não é interessante para uma empresa que haja demora na execução do processo.</w:t>
+      </w:r>
+    </w:p>
+    <w:p>
+      <w:pPr>
+        <w:ind w:left="360" w:firstLine="360"/>
+        <w:jc w:val="both"/>
+        <w:rPr>
+          <w:rFonts w:ascii="Times New Roman" w:hAnsi="Times New Roman" w:cs="Times New Roman"/>
+        </w:rPr>
+      </w:pPr>
+      <w:r>
+        <w:rPr>
+          <w:rFonts w:ascii="Times New Roman" w:hAnsi="Times New Roman" w:cs="Times New Roman"/>
+        </w:rPr>
+        <w:t>As tarefas relacionadas à região crítica, ou seja, encher a garrafa e mover a terceira esteira, não foram adicionadas à tabela de prioridades devido ao fato de que são tarefas que devem ser executadas apenas quando existe acesso à esta região. Isto quer dizer que elas não poderiam entrar com uma prioridade menor que as outras e, quando o período de outra tarefa mais prioritária chegar, simplesmente pararem sua execução e outra thread tivesse acesso a esta região.</w:t>
+      </w:r>
+    </w:p>
+    <w:p>
+      <w:pPr>
+        <w:ind w:firstLine="360"/>
+        <w:jc w:val="both"/>
+        <w:rPr>
+          <w:rFonts w:ascii="Times New Roman" w:hAnsi="Times New Roman" w:cs="Times New Roman"/>
+        </w:rPr>
+      </w:pPr>
+    </w:p>
+    <w:p>
+      <w:pPr>
         <w:pStyle w:val="PargrafodaLista"/>
         <w:numPr>
           <w:ilvl w:val="0"/>
@@ -898,6 +2386,131 @@
           <w:b/>
         </w:rPr>
         <w:t>Conclusão</w:t>
+      </w:r>
+    </w:p>
+    <w:p>
+      <w:pPr>
+        <w:ind w:firstLine="360"/>
+        <w:jc w:val="both"/>
+        <w:rPr>
+          <w:rFonts w:ascii="Times New Roman" w:hAnsi="Times New Roman" w:cs="Times New Roman"/>
+        </w:rPr>
+      </w:pPr>
+      <w:r>
+        <w:rPr>
+          <w:rFonts w:ascii="Times New Roman" w:hAnsi="Times New Roman" w:cs="Times New Roman"/>
+        </w:rPr>
+        <w:t>Neste artigo foi apresentada uma implementação de um algoritmo para o controle de esteiras de</w:t>
+      </w:r>
+      <w:bookmarkStart w:id="0" w:name="_GoBack"/>
+      <w:bookmarkEnd w:id="0"/>
+      <w:r>
+        <w:rPr>
+          <w:rFonts w:ascii="Times New Roman" w:hAnsi="Times New Roman" w:cs="Times New Roman"/>
+        </w:rPr>
+        <w:t xml:space="preserve"> uma </w:t>
+      </w:r>
+      <w:proofErr w:type="spellStart"/>
+      <w:r>
+        <w:rPr>
+          <w:rFonts w:ascii="Times New Roman" w:hAnsi="Times New Roman" w:cs="Times New Roman"/>
+        </w:rPr>
+        <w:t>envasadora</w:t>
+      </w:r>
+      <w:proofErr w:type="spellEnd"/>
+      <w:r>
+        <w:rPr>
+          <w:rFonts w:ascii="Times New Roman" w:hAnsi="Times New Roman" w:cs="Times New Roman"/>
+        </w:rPr>
+        <w:t xml:space="preserve"> utilizando a abordagem de tempo real com o uso de escalonamento de processos por taxa </w:t>
+      </w:r>
+      <w:proofErr w:type="spellStart"/>
+      <w:r>
+        <w:rPr>
+          <w:rFonts w:ascii="Times New Roman" w:hAnsi="Times New Roman" w:cs="Times New Roman"/>
+        </w:rPr>
+        <w:t>monotônica</w:t>
+      </w:r>
+      <w:proofErr w:type="spellEnd"/>
+      <w:r>
+        <w:rPr>
+          <w:rFonts w:ascii="Times New Roman" w:hAnsi="Times New Roman" w:cs="Times New Roman"/>
+        </w:rPr>
+        <w:t>.</w:t>
+      </w:r>
+    </w:p>
+    <w:p>
+      <w:pPr>
+        <w:ind w:left="360" w:firstLine="360"/>
+        <w:jc w:val="both"/>
+        <w:rPr>
+          <w:rFonts w:ascii="Times New Roman" w:hAnsi="Times New Roman" w:cs="Times New Roman"/>
+        </w:rPr>
+      </w:pPr>
+      <w:r>
+        <w:rPr>
+          <w:rFonts w:ascii="Times New Roman" w:hAnsi="Times New Roman" w:cs="Times New Roman"/>
+        </w:rPr>
+        <w:t xml:space="preserve">A partir do que foi implementado </w:t>
+      </w:r>
+      <w:r>
+        <w:rPr>
+          <w:rFonts w:ascii="Times New Roman" w:hAnsi="Times New Roman" w:cs="Times New Roman"/>
+        </w:rPr>
+        <w:t xml:space="preserve">é </w:t>
+      </w:r>
+      <w:r>
+        <w:rPr>
+          <w:rFonts w:ascii="Times New Roman" w:hAnsi="Times New Roman" w:cs="Times New Roman"/>
+        </w:rPr>
+        <w:t xml:space="preserve">possível observar que é </w:t>
+      </w:r>
+      <w:r>
+        <w:rPr>
+          <w:rFonts w:ascii="Times New Roman" w:hAnsi="Times New Roman" w:cs="Times New Roman"/>
+        </w:rPr>
+        <w:t>viável</w:t>
+      </w:r>
+      <w:r>
+        <w:rPr>
+          <w:rFonts w:ascii="Times New Roman" w:hAnsi="Times New Roman" w:cs="Times New Roman"/>
+        </w:rPr>
+        <w:t xml:space="preserve"> a utilização de escalonamento de processos utilizando o algoritmo de taxa </w:t>
+      </w:r>
+      <w:proofErr w:type="spellStart"/>
+      <w:r>
+        <w:rPr>
+          <w:rFonts w:ascii="Times New Roman" w:hAnsi="Times New Roman" w:cs="Times New Roman"/>
+        </w:rPr>
+        <w:t>monotônica</w:t>
+      </w:r>
+      <w:proofErr w:type="spellEnd"/>
+      <w:r>
+        <w:rPr>
+          <w:rFonts w:ascii="Times New Roman" w:hAnsi="Times New Roman" w:cs="Times New Roman"/>
+        </w:rPr>
+        <w:t xml:space="preserve"> em uma abordagem de tempo real.</w:t>
+      </w:r>
+      <w:r>
+        <w:rPr>
+          <w:rFonts w:ascii="Times New Roman" w:hAnsi="Times New Roman" w:cs="Times New Roman"/>
+        </w:rPr>
+        <w:t xml:space="preserve"> </w:t>
+      </w:r>
+    </w:p>
+    <w:p>
+      <w:pPr>
+        <w:ind w:left="360" w:firstLine="360"/>
+        <w:jc w:val="both"/>
+        <w:rPr>
+          <w:rFonts w:ascii="Times New Roman" w:hAnsi="Times New Roman" w:cs="Times New Roman"/>
+        </w:rPr>
+      </w:pPr>
+      <w:r>
+        <w:rPr>
+          <w:rFonts w:ascii="Times New Roman" w:hAnsi="Times New Roman" w:cs="Times New Roman"/>
+        </w:rPr>
+        <w:t xml:space="preserve">O próximo passo é a implementação e aperfeiçoamento do algoritmo utilizado para um ambiente em escala industrial, onde os dados devem ser precisamente medidos para que hajam ganhos no processo de envasamento de garrafas. </w:t>
       </w:r>
     </w:p>
     <w:p>
@@ -937,7 +2550,71 @@
           <w:rStyle w:val="None"/>
           <w:rFonts w:ascii="Times New Roman" w:hAnsi="Times New Roman" w:cs="Times New Roman"/>
         </w:rPr>
-        <w:t xml:space="preserve">G. Eason, B. Noble, and I. N. Sneddon, </w:t>
+        <w:t xml:space="preserve">G. </w:t>
+      </w:r>
+      <w:proofErr w:type="spellStart"/>
+      <w:r>
+        <w:rPr>
+          <w:rStyle w:val="None"/>
+          <w:rFonts w:ascii="Times New Roman" w:hAnsi="Times New Roman" w:cs="Times New Roman"/>
+        </w:rPr>
+        <w:t>Eason</w:t>
+      </w:r>
+      <w:proofErr w:type="spellEnd"/>
+      <w:r>
+        <w:rPr>
+          <w:rStyle w:val="None"/>
+          <w:rFonts w:ascii="Times New Roman" w:hAnsi="Times New Roman" w:cs="Times New Roman"/>
+        </w:rPr>
+        <w:t xml:space="preserve">, B. </w:t>
+      </w:r>
+      <w:proofErr w:type="spellStart"/>
+      <w:r>
+        <w:rPr>
+          <w:rStyle w:val="None"/>
+          <w:rFonts w:ascii="Times New Roman" w:hAnsi="Times New Roman" w:cs="Times New Roman"/>
+        </w:rPr>
+        <w:t>Noble</w:t>
+      </w:r>
+      <w:proofErr w:type="spellEnd"/>
+      <w:r>
+        <w:rPr>
+          <w:rStyle w:val="None"/>
+          <w:rFonts w:ascii="Times New Roman" w:hAnsi="Times New Roman" w:cs="Times New Roman"/>
+        </w:rPr>
+        <w:t xml:space="preserve">, </w:t>
+      </w:r>
+      <w:proofErr w:type="spellStart"/>
+      <w:r>
+        <w:rPr>
+          <w:rStyle w:val="None"/>
+          <w:rFonts w:ascii="Times New Roman" w:hAnsi="Times New Roman" w:cs="Times New Roman"/>
+        </w:rPr>
+        <w:t>and</w:t>
+      </w:r>
+      <w:proofErr w:type="spellEnd"/>
+      <w:r>
+        <w:rPr>
+          <w:rStyle w:val="None"/>
+          <w:rFonts w:ascii="Times New Roman" w:hAnsi="Times New Roman" w:cs="Times New Roman"/>
+        </w:rPr>
+        <w:t xml:space="preserve"> I. N. </w:t>
+      </w:r>
+      <w:proofErr w:type="spellStart"/>
+      <w:r>
+        <w:rPr>
+          <w:rStyle w:val="None"/>
+          <w:rFonts w:ascii="Times New Roman" w:hAnsi="Times New Roman" w:cs="Times New Roman"/>
+        </w:rPr>
+        <w:t>Sneddon</w:t>
+      </w:r>
+      <w:proofErr w:type="spellEnd"/>
+      <w:r>
+        <w:rPr>
+          <w:rStyle w:val="None"/>
+          <w:rFonts w:ascii="Times New Roman" w:hAnsi="Times New Roman" w:cs="Times New Roman"/>
+        </w:rPr>
+        <w:t xml:space="preserve">, </w:t>
       </w:r>
       <w:r>
         <w:rPr>
@@ -947,13 +2624,15 @@
         </w:rPr>
         <w:t>“</w:t>
       </w:r>
-      <w:r>
-        <w:rPr>
-          <w:rStyle w:val="None"/>
-          <w:rFonts w:ascii="Times New Roman" w:hAnsi="Times New Roman" w:cs="Times New Roman"/>
-        </w:rPr>
-        <w:t xml:space="preserve">On certain integrals of Lipschitz-Hankel type </w:t>
-      </w:r>
+      <w:proofErr w:type="spellStart"/>
+      <w:r>
+        <w:rPr>
+          <w:rStyle w:val="None"/>
+          <w:rFonts w:ascii="Times New Roman" w:hAnsi="Times New Roman" w:cs="Times New Roman"/>
+        </w:rPr>
+        <w:t>On</w:t>
+      </w:r>
+      <w:proofErr w:type="spellEnd"/>
       <w:r>
         <w:rPr>
           <w:rStyle w:val="None"/>
@@ -961,12 +2640,158 @@
         </w:rPr>
         <w:t xml:space="preserve"> </w:t>
       </w:r>
-      <w:r>
-        <w:rPr>
-          <w:rStyle w:val="None"/>
-          <w:rFonts w:ascii="Times New Roman" w:hAnsi="Times New Roman" w:cs="Times New Roman"/>
-        </w:rPr>
-        <w:t>involving products of Bessel functions,” Phil. Trans. Roy. Soc. London, vol. A247, pp. 529–</w:t>
+      <w:proofErr w:type="spellStart"/>
+      <w:r>
+        <w:rPr>
+          <w:rStyle w:val="None"/>
+          <w:rFonts w:ascii="Times New Roman" w:hAnsi="Times New Roman" w:cs="Times New Roman"/>
+        </w:rPr>
+        <w:t>certain</w:t>
+      </w:r>
+      <w:proofErr w:type="spellEnd"/>
+      <w:r>
+        <w:rPr>
+          <w:rStyle w:val="None"/>
+          <w:rFonts w:ascii="Times New Roman" w:hAnsi="Times New Roman" w:cs="Times New Roman"/>
+        </w:rPr>
+        <w:t xml:space="preserve"> </w:t>
+      </w:r>
+      <w:proofErr w:type="spellStart"/>
+      <w:r>
+        <w:rPr>
+          <w:rStyle w:val="None"/>
+          <w:rFonts w:ascii="Times New Roman" w:hAnsi="Times New Roman" w:cs="Times New Roman"/>
+        </w:rPr>
+        <w:t>integrals</w:t>
+      </w:r>
+      <w:proofErr w:type="spellEnd"/>
+      <w:r>
+        <w:rPr>
+          <w:rStyle w:val="None"/>
+          <w:rFonts w:ascii="Times New Roman" w:hAnsi="Times New Roman" w:cs="Times New Roman"/>
+        </w:rPr>
+        <w:t xml:space="preserve"> </w:t>
+      </w:r>
+      <w:proofErr w:type="spellStart"/>
+      <w:r>
+        <w:rPr>
+          <w:rStyle w:val="None"/>
+          <w:rFonts w:ascii="Times New Roman" w:hAnsi="Times New Roman" w:cs="Times New Roman"/>
+        </w:rPr>
+        <w:t>of</w:t>
+      </w:r>
+      <w:proofErr w:type="spellEnd"/>
+      <w:r>
+        <w:rPr>
+          <w:rStyle w:val="None"/>
+          <w:rFonts w:ascii="Times New Roman" w:hAnsi="Times New Roman" w:cs="Times New Roman"/>
+        </w:rPr>
+        <w:t xml:space="preserve"> </w:t>
+      </w:r>
+      <w:proofErr w:type="spellStart"/>
+      <w:r>
+        <w:rPr>
+          <w:rStyle w:val="None"/>
+          <w:rFonts w:ascii="Times New Roman" w:hAnsi="Times New Roman" w:cs="Times New Roman"/>
+        </w:rPr>
+        <w:t>Lipschitz-Hankel</w:t>
+      </w:r>
+      <w:proofErr w:type="spellEnd"/>
+      <w:r>
+        <w:rPr>
+          <w:rStyle w:val="None"/>
+          <w:rFonts w:ascii="Times New Roman" w:hAnsi="Times New Roman" w:cs="Times New Roman"/>
+        </w:rPr>
+        <w:t xml:space="preserve"> </w:t>
+      </w:r>
+      <w:proofErr w:type="spellStart"/>
+      <w:proofErr w:type="gramStart"/>
+      <w:r>
+        <w:rPr>
+          <w:rStyle w:val="None"/>
+          <w:rFonts w:ascii="Times New Roman" w:hAnsi="Times New Roman" w:cs="Times New Roman"/>
+        </w:rPr>
+        <w:t>type</w:t>
+      </w:r>
+      <w:proofErr w:type="spellEnd"/>
+      <w:r>
+        <w:rPr>
+          <w:rStyle w:val="None"/>
+          <w:rFonts w:ascii="Times New Roman" w:hAnsi="Times New Roman" w:cs="Times New Roman"/>
+        </w:rPr>
+        <w:t xml:space="preserve"> </w:t>
+      </w:r>
+      <w:r>
+        <w:rPr>
+          <w:rStyle w:val="None"/>
+          <w:rFonts w:ascii="Times New Roman" w:hAnsi="Times New Roman" w:cs="Times New Roman"/>
+        </w:rPr>
+        <w:t xml:space="preserve"> </w:t>
+      </w:r>
+      <w:proofErr w:type="spellStart"/>
+      <w:r>
+        <w:rPr>
+          <w:rStyle w:val="None"/>
+          <w:rFonts w:ascii="Times New Roman" w:hAnsi="Times New Roman" w:cs="Times New Roman"/>
+        </w:rPr>
+        <w:t>involving</w:t>
+      </w:r>
+      <w:proofErr w:type="spellEnd"/>
+      <w:proofErr w:type="gramEnd"/>
+      <w:r>
+        <w:rPr>
+          <w:rStyle w:val="None"/>
+          <w:rFonts w:ascii="Times New Roman" w:hAnsi="Times New Roman" w:cs="Times New Roman"/>
+        </w:rPr>
+        <w:t xml:space="preserve"> </w:t>
+      </w:r>
+      <w:proofErr w:type="spellStart"/>
+      <w:r>
+        <w:rPr>
+          <w:rStyle w:val="None"/>
+          <w:rFonts w:ascii="Times New Roman" w:hAnsi="Times New Roman" w:cs="Times New Roman"/>
+        </w:rPr>
+        <w:t>products</w:t>
+      </w:r>
+      <w:proofErr w:type="spellEnd"/>
+      <w:r>
+        <w:rPr>
+          <w:rStyle w:val="None"/>
+          <w:rFonts w:ascii="Times New Roman" w:hAnsi="Times New Roman" w:cs="Times New Roman"/>
+        </w:rPr>
+        <w:t xml:space="preserve"> </w:t>
+      </w:r>
+      <w:proofErr w:type="spellStart"/>
+      <w:r>
+        <w:rPr>
+          <w:rStyle w:val="None"/>
+          <w:rFonts w:ascii="Times New Roman" w:hAnsi="Times New Roman" w:cs="Times New Roman"/>
+        </w:rPr>
+        <w:t>of</w:t>
+      </w:r>
+      <w:proofErr w:type="spellEnd"/>
+      <w:r>
+        <w:rPr>
+          <w:rStyle w:val="None"/>
+          <w:rFonts w:ascii="Times New Roman" w:hAnsi="Times New Roman" w:cs="Times New Roman"/>
+        </w:rPr>
+        <w:t xml:space="preserve"> Bessel </w:t>
+      </w:r>
+      <w:proofErr w:type="spellStart"/>
+      <w:r>
+        <w:rPr>
+          <w:rStyle w:val="None"/>
+          <w:rFonts w:ascii="Times New Roman" w:hAnsi="Times New Roman" w:cs="Times New Roman"/>
+        </w:rPr>
+        <w:t>functions</w:t>
+      </w:r>
+      <w:proofErr w:type="spellEnd"/>
+      <w:r>
+        <w:rPr>
+          <w:rStyle w:val="None"/>
+          <w:rFonts w:ascii="Times New Roman" w:hAnsi="Times New Roman" w:cs="Times New Roman"/>
+        </w:rPr>
+        <w:t>,” Phil. Trans. Roy. Soc. London, vol. A247, pp. 529–</w:t>
       </w:r>
       <w:r>
         <w:rPr>
@@ -1003,7 +2828,23 @@
           <w:rFonts w:ascii="Times New Roman" w:eastAsia="Times New Roman" w:hAnsi="Times New Roman" w:cs="Times New Roman"/>
           <w:lang w:eastAsia="pt-BR"/>
         </w:rPr>
-        <w:t>. Bookman, 2003.</w:t>
+        <w:t xml:space="preserve">. </w:t>
+      </w:r>
+      <w:proofErr w:type="spellStart"/>
+      <w:r>
+        <w:rPr>
+          <w:rFonts w:ascii="Times New Roman" w:eastAsia="Times New Roman" w:hAnsi="Times New Roman" w:cs="Times New Roman"/>
+          <w:lang w:eastAsia="pt-BR"/>
+        </w:rPr>
+        <w:t>Bookman</w:t>
+      </w:r>
+      <w:proofErr w:type="spellEnd"/>
+      <w:r>
+        <w:rPr>
+          <w:rFonts w:ascii="Times New Roman" w:eastAsia="Times New Roman" w:hAnsi="Times New Roman" w:cs="Times New Roman"/>
+          <w:lang w:eastAsia="pt-BR"/>
+        </w:rPr>
+        <w:t>, 2003.</w:t>
       </w:r>
     </w:p>
     <w:p>
@@ -1045,8 +2886,119 @@
           <w:bCs/>
           <w:lang w:eastAsia="pt-BR"/>
         </w:rPr>
-        <w:t>Hard real-time computing systems: predictable scheduling algorithms and applications</w:t>
-      </w:r>
+        <w:t xml:space="preserve">Hard real-time </w:t>
+      </w:r>
+      <w:proofErr w:type="spellStart"/>
+      <w:r>
+        <w:rPr>
+          <w:rFonts w:ascii="Times New Roman" w:eastAsia="Times New Roman" w:hAnsi="Times New Roman" w:cs="Times New Roman"/>
+          <w:b/>
+          <w:bCs/>
+          <w:lang w:eastAsia="pt-BR"/>
+        </w:rPr>
+        <w:t>computing</w:t>
+      </w:r>
+      <w:proofErr w:type="spellEnd"/>
+      <w:r>
+        <w:rPr>
+          <w:rFonts w:ascii="Times New Roman" w:eastAsia="Times New Roman" w:hAnsi="Times New Roman" w:cs="Times New Roman"/>
+          <w:b/>
+          <w:bCs/>
+          <w:lang w:eastAsia="pt-BR"/>
+        </w:rPr>
+        <w:t xml:space="preserve"> systems: </w:t>
+      </w:r>
+      <w:proofErr w:type="spellStart"/>
+      <w:r>
+        <w:rPr>
+          <w:rFonts w:ascii="Times New Roman" w:eastAsia="Times New Roman" w:hAnsi="Times New Roman" w:cs="Times New Roman"/>
+          <w:b/>
+          <w:bCs/>
+          <w:lang w:eastAsia="pt-BR"/>
+        </w:rPr>
+        <w:t>predictable</w:t>
+      </w:r>
+      <w:proofErr w:type="spellEnd"/>
+      <w:r>
+        <w:rPr>
+          <w:rFonts w:ascii="Times New Roman" w:eastAsia="Times New Roman" w:hAnsi="Times New Roman" w:cs="Times New Roman"/>
+          <w:b/>
+          <w:bCs/>
+          <w:lang w:eastAsia="pt-BR"/>
+        </w:rPr>
+        <w:t xml:space="preserve"> </w:t>
+      </w:r>
+      <w:proofErr w:type="spellStart"/>
+      <w:r>
+        <w:rPr>
+          <w:rFonts w:ascii="Times New Roman" w:eastAsia="Times New Roman" w:hAnsi="Times New Roman" w:cs="Times New Roman"/>
+          <w:b/>
+          <w:bCs/>
+          <w:lang w:eastAsia="pt-BR"/>
+        </w:rPr>
+        <w:t>scheduling</w:t>
+      </w:r>
+      <w:proofErr w:type="spellEnd"/>
+      <w:r>
+        <w:rPr>
+          <w:rFonts w:ascii="Times New Roman" w:eastAsia="Times New Roman" w:hAnsi="Times New Roman" w:cs="Times New Roman"/>
+          <w:b/>
+          <w:bCs/>
+          <w:lang w:eastAsia="pt-BR"/>
+        </w:rPr>
+        <w:t xml:space="preserve"> </w:t>
+      </w:r>
+      <w:proofErr w:type="spellStart"/>
+      <w:r>
+        <w:rPr>
+          <w:rFonts w:ascii="Times New Roman" w:eastAsia="Times New Roman" w:hAnsi="Times New Roman" w:cs="Times New Roman"/>
+          <w:b/>
+          <w:bCs/>
+          <w:lang w:eastAsia="pt-BR"/>
+        </w:rPr>
+        <w:t>algorithms</w:t>
+      </w:r>
+      <w:proofErr w:type="spellEnd"/>
+      <w:r>
+        <w:rPr>
+          <w:rFonts w:ascii="Times New Roman" w:eastAsia="Times New Roman" w:hAnsi="Times New Roman" w:cs="Times New Roman"/>
+          <w:b/>
+          <w:bCs/>
+          <w:lang w:eastAsia="pt-BR"/>
+        </w:rPr>
+        <w:t xml:space="preserve"> </w:t>
+      </w:r>
+      <w:proofErr w:type="spellStart"/>
+      <w:r>
+        <w:rPr>
+          <w:rFonts w:ascii="Times New Roman" w:eastAsia="Times New Roman" w:hAnsi="Times New Roman" w:cs="Times New Roman"/>
+          <w:b/>
+          <w:bCs/>
+          <w:lang w:eastAsia="pt-BR"/>
+        </w:rPr>
+        <w:t>and</w:t>
+      </w:r>
+      <w:proofErr w:type="spellEnd"/>
+      <w:r>
+        <w:rPr>
+          <w:rFonts w:ascii="Times New Roman" w:eastAsia="Times New Roman" w:hAnsi="Times New Roman" w:cs="Times New Roman"/>
+          <w:b/>
+          <w:bCs/>
+          <w:lang w:eastAsia="pt-BR"/>
+        </w:rPr>
+        <w:t xml:space="preserve"> </w:t>
+      </w:r>
+      <w:proofErr w:type="spellStart"/>
+      <w:r>
+        <w:rPr>
+          <w:rFonts w:ascii="Times New Roman" w:eastAsia="Times New Roman" w:hAnsi="Times New Roman" w:cs="Times New Roman"/>
+          <w:b/>
+          <w:bCs/>
+          <w:lang w:eastAsia="pt-BR"/>
+        </w:rPr>
+        <w:t>applications</w:t>
+      </w:r>
+      <w:proofErr w:type="spellEnd"/>
       <w:r>
         <w:rPr>
           <w:rFonts w:ascii="Times New Roman" w:eastAsia="Times New Roman" w:hAnsi="Times New Roman" w:cs="Times New Roman"/>
@@ -1083,7 +3035,107 @@
           <w:szCs w:val="24"/>
           <w:lang w:val="pt-BR"/>
         </w:rPr>
-        <w:t xml:space="preserve">SPRUNT, Brinkley; SHA, Lui; LEHOCZKY, John. Aperiodic task scheduling for hard-real-time systems. </w:t>
+        <w:t xml:space="preserve">SPRUNT, </w:t>
+      </w:r>
+      <w:proofErr w:type="spellStart"/>
+      <w:r>
+        <w:rPr>
+          <w:rFonts w:cs="Times New Roman"/>
+          <w:sz w:val="24"/>
+          <w:szCs w:val="24"/>
+          <w:lang w:val="pt-BR"/>
+        </w:rPr>
+        <w:t>Brinkley</w:t>
+      </w:r>
+      <w:proofErr w:type="spellEnd"/>
+      <w:r>
+        <w:rPr>
+          <w:rFonts w:cs="Times New Roman"/>
+          <w:sz w:val="24"/>
+          <w:szCs w:val="24"/>
+          <w:lang w:val="pt-BR"/>
+        </w:rPr>
+        <w:t xml:space="preserve">; SHA, </w:t>
+      </w:r>
+      <w:proofErr w:type="spellStart"/>
+      <w:r>
+        <w:rPr>
+          <w:rFonts w:cs="Times New Roman"/>
+          <w:sz w:val="24"/>
+          <w:szCs w:val="24"/>
+          <w:lang w:val="pt-BR"/>
+        </w:rPr>
+        <w:t>Lui</w:t>
+      </w:r>
+      <w:proofErr w:type="spellEnd"/>
+      <w:r>
+        <w:rPr>
+          <w:rFonts w:cs="Times New Roman"/>
+          <w:sz w:val="24"/>
+          <w:szCs w:val="24"/>
+          <w:lang w:val="pt-BR"/>
+        </w:rPr>
+        <w:t xml:space="preserve">; LEHOCZKY, John. </w:t>
+      </w:r>
+      <w:proofErr w:type="spellStart"/>
+      <w:r>
+        <w:rPr>
+          <w:rFonts w:cs="Times New Roman"/>
+          <w:sz w:val="24"/>
+          <w:szCs w:val="24"/>
+          <w:lang w:val="pt-BR"/>
+        </w:rPr>
+        <w:t>Aperiodic</w:t>
+      </w:r>
+      <w:proofErr w:type="spellEnd"/>
+      <w:r>
+        <w:rPr>
+          <w:rFonts w:cs="Times New Roman"/>
+          <w:sz w:val="24"/>
+          <w:szCs w:val="24"/>
+          <w:lang w:val="pt-BR"/>
+        </w:rPr>
+        <w:t xml:space="preserve"> </w:t>
+      </w:r>
+      <w:proofErr w:type="spellStart"/>
+      <w:r>
+        <w:rPr>
+          <w:rFonts w:cs="Times New Roman"/>
+          <w:sz w:val="24"/>
+          <w:szCs w:val="24"/>
+          <w:lang w:val="pt-BR"/>
+        </w:rPr>
+        <w:t>task</w:t>
+      </w:r>
+      <w:proofErr w:type="spellEnd"/>
+      <w:r>
+        <w:rPr>
+          <w:rFonts w:cs="Times New Roman"/>
+          <w:sz w:val="24"/>
+          <w:szCs w:val="24"/>
+          <w:lang w:val="pt-BR"/>
+        </w:rPr>
+        <w:t xml:space="preserve"> </w:t>
+      </w:r>
+      <w:proofErr w:type="spellStart"/>
+      <w:r>
+        <w:rPr>
+          <w:rFonts w:cs="Times New Roman"/>
+          <w:sz w:val="24"/>
+          <w:szCs w:val="24"/>
+          <w:lang w:val="pt-BR"/>
+        </w:rPr>
+        <w:t>scheduling</w:t>
+      </w:r>
+      <w:proofErr w:type="spellEnd"/>
+      <w:r>
+        <w:rPr>
+          <w:rFonts w:cs="Times New Roman"/>
+          <w:sz w:val="24"/>
+          <w:szCs w:val="24"/>
+          <w:lang w:val="pt-BR"/>
+        </w:rPr>
+        <w:t xml:space="preserve"> for hard-real-time systems. </w:t>
       </w:r>
       <w:r>
         <w:rPr>
@@ -1133,13 +3185,41 @@
         </w:rPr>
         <w:t xml:space="preserve">TANENBAUM, Andrew. </w:t>
       </w:r>
-      <w:r>
-        <w:rPr>
-          <w:rFonts w:ascii="Times New Roman" w:eastAsia="Times New Roman" w:hAnsi="Times New Roman" w:cs="Times New Roman"/>
-          <w:b/>
-          <w:lang w:eastAsia="pt-BR"/>
-        </w:rPr>
-        <w:t>Modern operating systems</w:t>
+      <w:proofErr w:type="spellStart"/>
+      <w:r>
+        <w:rPr>
+          <w:rFonts w:ascii="Times New Roman" w:eastAsia="Times New Roman" w:hAnsi="Times New Roman" w:cs="Times New Roman"/>
+          <w:b/>
+          <w:lang w:eastAsia="pt-BR"/>
+        </w:rPr>
+        <w:t>Modern</w:t>
+      </w:r>
+      <w:proofErr w:type="spellEnd"/>
+      <w:r>
+        <w:rPr>
+          <w:rFonts w:ascii="Times New Roman" w:eastAsia="Times New Roman" w:hAnsi="Times New Roman" w:cs="Times New Roman"/>
+          <w:b/>
+          <w:lang w:eastAsia="pt-BR"/>
+        </w:rPr>
+        <w:t xml:space="preserve"> </w:t>
+      </w:r>
+      <w:proofErr w:type="spellStart"/>
+      <w:r>
+        <w:rPr>
+          <w:rFonts w:ascii="Times New Roman" w:eastAsia="Times New Roman" w:hAnsi="Times New Roman" w:cs="Times New Roman"/>
+          <w:b/>
+          <w:lang w:eastAsia="pt-BR"/>
+        </w:rPr>
+        <w:t>operating</w:t>
+      </w:r>
+      <w:proofErr w:type="spellEnd"/>
+      <w:r>
+        <w:rPr>
+          <w:rFonts w:ascii="Times New Roman" w:eastAsia="Times New Roman" w:hAnsi="Times New Roman" w:cs="Times New Roman"/>
+          <w:b/>
+          <w:lang w:eastAsia="pt-BR"/>
+        </w:rPr>
+        <w:t xml:space="preserve"> systems</w:t>
       </w:r>
       <w:r>
         <w:rPr>
@@ -1171,8 +3251,105 @@
           <w:rFonts w:ascii="Times New Roman" w:eastAsia="Times New Roman" w:hAnsi="Times New Roman" w:cs="Times New Roman"/>
           <w:lang w:eastAsia="pt-BR"/>
         </w:rPr>
-        <w:t xml:space="preserve">BRANICKY, Michael S.; PHILLIPS, Stephen M.; ZHANG, Wei. Scheduling and feedback co-design for networked control systems. In: </w:t>
-      </w:r>
+        <w:t xml:space="preserve">BRANICKY, Michael S.; PHILLIPS, Stephen M.; ZHANG, </w:t>
+      </w:r>
+      <w:proofErr w:type="spellStart"/>
+      <w:r>
+        <w:rPr>
+          <w:rFonts w:ascii="Times New Roman" w:eastAsia="Times New Roman" w:hAnsi="Times New Roman" w:cs="Times New Roman"/>
+          <w:lang w:eastAsia="pt-BR"/>
+        </w:rPr>
+        <w:t>Wei</w:t>
+      </w:r>
+      <w:proofErr w:type="spellEnd"/>
+      <w:r>
+        <w:rPr>
+          <w:rFonts w:ascii="Times New Roman" w:eastAsia="Times New Roman" w:hAnsi="Times New Roman" w:cs="Times New Roman"/>
+          <w:lang w:eastAsia="pt-BR"/>
+        </w:rPr>
+        <w:t xml:space="preserve">. </w:t>
+      </w:r>
+      <w:proofErr w:type="spellStart"/>
+      <w:r>
+        <w:rPr>
+          <w:rFonts w:ascii="Times New Roman" w:eastAsia="Times New Roman" w:hAnsi="Times New Roman" w:cs="Times New Roman"/>
+          <w:lang w:eastAsia="pt-BR"/>
+        </w:rPr>
+        <w:t>Scheduling</w:t>
+      </w:r>
+      <w:proofErr w:type="spellEnd"/>
+      <w:r>
+        <w:rPr>
+          <w:rFonts w:ascii="Times New Roman" w:eastAsia="Times New Roman" w:hAnsi="Times New Roman" w:cs="Times New Roman"/>
+          <w:lang w:eastAsia="pt-BR"/>
+        </w:rPr>
+        <w:t xml:space="preserve"> </w:t>
+      </w:r>
+      <w:proofErr w:type="spellStart"/>
+      <w:r>
+        <w:rPr>
+          <w:rFonts w:ascii="Times New Roman" w:eastAsia="Times New Roman" w:hAnsi="Times New Roman" w:cs="Times New Roman"/>
+          <w:lang w:eastAsia="pt-BR"/>
+        </w:rPr>
+        <w:t>and</w:t>
+      </w:r>
+      <w:proofErr w:type="spellEnd"/>
+      <w:r>
+        <w:rPr>
+          <w:rFonts w:ascii="Times New Roman" w:eastAsia="Times New Roman" w:hAnsi="Times New Roman" w:cs="Times New Roman"/>
+          <w:lang w:eastAsia="pt-BR"/>
+        </w:rPr>
+        <w:t xml:space="preserve"> feedback </w:t>
+      </w:r>
+      <w:proofErr w:type="spellStart"/>
+      <w:r>
+        <w:rPr>
+          <w:rFonts w:ascii="Times New Roman" w:eastAsia="Times New Roman" w:hAnsi="Times New Roman" w:cs="Times New Roman"/>
+          <w:lang w:eastAsia="pt-BR"/>
+        </w:rPr>
+        <w:t>co-design</w:t>
+      </w:r>
+      <w:proofErr w:type="spellEnd"/>
+      <w:r>
+        <w:rPr>
+          <w:rFonts w:ascii="Times New Roman" w:eastAsia="Times New Roman" w:hAnsi="Times New Roman" w:cs="Times New Roman"/>
+          <w:lang w:eastAsia="pt-BR"/>
+        </w:rPr>
+        <w:t xml:space="preserve"> for </w:t>
+      </w:r>
+      <w:proofErr w:type="spellStart"/>
+      <w:r>
+        <w:rPr>
+          <w:rFonts w:ascii="Times New Roman" w:eastAsia="Times New Roman" w:hAnsi="Times New Roman" w:cs="Times New Roman"/>
+          <w:lang w:eastAsia="pt-BR"/>
+        </w:rPr>
+        <w:t>networked</w:t>
+      </w:r>
+      <w:proofErr w:type="spellEnd"/>
+      <w:r>
+        <w:rPr>
+          <w:rFonts w:ascii="Times New Roman" w:eastAsia="Times New Roman" w:hAnsi="Times New Roman" w:cs="Times New Roman"/>
+          <w:lang w:eastAsia="pt-BR"/>
+        </w:rPr>
+        <w:t xml:space="preserve"> </w:t>
+      </w:r>
+      <w:proofErr w:type="spellStart"/>
+      <w:r>
+        <w:rPr>
+          <w:rFonts w:ascii="Times New Roman" w:eastAsia="Times New Roman" w:hAnsi="Times New Roman" w:cs="Times New Roman"/>
+          <w:lang w:eastAsia="pt-BR"/>
+        </w:rPr>
+        <w:t>control</w:t>
+      </w:r>
+      <w:proofErr w:type="spellEnd"/>
+      <w:r>
+        <w:rPr>
+          <w:rFonts w:ascii="Times New Roman" w:eastAsia="Times New Roman" w:hAnsi="Times New Roman" w:cs="Times New Roman"/>
+          <w:lang w:eastAsia="pt-BR"/>
+        </w:rPr>
+        <w:t xml:space="preserve"> systems. In: </w:t>
+      </w:r>
+      <w:proofErr w:type="spellStart"/>
       <w:r>
         <w:rPr>
           <w:rFonts w:ascii="Times New Roman" w:eastAsia="Times New Roman" w:hAnsi="Times New Roman" w:cs="Times New Roman"/>
@@ -1180,8 +3357,149 @@
           <w:bCs/>
           <w:lang w:eastAsia="pt-BR"/>
         </w:rPr>
-        <w:t>Decision and Control, 2002, Proceedings of the 41st IEEE Conference on</w:t>
-      </w:r>
+        <w:t>Decision</w:t>
+      </w:r>
+      <w:proofErr w:type="spellEnd"/>
+      <w:r>
+        <w:rPr>
+          <w:rFonts w:ascii="Times New Roman" w:eastAsia="Times New Roman" w:hAnsi="Times New Roman" w:cs="Times New Roman"/>
+          <w:b/>
+          <w:bCs/>
+          <w:lang w:eastAsia="pt-BR"/>
+        </w:rPr>
+        <w:t xml:space="preserve"> </w:t>
+      </w:r>
+      <w:proofErr w:type="spellStart"/>
+      <w:r>
+        <w:rPr>
+          <w:rFonts w:ascii="Times New Roman" w:eastAsia="Times New Roman" w:hAnsi="Times New Roman" w:cs="Times New Roman"/>
+          <w:b/>
+          <w:bCs/>
+          <w:lang w:eastAsia="pt-BR"/>
+        </w:rPr>
+        <w:t>and</w:t>
+      </w:r>
+      <w:proofErr w:type="spellEnd"/>
+      <w:r>
+        <w:rPr>
+          <w:rFonts w:ascii="Times New Roman" w:eastAsia="Times New Roman" w:hAnsi="Times New Roman" w:cs="Times New Roman"/>
+          <w:b/>
+          <w:bCs/>
+          <w:lang w:eastAsia="pt-BR"/>
+        </w:rPr>
+        <w:t xml:space="preserve"> </w:t>
+      </w:r>
+      <w:proofErr w:type="spellStart"/>
+      <w:r>
+        <w:rPr>
+          <w:rFonts w:ascii="Times New Roman" w:eastAsia="Times New Roman" w:hAnsi="Times New Roman" w:cs="Times New Roman"/>
+          <w:b/>
+          <w:bCs/>
+          <w:lang w:eastAsia="pt-BR"/>
+        </w:rPr>
+        <w:t>Control</w:t>
+      </w:r>
+      <w:proofErr w:type="spellEnd"/>
+      <w:r>
+        <w:rPr>
+          <w:rFonts w:ascii="Times New Roman" w:eastAsia="Times New Roman" w:hAnsi="Times New Roman" w:cs="Times New Roman"/>
+          <w:b/>
+          <w:bCs/>
+          <w:lang w:eastAsia="pt-BR"/>
+        </w:rPr>
+        <w:t xml:space="preserve">, 2002, </w:t>
+      </w:r>
+      <w:proofErr w:type="spellStart"/>
+      <w:r>
+        <w:rPr>
+          <w:rFonts w:ascii="Times New Roman" w:eastAsia="Times New Roman" w:hAnsi="Times New Roman" w:cs="Times New Roman"/>
+          <w:b/>
+          <w:bCs/>
+          <w:lang w:eastAsia="pt-BR"/>
+        </w:rPr>
+        <w:t>Proceedings</w:t>
+      </w:r>
+      <w:proofErr w:type="spellEnd"/>
+      <w:r>
+        <w:rPr>
+          <w:rFonts w:ascii="Times New Roman" w:eastAsia="Times New Roman" w:hAnsi="Times New Roman" w:cs="Times New Roman"/>
+          <w:b/>
+          <w:bCs/>
+          <w:lang w:eastAsia="pt-BR"/>
+        </w:rPr>
+        <w:t xml:space="preserve"> </w:t>
+      </w:r>
+      <w:proofErr w:type="spellStart"/>
+      <w:r>
+        <w:rPr>
+          <w:rFonts w:ascii="Times New Roman" w:eastAsia="Times New Roman" w:hAnsi="Times New Roman" w:cs="Times New Roman"/>
+          <w:b/>
+          <w:bCs/>
+          <w:lang w:eastAsia="pt-BR"/>
+        </w:rPr>
+        <w:t>of</w:t>
+      </w:r>
+      <w:proofErr w:type="spellEnd"/>
+      <w:r>
+        <w:rPr>
+          <w:rFonts w:ascii="Times New Roman" w:eastAsia="Times New Roman" w:hAnsi="Times New Roman" w:cs="Times New Roman"/>
+          <w:b/>
+          <w:bCs/>
+          <w:lang w:eastAsia="pt-BR"/>
+        </w:rPr>
+        <w:t xml:space="preserve"> </w:t>
+      </w:r>
+      <w:proofErr w:type="spellStart"/>
+      <w:r>
+        <w:rPr>
+          <w:rFonts w:ascii="Times New Roman" w:eastAsia="Times New Roman" w:hAnsi="Times New Roman" w:cs="Times New Roman"/>
+          <w:b/>
+          <w:bCs/>
+          <w:lang w:eastAsia="pt-BR"/>
+        </w:rPr>
+        <w:t>the</w:t>
+      </w:r>
+      <w:proofErr w:type="spellEnd"/>
+      <w:r>
+        <w:rPr>
+          <w:rFonts w:ascii="Times New Roman" w:eastAsia="Times New Roman" w:hAnsi="Times New Roman" w:cs="Times New Roman"/>
+          <w:b/>
+          <w:bCs/>
+          <w:lang w:eastAsia="pt-BR"/>
+        </w:rPr>
+        <w:t xml:space="preserve"> 41st IEEE </w:t>
+      </w:r>
+      <w:proofErr w:type="spellStart"/>
+      <w:r>
+        <w:rPr>
+          <w:rFonts w:ascii="Times New Roman" w:eastAsia="Times New Roman" w:hAnsi="Times New Roman" w:cs="Times New Roman"/>
+          <w:b/>
+          <w:bCs/>
+          <w:lang w:eastAsia="pt-BR"/>
+        </w:rPr>
+        <w:t>Conference</w:t>
+      </w:r>
+      <w:proofErr w:type="spellEnd"/>
+      <w:r>
+        <w:rPr>
+          <w:rFonts w:ascii="Times New Roman" w:eastAsia="Times New Roman" w:hAnsi="Times New Roman" w:cs="Times New Roman"/>
+          <w:b/>
+          <w:bCs/>
+          <w:lang w:eastAsia="pt-BR"/>
+        </w:rPr>
+        <w:t xml:space="preserve"> </w:t>
+      </w:r>
+      <w:proofErr w:type="spellStart"/>
+      <w:r>
+        <w:rPr>
+          <w:rFonts w:ascii="Times New Roman" w:eastAsia="Times New Roman" w:hAnsi="Times New Roman" w:cs="Times New Roman"/>
+          <w:b/>
+          <w:bCs/>
+          <w:lang w:eastAsia="pt-BR"/>
+        </w:rPr>
+        <w:t>on</w:t>
+      </w:r>
+      <w:proofErr w:type="spellEnd"/>
       <w:r>
         <w:rPr>
           <w:rFonts w:ascii="Times New Roman" w:eastAsia="Times New Roman" w:hAnsi="Times New Roman" w:cs="Times New Roman"/>
@@ -1218,7 +3536,49 @@
         <w:rPr>
           <w:rFonts w:ascii="Times New Roman" w:eastAsia="Times New Roman" w:hAnsi="Times New Roman" w:cs="Times New Roman"/>
         </w:rPr>
-        <w:t xml:space="preserve">AUDSLEY, Neil C. et al. Real-time scheduling: the deadline-monotonic approach. In: </w:t>
+        <w:t xml:space="preserve">AUDSLEY, Neil C. et al. Real-time </w:t>
+      </w:r>
+      <w:proofErr w:type="spellStart"/>
+      <w:r>
+        <w:rPr>
+          <w:rFonts w:ascii="Times New Roman" w:eastAsia="Times New Roman" w:hAnsi="Times New Roman" w:cs="Times New Roman"/>
+        </w:rPr>
+        <w:t>scheduling</w:t>
+      </w:r>
+      <w:proofErr w:type="spellEnd"/>
+      <w:r>
+        <w:rPr>
+          <w:rFonts w:ascii="Times New Roman" w:eastAsia="Times New Roman" w:hAnsi="Times New Roman" w:cs="Times New Roman"/>
+        </w:rPr>
+        <w:t xml:space="preserve">: </w:t>
+      </w:r>
+      <w:proofErr w:type="spellStart"/>
+      <w:r>
+        <w:rPr>
+          <w:rFonts w:ascii="Times New Roman" w:eastAsia="Times New Roman" w:hAnsi="Times New Roman" w:cs="Times New Roman"/>
+        </w:rPr>
+        <w:t>the</w:t>
+      </w:r>
+      <w:proofErr w:type="spellEnd"/>
+      <w:r>
+        <w:rPr>
+          <w:rFonts w:ascii="Times New Roman" w:eastAsia="Times New Roman" w:hAnsi="Times New Roman" w:cs="Times New Roman"/>
+        </w:rPr>
+        <w:t xml:space="preserve"> deadline-</w:t>
+      </w:r>
+      <w:proofErr w:type="spellStart"/>
+      <w:r>
+        <w:rPr>
+          <w:rFonts w:ascii="Times New Roman" w:eastAsia="Times New Roman" w:hAnsi="Times New Roman" w:cs="Times New Roman"/>
+        </w:rPr>
+        <w:t>monotonic</w:t>
+      </w:r>
+      <w:proofErr w:type="spellEnd"/>
+      <w:r>
+        <w:rPr>
+          <w:rFonts w:ascii="Times New Roman" w:eastAsia="Times New Roman" w:hAnsi="Times New Roman" w:cs="Times New Roman"/>
+        </w:rPr>
+        <w:t xml:space="preserve"> approach. In: </w:t>
       </w:r>
       <w:r>
         <w:rPr>
@@ -1226,7 +3586,61 @@
           <w:b/>
           <w:bCs/>
         </w:rPr>
-        <w:t>in Proc. IEEE Workshop on Real-Time Operating Systems and Software</w:t>
+        <w:t xml:space="preserve">in Proc. IEEE Workshop </w:t>
+      </w:r>
+      <w:proofErr w:type="spellStart"/>
+      <w:r>
+        <w:rPr>
+          <w:rFonts w:ascii="Times New Roman" w:eastAsia="Times New Roman" w:hAnsi="Times New Roman" w:cs="Times New Roman"/>
+          <w:b/>
+          <w:bCs/>
+        </w:rPr>
+        <w:t>on</w:t>
+      </w:r>
+      <w:proofErr w:type="spellEnd"/>
+      <w:r>
+        <w:rPr>
+          <w:rFonts w:ascii="Times New Roman" w:eastAsia="Times New Roman" w:hAnsi="Times New Roman" w:cs="Times New Roman"/>
+          <w:b/>
+          <w:bCs/>
+        </w:rPr>
+        <w:t xml:space="preserve"> Real-Time </w:t>
+      </w:r>
+      <w:proofErr w:type="spellStart"/>
+      <w:r>
+        <w:rPr>
+          <w:rFonts w:ascii="Times New Roman" w:eastAsia="Times New Roman" w:hAnsi="Times New Roman" w:cs="Times New Roman"/>
+          <w:b/>
+          <w:bCs/>
+        </w:rPr>
+        <w:t>Operating</w:t>
+      </w:r>
+      <w:proofErr w:type="spellEnd"/>
+      <w:r>
+        <w:rPr>
+          <w:rFonts w:ascii="Times New Roman" w:eastAsia="Times New Roman" w:hAnsi="Times New Roman" w:cs="Times New Roman"/>
+          <w:b/>
+          <w:bCs/>
+        </w:rPr>
+        <w:t xml:space="preserve"> Systems </w:t>
+      </w:r>
+      <w:proofErr w:type="spellStart"/>
+      <w:r>
+        <w:rPr>
+          <w:rFonts w:ascii="Times New Roman" w:eastAsia="Times New Roman" w:hAnsi="Times New Roman" w:cs="Times New Roman"/>
+          <w:b/>
+          <w:bCs/>
+        </w:rPr>
+        <w:t>and</w:t>
+      </w:r>
+      <w:proofErr w:type="spellEnd"/>
+      <w:r>
+        <w:rPr>
+          <w:rFonts w:ascii="Times New Roman" w:eastAsia="Times New Roman" w:hAnsi="Times New Roman" w:cs="Times New Roman"/>
+          <w:b/>
+          <w:bCs/>
+        </w:rPr>
+        <w:t xml:space="preserve"> Software</w:t>
       </w:r>
       <w:r>
         <w:rPr>
@@ -1265,17 +3679,90 @@
           <w:color w:val="222222"/>
           <w:shd w:val="clear" w:color="auto" w:fill="FFFFFF"/>
         </w:rPr>
-        <w:t>BENVENISTE, Albert; BERRY, Gérard. The synchronous approach to reactive and real-time systems.</w:t>
-      </w:r>
-      <w:r>
-        <w:rPr>
-          <w:rStyle w:val="apple-converted-space"/>
+        <w:t xml:space="preserve">BENVENISTE, Albert; BERRY, Gérard. The </w:t>
+      </w:r>
+      <w:proofErr w:type="spellStart"/>
+      <w:r>
+        <w:rPr>
           <w:rFonts w:ascii="Times New Roman" w:hAnsi="Times New Roman" w:cs="Times New Roman"/>
           <w:color w:val="222222"/>
           <w:shd w:val="clear" w:color="auto" w:fill="FFFFFF"/>
         </w:rPr>
+        <w:t>synchronous</w:t>
+      </w:r>
+      <w:proofErr w:type="spellEnd"/>
+      <w:r>
+        <w:rPr>
+          <w:rFonts w:ascii="Times New Roman" w:hAnsi="Times New Roman" w:cs="Times New Roman"/>
+          <w:color w:val="222222"/>
+          <w:shd w:val="clear" w:color="auto" w:fill="FFFFFF"/>
+        </w:rPr>
+        <w:t xml:space="preserve"> approach </w:t>
+      </w:r>
+      <w:proofErr w:type="spellStart"/>
+      <w:r>
+        <w:rPr>
+          <w:rFonts w:ascii="Times New Roman" w:hAnsi="Times New Roman" w:cs="Times New Roman"/>
+          <w:color w:val="222222"/>
+          <w:shd w:val="clear" w:color="auto" w:fill="FFFFFF"/>
+        </w:rPr>
+        <w:t>to</w:t>
+      </w:r>
+      <w:proofErr w:type="spellEnd"/>
+      <w:r>
+        <w:rPr>
+          <w:rFonts w:ascii="Times New Roman" w:hAnsi="Times New Roman" w:cs="Times New Roman"/>
+          <w:color w:val="222222"/>
+          <w:shd w:val="clear" w:color="auto" w:fill="FFFFFF"/>
+        </w:rPr>
+        <w:t xml:space="preserve"> </w:t>
+      </w:r>
+      <w:proofErr w:type="spellStart"/>
+      <w:r>
+        <w:rPr>
+          <w:rFonts w:ascii="Times New Roman" w:hAnsi="Times New Roman" w:cs="Times New Roman"/>
+          <w:color w:val="222222"/>
+          <w:shd w:val="clear" w:color="auto" w:fill="FFFFFF"/>
+        </w:rPr>
+        <w:t>reactive</w:t>
+      </w:r>
+      <w:proofErr w:type="spellEnd"/>
+      <w:r>
+        <w:rPr>
+          <w:rFonts w:ascii="Times New Roman" w:hAnsi="Times New Roman" w:cs="Times New Roman"/>
+          <w:color w:val="222222"/>
+          <w:shd w:val="clear" w:color="auto" w:fill="FFFFFF"/>
+        </w:rPr>
+        <w:t xml:space="preserve"> </w:t>
+      </w:r>
+      <w:proofErr w:type="spellStart"/>
+      <w:r>
+        <w:rPr>
+          <w:rFonts w:ascii="Times New Roman" w:hAnsi="Times New Roman" w:cs="Times New Roman"/>
+          <w:color w:val="222222"/>
+          <w:shd w:val="clear" w:color="auto" w:fill="FFFFFF"/>
+        </w:rPr>
+        <w:t>and</w:t>
+      </w:r>
+      <w:proofErr w:type="spellEnd"/>
+      <w:r>
+        <w:rPr>
+          <w:rFonts w:ascii="Times New Roman" w:hAnsi="Times New Roman" w:cs="Times New Roman"/>
+          <w:color w:val="222222"/>
+          <w:shd w:val="clear" w:color="auto" w:fill="FFFFFF"/>
+        </w:rPr>
+        <w:t xml:space="preserve"> real-time systems.</w:t>
+      </w:r>
+      <w:r>
+        <w:rPr>
+          <w:rStyle w:val="apple-converted-space"/>
+          <w:rFonts w:ascii="Times New Roman" w:hAnsi="Times New Roman" w:cs="Times New Roman"/>
+          <w:color w:val="222222"/>
+          <w:shd w:val="clear" w:color="auto" w:fill="FFFFFF"/>
+        </w:rPr>
         <w:t> </w:t>
       </w:r>
+      <w:proofErr w:type="spellStart"/>
       <w:r>
         <w:rPr>
           <w:rFonts w:ascii="Times New Roman" w:hAnsi="Times New Roman" w:cs="Times New Roman"/>
@@ -1284,7 +3771,62 @@
           <w:color w:val="222222"/>
           <w:shd w:val="clear" w:color="auto" w:fill="FFFFFF"/>
         </w:rPr>
-        <w:t>Proceedings of the IEEE</w:t>
+        <w:t>Proceedings</w:t>
+      </w:r>
+      <w:proofErr w:type="spellEnd"/>
+      <w:r>
+        <w:rPr>
+          <w:rFonts w:ascii="Times New Roman" w:hAnsi="Times New Roman" w:cs="Times New Roman"/>
+          <w:b/>
+          <w:bCs/>
+          <w:color w:val="222222"/>
+          <w:shd w:val="clear" w:color="auto" w:fill="FFFFFF"/>
+        </w:rPr>
+        <w:t xml:space="preserve"> </w:t>
+      </w:r>
+      <w:proofErr w:type="spellStart"/>
+      <w:r>
+        <w:rPr>
+          <w:rFonts w:ascii="Times New Roman" w:hAnsi="Times New Roman" w:cs="Times New Roman"/>
+          <w:b/>
+          <w:bCs/>
+          <w:color w:val="222222"/>
+          <w:shd w:val="clear" w:color="auto" w:fill="FFFFFF"/>
+        </w:rPr>
+        <w:t>of</w:t>
+      </w:r>
+      <w:proofErr w:type="spellEnd"/>
+      <w:r>
+        <w:rPr>
+          <w:rFonts w:ascii="Times New Roman" w:hAnsi="Times New Roman" w:cs="Times New Roman"/>
+          <w:b/>
+          <w:bCs/>
+          <w:color w:val="222222"/>
+          <w:shd w:val="clear" w:color="auto" w:fill="FFFFFF"/>
+        </w:rPr>
+        <w:t xml:space="preserve"> </w:t>
+      </w:r>
+      <w:proofErr w:type="spellStart"/>
+      <w:r>
+        <w:rPr>
+          <w:rFonts w:ascii="Times New Roman" w:hAnsi="Times New Roman" w:cs="Times New Roman"/>
+          <w:b/>
+          <w:bCs/>
+          <w:color w:val="222222"/>
+          <w:shd w:val="clear" w:color="auto" w:fill="FFFFFF"/>
+        </w:rPr>
+        <w:t>the</w:t>
+      </w:r>
+      <w:proofErr w:type="spellEnd"/>
+      <w:r>
+        <w:rPr>
+          <w:rFonts w:ascii="Times New Roman" w:hAnsi="Times New Roman" w:cs="Times New Roman"/>
+          <w:b/>
+          <w:bCs/>
+          <w:color w:val="222222"/>
+          <w:shd w:val="clear" w:color="auto" w:fill="FFFFFF"/>
+        </w:rPr>
+        <w:t xml:space="preserve"> IEEE</w:t>
       </w:r>
       <w:r>
         <w:rPr>
@@ -2325,6 +4867,29 @@
     <w:name w:val="apple-converted-space"/>
     <w:rsid w:val="00E43694"/>
   </w:style>
+  <w:style w:type="table" w:styleId="Tabelacomgrade">
+    <w:name w:val="Table Grid"/>
+    <w:basedOn w:val="Tabelanormal"/>
+    <w:uiPriority w:val="39"/>
+    <w:rsid w:val="000E1C83"/>
+    <w:tblPr>
+      <w:tblInd w:w="0" w:type="dxa"/>
+      <w:tblBorders>
+        <w:top w:val="single" w:sz="4" w:space="0" w:color="auto"/>
+        <w:left w:val="single" w:sz="4" w:space="0" w:color="auto"/>
+        <w:bottom w:val="single" w:sz="4" w:space="0" w:color="auto"/>
+        <w:right w:val="single" w:sz="4" w:space="0" w:color="auto"/>
+        <w:insideH w:val="single" w:sz="4" w:space="0" w:color="auto"/>
+        <w:insideV w:val="single" w:sz="4" w:space="0" w:color="auto"/>
+      </w:tblBorders>
+      <w:tblCellMar>
+        <w:top w:w="0" w:type="dxa"/>
+        <w:left w:w="108" w:type="dxa"/>
+        <w:bottom w:w="0" w:type="dxa"/>
+        <w:right w:w="108" w:type="dxa"/>
+      </w:tblCellMar>
+    </w:tblPr>
+  </w:style>
 </w:styles>
 </file>
 
@@ -2594,7 +5159,7 @@
 </file>
 
 <file path=customXml/itemProps1.xml><?xml version="1.0" encoding="utf-8"?>
-<ds:datastoreItem xmlns:ds="http://schemas.openxmlformats.org/officeDocument/2006/customXml" ds:itemID="{EC961F7E-832A-2E41-A3B2-8CD4FBE05810}">
+<ds:datastoreItem xmlns:ds="http://schemas.openxmlformats.org/officeDocument/2006/customXml" ds:itemID="{9489AFD6-B91E-F14E-BF23-0094665136B4}">
   <ds:schemaRefs>
     <ds:schemaRef ds:uri="http://schemas.openxmlformats.org/officeDocument/2006/bibliography"/>
   </ds:schemaRefs>

</xml_diff>

<commit_message>
Now it has a abstract
</commit_message>
<xml_diff>
--- a/Researching_Paper/RTOS_Researching_Paper.docx
+++ b/Researching_Paper/RTOS_Researching_Paper.docx
@@ -151,6 +151,106 @@
         </w:rPr>
         <w:t>Abstract:</w:t>
       </w:r>
+      <w:r>
+        <w:rPr>
+          <w:rFonts w:ascii="Times New Roman" w:hAnsi="Times New Roman" w:cs="Times New Roman"/>
+          <w:b/>
+          <w:i/>
+        </w:rPr>
+        <w:t xml:space="preserve"> </w:t>
+      </w:r>
+      <w:r>
+        <w:rPr>
+          <w:rFonts w:ascii="Times New Roman" w:hAnsi="Times New Roman" w:cs="Times New Roman"/>
+          <w:b/>
+          <w:i/>
+          <w:lang w:val="en-US"/>
+        </w:rPr>
+        <w:t>Real Time Systems are present</w:t>
+      </w:r>
+      <w:r>
+        <w:rPr>
+          <w:rFonts w:ascii="Times New Roman" w:hAnsi="Times New Roman" w:cs="Times New Roman"/>
+          <w:b/>
+          <w:i/>
+          <w:lang w:val="en-US"/>
+        </w:rPr>
+        <w:t xml:space="preserve"> in many places, whether into a watch whether into a fuel injection control system of a car. The need of systems in which this </w:t>
+      </w:r>
+      <w:r>
+        <w:rPr>
+          <w:rFonts w:ascii="Times New Roman" w:hAnsi="Times New Roman" w:cs="Times New Roman"/>
+          <w:b/>
+          <w:i/>
+          <w:lang w:val="en-US"/>
+        </w:rPr>
+        <w:t xml:space="preserve">approach </w:t>
+      </w:r>
+      <w:r>
+        <w:rPr>
+          <w:rFonts w:ascii="Times New Roman" w:hAnsi="Times New Roman" w:cs="Times New Roman"/>
+          <w:b/>
+          <w:i/>
+          <w:lang w:val="en-US"/>
+        </w:rPr>
+        <w:t>is used had gotten</w:t>
+      </w:r>
+      <w:r>
+        <w:rPr>
+          <w:rFonts w:ascii="Times New Roman" w:hAnsi="Times New Roman" w:cs="Times New Roman"/>
+          <w:b/>
+          <w:i/>
+          <w:lang w:val="en-US"/>
+        </w:rPr>
+        <w:t xml:space="preserve"> increased and must be implemented correctly in order to </w:t>
+      </w:r>
+      <w:r>
+        <w:rPr>
+          <w:rFonts w:ascii="Times New Roman" w:hAnsi="Times New Roman" w:cs="Times New Roman"/>
+          <w:b/>
+          <w:i/>
+          <w:lang w:val="en-US"/>
+        </w:rPr>
+        <w:t>achieve</w:t>
+      </w:r>
+      <w:r>
+        <w:rPr>
+          <w:rFonts w:ascii="Times New Roman" w:hAnsi="Times New Roman" w:cs="Times New Roman"/>
+          <w:b/>
+          <w:i/>
+          <w:lang w:val="en-US"/>
+        </w:rPr>
+        <w:t xml:space="preserve"> the best result. This paper suggest</w:t>
+      </w:r>
+      <w:r>
+        <w:rPr>
+          <w:rFonts w:ascii="Times New Roman" w:hAnsi="Times New Roman" w:cs="Times New Roman"/>
+          <w:b/>
+          <w:i/>
+          <w:lang w:val="en-US"/>
+        </w:rPr>
+        <w:t>s</w:t>
+      </w:r>
+      <w:r>
+        <w:rPr>
+          <w:rFonts w:ascii="Times New Roman" w:hAnsi="Times New Roman" w:cs="Times New Roman"/>
+          <w:b/>
+          <w:i/>
+          <w:lang w:val="en-US"/>
+        </w:rPr>
+        <w:t xml:space="preserve"> </w:t>
+      </w:r>
+      <w:bookmarkStart w:id="0" w:name="_GoBack"/>
+      <w:bookmarkEnd w:id="0"/>
+      <w:r>
+        <w:rPr>
+          <w:rFonts w:ascii="Times New Roman" w:hAnsi="Times New Roman" w:cs="Times New Roman"/>
+          <w:b/>
+          <w:i/>
+          <w:lang w:val="en-US"/>
+        </w:rPr>
+        <w:t>the use of real time concepts into a running machine control system of a water filling machine. Satisfactorily, the results gathered show the possibility to realize this project and implement a process scheduler in some of its activities.</w:t>
+      </w:r>
     </w:p>
     <w:p>
       <w:pPr>
@@ -178,6 +278,56 @@
           <w:i/>
         </w:rPr>
         <w:t>Resumo:</w:t>
+      </w:r>
+      <w:r>
+        <w:rPr>
+          <w:rFonts w:ascii="Times New Roman" w:hAnsi="Times New Roman" w:cs="Times New Roman"/>
+          <w:b/>
+          <w:i/>
+        </w:rPr>
+        <w:t xml:space="preserve"> </w:t>
+      </w:r>
+      <w:r>
+        <w:rPr>
+          <w:rFonts w:ascii="Times New Roman" w:hAnsi="Times New Roman" w:cs="Times New Roman"/>
+          <w:b/>
+          <w:i/>
+        </w:rPr>
+        <w:t xml:space="preserve">Sistemas de tempo real estão presentes em diversos locais, seja em um relógio de pulso seja no controle de injeção de combustível em um carro. A exigência de sistemas que utilizem esta abordagem é cada vez maior e deve ser implementado de maneira correta para que o resultado seja o melhor possível. Este artigo propõe a implantação de conceitos dessa abordagem no controle de esteiras de uma </w:t>
+      </w:r>
+      <w:proofErr w:type="spellStart"/>
+      <w:r>
+        <w:rPr>
+          <w:rFonts w:ascii="Times New Roman" w:hAnsi="Times New Roman" w:cs="Times New Roman"/>
+          <w:b/>
+          <w:i/>
+        </w:rPr>
+        <w:t>envasadora</w:t>
+      </w:r>
+      <w:proofErr w:type="spellEnd"/>
+      <w:r>
+        <w:rPr>
+          <w:rFonts w:ascii="Times New Roman" w:hAnsi="Times New Roman" w:cs="Times New Roman"/>
+          <w:b/>
+          <w:i/>
+        </w:rPr>
+        <w:t xml:space="preserve"> de garrafas. Satisfatoriamente, foram obtidos resultados que demonstram a possibilidade de realizar este projeto e ainda de imp</w:t>
+      </w:r>
+      <w:r>
+        <w:rPr>
+          <w:rFonts w:ascii="Times New Roman" w:hAnsi="Times New Roman" w:cs="Times New Roman"/>
+          <w:b/>
+          <w:i/>
+        </w:rPr>
+        <w:t>lementar</w:t>
+      </w:r>
+      <w:r>
+        <w:rPr>
+          <w:rFonts w:ascii="Times New Roman" w:hAnsi="Times New Roman" w:cs="Times New Roman"/>
+          <w:b/>
+          <w:i/>
+        </w:rPr>
+        <w:t xml:space="preserve"> escalonamento de processos em algumas de suas atividades. </w:t>
       </w:r>
     </w:p>
     <w:p>
@@ -516,6 +666,7 @@
           <w:szCs w:val="24"/>
           <w:lang w:val="pt-PT"/>
         </w:rPr>
+        <w:lastRenderedPageBreak/>
         <w:t>Estas restrições de tempo são representadas por deadline</w:t>
       </w:r>
       <w:r>
@@ -764,7 +915,6 @@
           <w:szCs w:val="24"/>
           <w:lang w:val="pt-PT"/>
         </w:rPr>
-        <w:lastRenderedPageBreak/>
         <w:t>Shaw</w:t>
       </w:r>
       <w:proofErr w:type="spellEnd"/>
@@ -2400,15 +2550,7 @@
         <w:rPr>
           <w:rFonts w:ascii="Times New Roman" w:hAnsi="Times New Roman" w:cs="Times New Roman"/>
         </w:rPr>
-        <w:t>Neste artigo foi apresentada uma implementação de um algoritmo para o controle de esteiras de</w:t>
-      </w:r>
-      <w:bookmarkStart w:id="0" w:name="_GoBack"/>
-      <w:bookmarkEnd w:id="0"/>
-      <w:r>
-        <w:rPr>
-          <w:rFonts w:ascii="Times New Roman" w:hAnsi="Times New Roman" w:cs="Times New Roman"/>
-        </w:rPr>
-        <w:t xml:space="preserve"> uma </w:t>
+        <w:t xml:space="preserve">Neste artigo foi apresentada uma implementação de um algoritmo para o controle de esteiras de uma </w:t>
       </w:r>
       <w:proofErr w:type="spellStart"/>
       <w:r>
@@ -5159,7 +5301,7 @@
 </file>
 
 <file path=customXml/itemProps1.xml><?xml version="1.0" encoding="utf-8"?>
-<ds:datastoreItem xmlns:ds="http://schemas.openxmlformats.org/officeDocument/2006/customXml" ds:itemID="{9489AFD6-B91E-F14E-BF23-0094665136B4}">
+<ds:datastoreItem xmlns:ds="http://schemas.openxmlformats.org/officeDocument/2006/customXml" ds:itemID="{A471C102-F3C7-4A40-92C1-CD4BD0C480D1}">
   <ds:schemaRefs>
     <ds:schemaRef ds:uri="http://schemas.openxmlformats.org/officeDocument/2006/bibliography"/>
   </ds:schemaRefs>

</xml_diff>

<commit_message>
Paper according with SBC template
</commit_message>
<xml_diff>
--- a/Researching_Paper/RTOS_Researching_Paper.docx
+++ b/Researching_Paper/RTOS_Researching_Paper.docx
@@ -4,7 +4,7 @@
   <w:body>
     <w:p>
       <w:pPr>
-        <w:spacing w:line="360" w:lineRule="auto"/>
+        <w:spacing w:before="240"/>
         <w:jc w:val="center"/>
         <w:rPr>
           <w:rFonts w:ascii="Times New Roman" w:hAnsi="Times New Roman" w:cs="Times New Roman"/>
@@ -20,7 +20,16 @@
           <w:sz w:val="32"/>
           <w:szCs w:val="32"/>
         </w:rPr>
-        <w:t>Implantação de conceitos de sistemas de tempo re</w:t>
+        <w:t xml:space="preserve">Implantação de conceitos de sistemas de tempo real </w:t>
+      </w:r>
+      <w:r>
+        <w:rPr>
+          <w:rFonts w:ascii="Times New Roman" w:hAnsi="Times New Roman" w:cs="Times New Roman"/>
+          <w:b/>
+          <w:sz w:val="32"/>
+          <w:szCs w:val="32"/>
+        </w:rPr>
+        <w:t>no controle de esteiras de um</w:t>
       </w:r>
       <w:bookmarkStart w:id="0" w:name="_GoBack"/>
       <w:bookmarkEnd w:id="0"/>
@@ -31,7 +40,7 @@
           <w:sz w:val="32"/>
           <w:szCs w:val="32"/>
         </w:rPr>
-        <w:t xml:space="preserve">al </w:t>
+        <w:t>a</w:t>
       </w:r>
       <w:r>
         <w:rPr>
@@ -40,8 +49,9 @@
           <w:sz w:val="32"/>
           <w:szCs w:val="32"/>
         </w:rPr>
-        <w:t>no controle de esteiras de uma</w:t>
-      </w:r>
+        <w:t xml:space="preserve"> </w:t>
+      </w:r>
+      <w:proofErr w:type="spellStart"/>
       <w:r>
         <w:rPr>
           <w:rFonts w:ascii="Times New Roman" w:hAnsi="Times New Roman" w:cs="Times New Roman"/>
@@ -49,9 +59,9 @@
           <w:sz w:val="32"/>
           <w:szCs w:val="32"/>
         </w:rPr>
-        <w:t xml:space="preserve"> </w:t>
-      </w:r>
-      <w:proofErr w:type="spellStart"/>
+        <w:t>envasadora</w:t>
+      </w:r>
+      <w:proofErr w:type="spellEnd"/>
       <w:r>
         <w:rPr>
           <w:rFonts w:ascii="Times New Roman" w:hAnsi="Times New Roman" w:cs="Times New Roman"/>
@@ -59,9 +69,9 @@
           <w:sz w:val="32"/>
           <w:szCs w:val="32"/>
         </w:rPr>
-        <w:t>envasadora</w:t>
-      </w:r>
-      <w:proofErr w:type="spellEnd"/>
+        <w:t xml:space="preserve"> utilizando </w:t>
+      </w:r>
+      <w:proofErr w:type="spellStart"/>
       <w:r>
         <w:rPr>
           <w:rFonts w:ascii="Times New Roman" w:hAnsi="Times New Roman" w:cs="Times New Roman"/>
@@ -69,23 +79,13 @@
           <w:sz w:val="32"/>
           <w:szCs w:val="32"/>
         </w:rPr>
-        <w:t xml:space="preserve"> utilizando </w:t>
-      </w:r>
-      <w:proofErr w:type="spellStart"/>
-      <w:r>
-        <w:rPr>
-          <w:rFonts w:ascii="Times New Roman" w:hAnsi="Times New Roman" w:cs="Times New Roman"/>
-          <w:b/>
-          <w:sz w:val="32"/>
-          <w:szCs w:val="32"/>
-        </w:rPr>
         <w:t>arduíno</w:t>
       </w:r>
       <w:proofErr w:type="spellEnd"/>
     </w:p>
     <w:p>
       <w:pPr>
-        <w:spacing w:line="480" w:lineRule="auto"/>
+        <w:spacing w:before="240" w:line="480" w:lineRule="auto"/>
         <w:jc w:val="center"/>
         <w:rPr>
           <w:rFonts w:ascii="Times New Roman" w:hAnsi="Times New Roman" w:cs="Times New Roman"/>
@@ -122,36 +122,34 @@
     </w:p>
     <w:p>
       <w:pPr>
+        <w:spacing w:before="120" w:after="120"/>
         <w:jc w:val="center"/>
         <w:rPr>
           <w:rFonts w:ascii="Courier" w:hAnsi="Courier" w:cs="Times New Roman"/>
           <w:color w:val="000000" w:themeColor="text1"/>
+          <w:sz w:val="20"/>
+          <w:szCs w:val="20"/>
         </w:rPr>
       </w:pPr>
       <w:r>
         <w:rPr>
           <w:rFonts w:ascii="Courier" w:hAnsi="Courier" w:cs="Times New Roman"/>
           <w:color w:val="000000" w:themeColor="text1"/>
+          <w:sz w:val="20"/>
+          <w:szCs w:val="20"/>
         </w:rPr>
         <w:t>jpcunha4@gmail.com</w:t>
       </w:r>
     </w:p>
     <w:p>
       <w:pPr>
-        <w:jc w:val="center"/>
-        <w:rPr>
-          <w:rFonts w:ascii="Times New Roman" w:hAnsi="Times New Roman" w:cs="Times New Roman"/>
-          <w:b/>
-        </w:rPr>
-      </w:pPr>
-    </w:p>
-    <w:p>
-      <w:pPr>
+        <w:ind w:left="454" w:right="454"/>
         <w:jc w:val="both"/>
         <w:rPr>
           <w:rFonts w:ascii="Times New Roman" w:hAnsi="Times New Roman" w:cs="Times New Roman"/>
           <w:b/>
           <w:i/>
+          <w:lang w:val="en-US"/>
         </w:rPr>
       </w:pPr>
       <w:r>
@@ -249,11 +247,68 @@
           <w:i/>
           <w:lang w:val="en-US"/>
         </w:rPr>
-        <w:t xml:space="preserve"> the use of real time concepts into a running machine control system of a water filling machine. Satisfactorily, the results gathered show the possibility to realize this project and implement a process scheduler in some of its activities.</w:t>
-      </w:r>
-    </w:p>
-    <w:p>
-      <w:pPr>
+        <w:t xml:space="preserve"> the use of real time concepts into a </w:t>
+      </w:r>
+      <w:r>
+        <w:rPr>
+          <w:rFonts w:ascii="Times New Roman" w:hAnsi="Times New Roman" w:cs="Times New Roman"/>
+          <w:b/>
+          <w:i/>
+          <w:lang w:val="en-US"/>
+        </w:rPr>
+        <w:t>conveyor belt</w:t>
+      </w:r>
+      <w:r>
+        <w:rPr>
+          <w:rFonts w:ascii="Times New Roman" w:hAnsi="Times New Roman" w:cs="Times New Roman"/>
+          <w:b/>
+          <w:i/>
+          <w:lang w:val="en-US"/>
+        </w:rPr>
+        <w:t xml:space="preserve"> control system of a water filling machine. Satisfactorily, the results gathered show the possibility to realize this project and impl</w:t>
+      </w:r>
+      <w:r>
+        <w:rPr>
+          <w:rFonts w:ascii="Times New Roman" w:hAnsi="Times New Roman" w:cs="Times New Roman"/>
+          <w:b/>
+          <w:i/>
+          <w:lang w:val="en-US"/>
+        </w:rPr>
+        <w:t xml:space="preserve">ement a process </w:t>
+      </w:r>
+      <w:proofErr w:type="spellStart"/>
+      <w:r>
+        <w:rPr>
+          <w:rFonts w:ascii="Times New Roman" w:hAnsi="Times New Roman" w:cs="Times New Roman"/>
+          <w:b/>
+          <w:i/>
+          <w:lang w:val="en-US"/>
+        </w:rPr>
+        <w:t>scheduler</w:t>
+      </w:r>
+      <w:r>
+        <w:rPr>
+          <w:rFonts w:ascii="Times New Roman" w:hAnsi="Times New Roman" w:cs="Times New Roman"/>
+          <w:b/>
+          <w:i/>
+          <w:lang w:val="en-US"/>
+        </w:rPr>
+        <w:t>e</w:t>
+      </w:r>
+      <w:proofErr w:type="spellEnd"/>
+      <w:r>
+        <w:rPr>
+          <w:rFonts w:ascii="Times New Roman" w:hAnsi="Times New Roman" w:cs="Times New Roman"/>
+          <w:b/>
+          <w:i/>
+          <w:lang w:val="en-US"/>
+        </w:rPr>
+        <w:t xml:space="preserve"> of its activities.</w:t>
+      </w:r>
+    </w:p>
+    <w:p>
+      <w:pPr>
+        <w:ind w:left="454" w:right="454"/>
         <w:jc w:val="both"/>
         <w:rPr>
           <w:rFonts w:ascii="Times New Roman" w:hAnsi="Times New Roman" w:cs="Times New Roman"/>
@@ -261,9 +316,19 @@
           <w:i/>
         </w:rPr>
       </w:pPr>
-    </w:p>
-    <w:p>
-      <w:pPr>
+      <w:r>
+        <w:rPr>
+          <w:rFonts w:ascii="Times New Roman" w:hAnsi="Times New Roman" w:cs="Times New Roman"/>
+          <w:b/>
+          <w:i/>
+          <w:lang w:val="en-US"/>
+        </w:rPr>
+        <w:t>Keywords: Real Time, Schedule, Conveyor Belt</w:t>
+      </w:r>
+    </w:p>
+    <w:p>
+      <w:pPr>
+        <w:ind w:left="454" w:right="454"/>
         <w:jc w:val="both"/>
         <w:rPr>
           <w:rFonts w:ascii="Times New Roman" w:hAnsi="Times New Roman" w:cs="Times New Roman"/>
@@ -271,6 +336,17 @@
           <w:i/>
         </w:rPr>
       </w:pPr>
+    </w:p>
+    <w:p>
+      <w:pPr>
+        <w:ind w:left="454" w:right="454"/>
+        <w:jc w:val="both"/>
+        <w:rPr>
+          <w:rFonts w:ascii="Times New Roman" w:hAnsi="Times New Roman" w:cs="Times New Roman"/>
+          <w:b/>
+          <w:i/>
+        </w:rPr>
+      </w:pPr>
       <w:r>
         <w:rPr>
           <w:rFonts w:ascii="Times New Roman" w:hAnsi="Times New Roman" w:cs="Times New Roman"/>
@@ -327,17 +403,61 @@
           <w:b/>
           <w:i/>
         </w:rPr>
-        <w:t xml:space="preserve"> escalonamento de processos em algumas de suas atividades. </w:t>
-      </w:r>
-    </w:p>
-    <w:p>
-      <w:pPr>
+        <w:t xml:space="preserve"> escalonamento de processos em algumas de suas atividades.</w:t>
+      </w:r>
+    </w:p>
+    <w:p>
+      <w:pPr>
+        <w:ind w:left="454" w:right="454"/>
         <w:jc w:val="both"/>
         <w:rPr>
           <w:rFonts w:ascii="Times New Roman" w:hAnsi="Times New Roman" w:cs="Times New Roman"/>
           <w:b/>
-        </w:rPr>
-      </w:pPr>
+          <w:i/>
+        </w:rPr>
+      </w:pPr>
+      <w:r>
+        <w:rPr>
+          <w:rFonts w:ascii="Times New Roman" w:hAnsi="Times New Roman" w:cs="Times New Roman"/>
+          <w:b/>
+          <w:i/>
+        </w:rPr>
+        <w:t xml:space="preserve">Palavras-Chave: Tempo </w:t>
+      </w:r>
+      <w:proofErr w:type="gramStart"/>
+      <w:r>
+        <w:rPr>
+          <w:rFonts w:ascii="Times New Roman" w:hAnsi="Times New Roman" w:cs="Times New Roman"/>
+          <w:b/>
+          <w:i/>
+        </w:rPr>
+        <w:t xml:space="preserve">Real, </w:t>
+      </w:r>
+      <w:r>
+        <w:rPr>
+          <w:rFonts w:ascii="Times New Roman" w:hAnsi="Times New Roman" w:cs="Times New Roman"/>
+          <w:b/>
+          <w:i/>
+        </w:rPr>
+        <w:t xml:space="preserve"> </w:t>
+      </w:r>
+      <w:r>
+        <w:rPr>
+          <w:rFonts w:ascii="Times New Roman" w:hAnsi="Times New Roman" w:cs="Times New Roman"/>
+          <w:b/>
+          <w:i/>
+        </w:rPr>
+        <w:t>Escalonador</w:t>
+      </w:r>
+      <w:proofErr w:type="gramEnd"/>
+      <w:r>
+        <w:rPr>
+          <w:rFonts w:ascii="Times New Roman" w:hAnsi="Times New Roman" w:cs="Times New Roman"/>
+          <w:b/>
+          <w:i/>
+        </w:rPr>
+        <w:t>, Esteira Industrial</w:t>
+      </w:r>
     </w:p>
     <w:p>
       <w:pPr>
@@ -346,22 +466,48 @@
           <w:ilvl w:val="0"/>
           <w:numId w:val="1"/>
         </w:numPr>
+        <w:spacing w:before="240"/>
+        <w:rPr>
+          <w:rFonts w:ascii="Times New Roman" w:hAnsi="Times New Roman" w:cs="Times New Roman"/>
+          <w:b/>
+          <w:sz w:val="26"/>
+          <w:szCs w:val="26"/>
+        </w:rPr>
+      </w:pPr>
+      <w:r>
+        <w:rPr>
+          <w:rFonts w:ascii="Times New Roman" w:hAnsi="Times New Roman" w:cs="Times New Roman"/>
+          <w:b/>
+          <w:sz w:val="26"/>
+          <w:szCs w:val="26"/>
+        </w:rPr>
+        <w:t>Introdução</w:t>
+      </w:r>
+    </w:p>
+    <w:p>
+      <w:pPr>
+        <w:spacing w:before="120"/>
         <w:jc w:val="both"/>
         <w:rPr>
           <w:rFonts w:ascii="Times New Roman" w:hAnsi="Times New Roman" w:cs="Times New Roman"/>
-          <w:b/>
-        </w:rPr>
-      </w:pPr>
-      <w:r>
-        <w:rPr>
-          <w:rFonts w:ascii="Times New Roman" w:hAnsi="Times New Roman" w:cs="Times New Roman"/>
-          <w:b/>
-        </w:rPr>
-        <w:t>Introdução</w:t>
-      </w:r>
-    </w:p>
-    <w:p>
-      <w:pPr>
+        </w:rPr>
+      </w:pPr>
+      <w:r>
+        <w:rPr>
+          <w:rFonts w:ascii="Times New Roman" w:hAnsi="Times New Roman" w:cs="Times New Roman"/>
+        </w:rPr>
+        <w:t xml:space="preserve">O envasamento de </w:t>
+      </w:r>
+      <w:r>
+        <w:rPr>
+          <w:rFonts w:ascii="Times New Roman" w:hAnsi="Times New Roman" w:cs="Times New Roman"/>
+        </w:rPr>
+        <w:t>garrafas é uma atividade custosa que precisa ser muito bem planejada para que a empresa possa maximizar ao máximo sua produção. Para isto, é necessário que o sistema que gerencie a movimentação das esteiras destas máquinas industriais seja preciso e eficiente.</w:t>
+      </w:r>
+    </w:p>
+    <w:p>
+      <w:pPr>
+        <w:spacing w:before="120"/>
         <w:ind w:firstLine="360"/>
         <w:jc w:val="both"/>
         <w:rPr>
@@ -372,33 +518,13 @@
         <w:rPr>
           <w:rFonts w:ascii="Times New Roman" w:hAnsi="Times New Roman" w:cs="Times New Roman"/>
         </w:rPr>
-        <w:t xml:space="preserve">O envasamento de </w:t>
-      </w:r>
-      <w:r>
-        <w:rPr>
-          <w:rFonts w:ascii="Times New Roman" w:hAnsi="Times New Roman" w:cs="Times New Roman"/>
-        </w:rPr>
-        <w:t>garrafas é uma atividade custosa que precisa ser muito bem planejada para que a empresa possa maximizar ao máximo sua produção. Para isto, é necessário que o sistema que gerencie a movimentação das esteiras destas máquinas industriais seja preciso e eficiente.</w:t>
-      </w:r>
-    </w:p>
-    <w:p>
-      <w:pPr>
-        <w:ind w:left="360" w:firstLine="360"/>
-        <w:jc w:val="both"/>
-        <w:rPr>
-          <w:rFonts w:ascii="Times New Roman" w:hAnsi="Times New Roman" w:cs="Times New Roman"/>
-        </w:rPr>
-      </w:pPr>
-      <w:r>
-        <w:rPr>
-          <w:rFonts w:ascii="Times New Roman" w:hAnsi="Times New Roman" w:cs="Times New Roman"/>
-        </w:rPr>
         <w:t>Para que isto seja alcançado a utilização de um sistema de tempo real se torna necessária ao passo que cada tarefa gerada pelo mesmo deve ser executada com restrições temporais.</w:t>
       </w:r>
     </w:p>
     <w:p>
       <w:pPr>
-        <w:ind w:left="360" w:firstLine="360"/>
+        <w:spacing w:before="120"/>
+        <w:ind w:firstLine="360"/>
         <w:jc w:val="both"/>
         <w:rPr>
           <w:rFonts w:ascii="Times New Roman" w:hAnsi="Times New Roman" w:cs="Times New Roman"/>
@@ -482,435 +608,160 @@
           <w:ilvl w:val="0"/>
           <w:numId w:val="1"/>
         </w:numPr>
-        <w:jc w:val="both"/>
-        <w:rPr>
-          <w:rFonts w:ascii="Times New Roman" w:hAnsi="Times New Roman" w:cs="Times New Roman"/>
-          <w:b/>
-        </w:rPr>
-      </w:pPr>
-      <w:r>
-        <w:rPr>
-          <w:rFonts w:ascii="Times New Roman" w:hAnsi="Times New Roman" w:cs="Times New Roman"/>
-          <w:b/>
-        </w:rPr>
-        <w:t>Referencial Teórico</w:t>
-      </w:r>
-    </w:p>
-    <w:p>
-      <w:pPr>
-        <w:pStyle w:val="Corpodetexto"/>
-        <w:spacing w:line="240" w:lineRule="auto"/>
-        <w:rPr>
-          <w:rStyle w:val="None"/>
-          <w:sz w:val="24"/>
-          <w:szCs w:val="24"/>
-          <w:lang w:val="pt-PT"/>
-        </w:rPr>
-      </w:pPr>
-      <w:r>
-        <w:rPr>
-          <w:rStyle w:val="None"/>
-          <w:rFonts w:cs="Times New Roman"/>
-          <w:sz w:val="24"/>
-          <w:szCs w:val="24"/>
-          <w:lang w:val="pt-PT"/>
-        </w:rPr>
-        <w:t xml:space="preserve">Segundo </w:t>
-      </w:r>
-      <w:proofErr w:type="spellStart"/>
-      <w:r>
-        <w:rPr>
-          <w:rStyle w:val="None"/>
-          <w:rFonts w:cs="Times New Roman"/>
-          <w:sz w:val="24"/>
-          <w:szCs w:val="24"/>
-          <w:lang w:val="pt-PT"/>
-        </w:rPr>
-        <w:t>Buttazzo</w:t>
-      </w:r>
-      <w:proofErr w:type="spellEnd"/>
-      <w:r>
-        <w:rPr>
-          <w:rStyle w:val="None"/>
-          <w:rFonts w:cs="Times New Roman"/>
-          <w:sz w:val="24"/>
-          <w:szCs w:val="24"/>
-          <w:lang w:val="pt-PT"/>
-        </w:rPr>
-        <w:t xml:space="preserve"> (2011), sistemas ou softwares de tempo real são aqueles que devem executar suas funções de maneira que atendam a requisitos temporais de maneira precisa. </w:t>
-      </w:r>
-      <w:proofErr w:type="spellStart"/>
-      <w:r>
-        <w:rPr>
-          <w:rStyle w:val="None"/>
-          <w:rFonts w:cs="Times New Roman"/>
-          <w:sz w:val="24"/>
-          <w:szCs w:val="24"/>
-          <w:lang w:val="pt-PT"/>
-        </w:rPr>
-        <w:t>Benveniste</w:t>
-      </w:r>
-      <w:proofErr w:type="spellEnd"/>
-      <w:r>
-        <w:rPr>
-          <w:rStyle w:val="None"/>
-          <w:rFonts w:cs="Times New Roman"/>
-          <w:sz w:val="24"/>
-          <w:szCs w:val="24"/>
-          <w:lang w:val="pt-PT"/>
-        </w:rPr>
-        <w:t xml:space="preserve"> e </w:t>
-      </w:r>
-      <w:proofErr w:type="spellStart"/>
-      <w:r>
-        <w:rPr>
-          <w:rStyle w:val="None"/>
-          <w:rFonts w:cs="Times New Roman"/>
-          <w:sz w:val="24"/>
-          <w:szCs w:val="24"/>
-          <w:lang w:val="pt-PT"/>
-        </w:rPr>
-        <w:t>Berry</w:t>
-      </w:r>
-      <w:proofErr w:type="spellEnd"/>
-      <w:r>
-        <w:rPr>
-          <w:rStyle w:val="None"/>
-          <w:rFonts w:cs="Times New Roman"/>
-          <w:sz w:val="24"/>
-          <w:szCs w:val="24"/>
-          <w:lang w:val="pt-PT"/>
-        </w:rPr>
-        <w:t xml:space="preserve"> (1991) explicitam também que sistemas de tempo real são sistemas reativos, ou seja, respondem </w:t>
-      </w:r>
-      <w:proofErr w:type="gramStart"/>
-      <w:r>
-        <w:rPr>
-          <w:rStyle w:val="None"/>
-          <w:rFonts w:cs="Times New Roman"/>
-          <w:sz w:val="24"/>
-          <w:szCs w:val="24"/>
-          <w:lang w:val="pt-PT"/>
-        </w:rPr>
-        <w:t>à eventos</w:t>
-      </w:r>
-      <w:proofErr w:type="gramEnd"/>
-      <w:r>
-        <w:rPr>
-          <w:rStyle w:val="None"/>
-          <w:rFonts w:cs="Times New Roman"/>
-          <w:sz w:val="24"/>
-          <w:szCs w:val="24"/>
-          <w:lang w:val="pt-PT"/>
-        </w:rPr>
-        <w:t xml:space="preserve"> do mundo externo,</w:t>
-      </w:r>
-      <w:r>
-        <w:rPr>
-          <w:rStyle w:val="None"/>
-          <w:rFonts w:cs="Times New Roman"/>
-          <w:sz w:val="24"/>
-          <w:szCs w:val="24"/>
-          <w:lang w:val="pt-PT"/>
-        </w:rPr>
-        <w:t xml:space="preserve"> que tem restrições de tempo previamente</w:t>
-      </w:r>
-      <w:r>
-        <w:rPr>
-          <w:rStyle w:val="None"/>
-          <w:rFonts w:cs="Times New Roman"/>
-          <w:sz w:val="24"/>
-          <w:szCs w:val="24"/>
-          <w:lang w:val="pt-PT"/>
-        </w:rPr>
-        <w:t xml:space="preserve"> definidas. </w:t>
-      </w:r>
-      <w:proofErr w:type="spellStart"/>
-      <w:r>
-        <w:rPr>
-          <w:rStyle w:val="None"/>
-          <w:rFonts w:cs="Times New Roman"/>
-          <w:sz w:val="24"/>
-          <w:szCs w:val="24"/>
-          <w:lang w:val="pt-PT"/>
-        </w:rPr>
-        <w:t>Shaw</w:t>
-      </w:r>
-      <w:proofErr w:type="spellEnd"/>
-      <w:r>
-        <w:rPr>
-          <w:rStyle w:val="None"/>
-          <w:rFonts w:cs="Times New Roman"/>
-          <w:sz w:val="24"/>
-          <w:szCs w:val="24"/>
-          <w:lang w:val="pt-PT"/>
-        </w:rPr>
-        <w:t xml:space="preserve"> (2003) afirma que quando um sistema desse tipo é parte de um outro maior que está embutido, chamamos tal computador componente de sistema embarcado.</w:t>
-      </w:r>
-    </w:p>
-    <w:p>
-      <w:pPr>
-        <w:pStyle w:val="Corpodetexto"/>
-        <w:ind w:left="288"/>
-        <w:rPr>
-          <w:rStyle w:val="None"/>
-          <w:sz w:val="24"/>
-          <w:szCs w:val="24"/>
-          <w:lang w:val="pt-PT"/>
-        </w:rPr>
-      </w:pPr>
-      <w:r>
-        <w:rPr>
-          <w:rStyle w:val="None"/>
-          <w:sz w:val="24"/>
-          <w:szCs w:val="24"/>
-          <w:lang w:val="pt-PT"/>
-        </w:rPr>
-        <w:lastRenderedPageBreak/>
-        <w:t>Estas restrições de tempo são representadas por deadline</w:t>
-      </w:r>
-      <w:r>
-        <w:rPr>
-          <w:rStyle w:val="None"/>
-          <w:sz w:val="24"/>
-          <w:szCs w:val="24"/>
-          <w:lang w:val="pt-PT"/>
-        </w:rPr>
-        <w:t>s, que nada mais são do que</w:t>
-      </w:r>
-      <w:r>
-        <w:rPr>
-          <w:rStyle w:val="None"/>
-          <w:sz w:val="24"/>
-          <w:szCs w:val="24"/>
-          <w:lang w:val="pt-PT"/>
-        </w:rPr>
-        <w:t xml:space="preserve"> limite</w:t>
-      </w:r>
-      <w:r>
-        <w:rPr>
-          <w:rStyle w:val="None"/>
-          <w:sz w:val="24"/>
-          <w:szCs w:val="24"/>
-          <w:lang w:val="pt-PT"/>
-        </w:rPr>
-        <w:t>s de tempo para as tarefas</w:t>
-      </w:r>
-      <w:r>
-        <w:rPr>
-          <w:rStyle w:val="None"/>
-          <w:sz w:val="24"/>
-          <w:szCs w:val="24"/>
-          <w:lang w:val="pt-PT"/>
-        </w:rPr>
-        <w:t xml:space="preserve"> ser</w:t>
-      </w:r>
-      <w:r>
-        <w:rPr>
-          <w:rStyle w:val="None"/>
-          <w:sz w:val="24"/>
-          <w:szCs w:val="24"/>
-          <w:lang w:val="pt-PT"/>
-        </w:rPr>
-        <w:t>em executadas</w:t>
-      </w:r>
-      <w:r>
-        <w:rPr>
-          <w:rStyle w:val="None"/>
-          <w:sz w:val="24"/>
-          <w:szCs w:val="24"/>
-          <w:lang w:val="pt-PT"/>
-        </w:rPr>
-        <w:t xml:space="preserve">. </w:t>
-      </w:r>
-      <w:r>
-        <w:rPr>
-          <w:rStyle w:val="None"/>
-          <w:sz w:val="24"/>
-          <w:szCs w:val="24"/>
-          <w:lang w:val="pt-PT"/>
-        </w:rPr>
-        <w:t>Tendo isto em vista</w:t>
-      </w:r>
-      <w:r>
-        <w:rPr>
-          <w:rStyle w:val="None"/>
-          <w:sz w:val="24"/>
-          <w:szCs w:val="24"/>
-          <w:lang w:val="pt-PT"/>
-        </w:rPr>
-        <w:t>,</w:t>
-      </w:r>
-      <w:r>
-        <w:rPr>
-          <w:rStyle w:val="None"/>
-          <w:sz w:val="24"/>
-          <w:szCs w:val="24"/>
-          <w:lang w:val="pt-PT"/>
-        </w:rPr>
-        <w:t xml:space="preserve"> é possível classificar estes deadlines</w:t>
-      </w:r>
-      <w:r>
-        <w:rPr>
-          <w:rStyle w:val="None"/>
-          <w:sz w:val="24"/>
-          <w:szCs w:val="24"/>
-          <w:lang w:val="pt-PT"/>
-        </w:rPr>
-        <w:t xml:space="preserve"> como rigorosos e tolerantes. </w:t>
-      </w:r>
-      <w:r>
-        <w:rPr>
-          <w:rStyle w:val="None"/>
-          <w:sz w:val="24"/>
-          <w:szCs w:val="24"/>
-          <w:lang w:val="pt-PT"/>
-        </w:rPr>
-        <w:t>Deadlines</w:t>
-      </w:r>
-      <w:r>
-        <w:rPr>
-          <w:rStyle w:val="None"/>
-          <w:sz w:val="24"/>
-          <w:szCs w:val="24"/>
-          <w:lang w:val="pt-PT"/>
-        </w:rPr>
-        <w:t xml:space="preserve"> rigorosos são aqueles que tem de cumprir todos os requisitos de tempo que lhe foram impostos e, caso isto não ocorra, o sistema falha. </w:t>
-      </w:r>
-      <w:r>
-        <w:rPr>
-          <w:rStyle w:val="None"/>
-          <w:sz w:val="24"/>
-          <w:szCs w:val="24"/>
-          <w:lang w:val="pt-PT"/>
-        </w:rPr>
-        <w:t>Deadlines</w:t>
-      </w:r>
-      <w:r>
-        <w:rPr>
-          <w:rStyle w:val="None"/>
-          <w:sz w:val="24"/>
-          <w:szCs w:val="24"/>
-          <w:lang w:val="pt-PT"/>
-        </w:rPr>
-        <w:t xml:space="preserve"> tolerantes possuem também seus requisitos de </w:t>
-      </w:r>
-      <w:proofErr w:type="gramStart"/>
-      <w:r>
-        <w:rPr>
-          <w:rStyle w:val="None"/>
-          <w:sz w:val="24"/>
-          <w:szCs w:val="24"/>
-          <w:lang w:val="pt-PT"/>
-        </w:rPr>
-        <w:t>tempo</w:t>
-      </w:r>
-      <w:proofErr w:type="gramEnd"/>
-      <w:r>
-        <w:rPr>
-          <w:rStyle w:val="None"/>
-          <w:sz w:val="24"/>
-          <w:szCs w:val="24"/>
-          <w:lang w:val="pt-PT"/>
-        </w:rPr>
-        <w:t xml:space="preserve"> mas alguns podem falhar sem muitos problemas para a execução da próxima tarefa (SHAW, 2003).</w:t>
-      </w:r>
-    </w:p>
-    <w:p>
-      <w:pPr>
-        <w:pStyle w:val="Corpodetexto"/>
-        <w:ind w:left="288"/>
-        <w:rPr>
-          <w:rStyle w:val="None"/>
-          <w:sz w:val="24"/>
-          <w:szCs w:val="24"/>
-          <w:lang w:val="pt-PT"/>
-        </w:rPr>
-      </w:pPr>
-      <w:r>
-        <w:rPr>
-          <w:rStyle w:val="None"/>
-          <w:sz w:val="24"/>
-          <w:szCs w:val="24"/>
-          <w:lang w:val="pt-PT"/>
-        </w:rPr>
-        <w:t xml:space="preserve">Apesar de tarefas terem deadlines a serem cumpridos, </w:t>
-      </w:r>
-      <w:proofErr w:type="spellStart"/>
-      <w:r>
-        <w:rPr>
-          <w:rStyle w:val="None"/>
-          <w:sz w:val="24"/>
-          <w:szCs w:val="24"/>
-          <w:lang w:val="pt-PT"/>
-        </w:rPr>
-        <w:t>Lehoczky</w:t>
-      </w:r>
-      <w:proofErr w:type="spellEnd"/>
-      <w:r>
-        <w:rPr>
-          <w:rStyle w:val="None"/>
-          <w:sz w:val="24"/>
-          <w:szCs w:val="24"/>
-          <w:lang w:val="pt-PT"/>
-        </w:rPr>
-        <w:t xml:space="preserve"> e </w:t>
-      </w:r>
-      <w:proofErr w:type="spellStart"/>
-      <w:r>
-        <w:rPr>
-          <w:rStyle w:val="None"/>
-          <w:sz w:val="24"/>
-          <w:szCs w:val="24"/>
-          <w:lang w:val="pt-PT"/>
-        </w:rPr>
-        <w:t>Sprunt</w:t>
-      </w:r>
-      <w:proofErr w:type="spellEnd"/>
-      <w:r>
-        <w:rPr>
-          <w:rStyle w:val="None"/>
-          <w:sz w:val="24"/>
-          <w:szCs w:val="24"/>
-          <w:lang w:val="pt-PT"/>
-        </w:rPr>
-        <w:t xml:space="preserve"> (1989) expõem três diferentes classificações em relação à periodicidade de execução das mesmas. São elas tarefas periódicas, aperiódicas e esporádicas.</w:t>
-      </w:r>
-      <w:r>
-        <w:rPr>
-          <w:rStyle w:val="None"/>
-          <w:sz w:val="24"/>
-          <w:szCs w:val="24"/>
-          <w:lang w:val="pt-PT"/>
-        </w:rPr>
-        <w:t xml:space="preserve"> Tarefas periódicas são executadas entre intervalos de tempo definidos, sendo que seu período é igual ao seu deadline. Tarefas aperiódicas são aquelas que não tem um período definido, ou seja, são executadas em intervalos irregulares. Tarefas esporádicas são tarefas aperiódicas </w:t>
-      </w:r>
-      <w:r>
-        <w:rPr>
-          <w:rStyle w:val="None"/>
-          <w:sz w:val="24"/>
-          <w:szCs w:val="24"/>
-          <w:lang w:val="pt-PT"/>
-        </w:rPr>
-        <w:t>que possuem deadlines rigorosos.</w:t>
-      </w:r>
-    </w:p>
-    <w:p>
-      <w:pPr>
-        <w:pStyle w:val="Corpodetexto"/>
-        <w:ind w:left="288"/>
-        <w:rPr>
-          <w:rStyle w:val="None"/>
+        <w:spacing w:before="240"/>
+        <w:rPr>
+          <w:rFonts w:ascii="Times New Roman" w:hAnsi="Times New Roman" w:cs="Times New Roman"/>
           <w:b/>
           <w:sz w:val="26"/>
           <w:szCs w:val="26"/>
-          <w:lang w:val="pt-PT"/>
-        </w:rPr>
-      </w:pPr>
-      <w:proofErr w:type="spellStart"/>
-      <w:r>
-        <w:rPr>
-          <w:rStyle w:val="None"/>
+        </w:rPr>
+      </w:pPr>
+      <w:r>
+        <w:rPr>
+          <w:rFonts w:ascii="Times New Roman" w:hAnsi="Times New Roman" w:cs="Times New Roman"/>
+          <w:b/>
+          <w:sz w:val="26"/>
+          <w:szCs w:val="26"/>
+        </w:rPr>
+        <w:t>Referencial Teórico</w:t>
+      </w:r>
+    </w:p>
+    <w:p>
+      <w:pPr>
+        <w:pStyle w:val="Corpodetexto"/>
+        <w:spacing w:before="120" w:after="0" w:line="240" w:lineRule="auto"/>
+        <w:ind w:firstLine="0"/>
+        <w:rPr>
+          <w:rStyle w:val="None"/>
+          <w:sz w:val="24"/>
+          <w:szCs w:val="24"/>
+          <w:lang w:val="pt-PT"/>
+        </w:rPr>
+      </w:pPr>
+      <w:r>
+        <w:rPr>
+          <w:rStyle w:val="None"/>
+          <w:rFonts w:cs="Times New Roman"/>
+          <w:sz w:val="24"/>
+          <w:szCs w:val="24"/>
+          <w:lang w:val="pt-PT"/>
+        </w:rPr>
+        <w:t xml:space="preserve">Segundo </w:t>
+      </w:r>
+      <w:proofErr w:type="spellStart"/>
+      <w:r>
+        <w:rPr>
+          <w:rStyle w:val="None"/>
+          <w:rFonts w:cs="Times New Roman"/>
+          <w:sz w:val="24"/>
+          <w:szCs w:val="24"/>
+          <w:lang w:val="pt-PT"/>
+        </w:rPr>
+        <w:t>Buttazzo</w:t>
+      </w:r>
+      <w:proofErr w:type="spellEnd"/>
+      <w:r>
+        <w:rPr>
+          <w:rStyle w:val="None"/>
+          <w:rFonts w:cs="Times New Roman"/>
+          <w:sz w:val="24"/>
+          <w:szCs w:val="24"/>
+          <w:lang w:val="pt-PT"/>
+        </w:rPr>
+        <w:t xml:space="preserve"> (2011), sistemas ou softwares de tempo real são aqueles que devem executar suas funções de maneira que atendam a requisitos temporais de maneira precisa. </w:t>
+      </w:r>
+      <w:proofErr w:type="spellStart"/>
+      <w:r>
+        <w:rPr>
+          <w:rStyle w:val="None"/>
+          <w:rFonts w:cs="Times New Roman"/>
+          <w:sz w:val="24"/>
+          <w:szCs w:val="24"/>
+          <w:lang w:val="pt-PT"/>
+        </w:rPr>
+        <w:lastRenderedPageBreak/>
+        <w:t>Benveniste</w:t>
+      </w:r>
+      <w:proofErr w:type="spellEnd"/>
+      <w:r>
+        <w:rPr>
+          <w:rStyle w:val="None"/>
+          <w:rFonts w:cs="Times New Roman"/>
+          <w:sz w:val="24"/>
+          <w:szCs w:val="24"/>
+          <w:lang w:val="pt-PT"/>
+        </w:rPr>
+        <w:t xml:space="preserve"> e </w:t>
+      </w:r>
+      <w:proofErr w:type="spellStart"/>
+      <w:r>
+        <w:rPr>
+          <w:rStyle w:val="None"/>
+          <w:rFonts w:cs="Times New Roman"/>
+          <w:sz w:val="24"/>
+          <w:szCs w:val="24"/>
+          <w:lang w:val="pt-PT"/>
+        </w:rPr>
+        <w:t>Berry</w:t>
+      </w:r>
+      <w:proofErr w:type="spellEnd"/>
+      <w:r>
+        <w:rPr>
+          <w:rStyle w:val="None"/>
+          <w:rFonts w:cs="Times New Roman"/>
+          <w:sz w:val="24"/>
+          <w:szCs w:val="24"/>
+          <w:lang w:val="pt-PT"/>
+        </w:rPr>
+        <w:t xml:space="preserve"> (1991) explicitam também que sistemas de tempo real são sistemas reativos, ou seja, respondem </w:t>
+      </w:r>
+      <w:proofErr w:type="gramStart"/>
+      <w:r>
+        <w:rPr>
+          <w:rStyle w:val="None"/>
+          <w:rFonts w:cs="Times New Roman"/>
+          <w:sz w:val="24"/>
+          <w:szCs w:val="24"/>
+          <w:lang w:val="pt-PT"/>
+        </w:rPr>
+        <w:t>à eventos</w:t>
+      </w:r>
+      <w:proofErr w:type="gramEnd"/>
+      <w:r>
+        <w:rPr>
+          <w:rStyle w:val="None"/>
+          <w:rFonts w:cs="Times New Roman"/>
+          <w:sz w:val="24"/>
+          <w:szCs w:val="24"/>
+          <w:lang w:val="pt-PT"/>
+        </w:rPr>
+        <w:t xml:space="preserve"> do mundo externo,</w:t>
+      </w:r>
+      <w:r>
+        <w:rPr>
+          <w:rStyle w:val="None"/>
+          <w:rFonts w:cs="Times New Roman"/>
+          <w:sz w:val="24"/>
+          <w:szCs w:val="24"/>
+          <w:lang w:val="pt-PT"/>
+        </w:rPr>
+        <w:t xml:space="preserve"> que tem restrições de tempo previamente</w:t>
+      </w:r>
+      <w:r>
+        <w:rPr>
+          <w:rStyle w:val="None"/>
+          <w:rFonts w:cs="Times New Roman"/>
+          <w:sz w:val="24"/>
+          <w:szCs w:val="24"/>
+          <w:lang w:val="pt-PT"/>
+        </w:rPr>
+        <w:t xml:space="preserve"> definidas. </w:t>
+      </w:r>
+      <w:proofErr w:type="spellStart"/>
+      <w:r>
+        <w:rPr>
+          <w:rStyle w:val="None"/>
+          <w:rFonts w:cs="Times New Roman"/>
           <w:sz w:val="24"/>
           <w:szCs w:val="24"/>
           <w:lang w:val="pt-PT"/>
@@ -921,6 +772,283 @@
       <w:r>
         <w:rPr>
           <w:rStyle w:val="None"/>
+          <w:rFonts w:cs="Times New Roman"/>
+          <w:sz w:val="24"/>
+          <w:szCs w:val="24"/>
+          <w:lang w:val="pt-PT"/>
+        </w:rPr>
+        <w:t xml:space="preserve"> (2003) afirma que quando um sistema desse tipo é parte de um outro maior que está embutido, chamamos tal computador componente de sistema embarcado.</w:t>
+      </w:r>
+    </w:p>
+    <w:p>
+      <w:pPr>
+        <w:pStyle w:val="Corpodetexto"/>
+        <w:rPr>
+          <w:rStyle w:val="None"/>
+          <w:sz w:val="24"/>
+          <w:szCs w:val="24"/>
+          <w:lang w:val="pt-PT"/>
+        </w:rPr>
+      </w:pPr>
+      <w:r>
+        <w:rPr>
+          <w:rStyle w:val="None"/>
+          <w:sz w:val="24"/>
+          <w:szCs w:val="24"/>
+          <w:lang w:val="pt-PT"/>
+        </w:rPr>
+        <w:t>Estas restrições de tempo são representadas por deadline</w:t>
+      </w:r>
+      <w:r>
+        <w:rPr>
+          <w:rStyle w:val="None"/>
+          <w:sz w:val="24"/>
+          <w:szCs w:val="24"/>
+          <w:lang w:val="pt-PT"/>
+        </w:rPr>
+        <w:t>s, que nada mais são do que</w:t>
+      </w:r>
+      <w:r>
+        <w:rPr>
+          <w:rStyle w:val="None"/>
+          <w:sz w:val="24"/>
+          <w:szCs w:val="24"/>
+          <w:lang w:val="pt-PT"/>
+        </w:rPr>
+        <w:t xml:space="preserve"> limite</w:t>
+      </w:r>
+      <w:r>
+        <w:rPr>
+          <w:rStyle w:val="None"/>
+          <w:sz w:val="24"/>
+          <w:szCs w:val="24"/>
+          <w:lang w:val="pt-PT"/>
+        </w:rPr>
+        <w:t>s de tempo para as tarefas</w:t>
+      </w:r>
+      <w:r>
+        <w:rPr>
+          <w:rStyle w:val="None"/>
+          <w:sz w:val="24"/>
+          <w:szCs w:val="24"/>
+          <w:lang w:val="pt-PT"/>
+        </w:rPr>
+        <w:t xml:space="preserve"> ser</w:t>
+      </w:r>
+      <w:r>
+        <w:rPr>
+          <w:rStyle w:val="None"/>
+          <w:sz w:val="24"/>
+          <w:szCs w:val="24"/>
+          <w:lang w:val="pt-PT"/>
+        </w:rPr>
+        <w:t>em executadas</w:t>
+      </w:r>
+      <w:r>
+        <w:rPr>
+          <w:rStyle w:val="None"/>
+          <w:sz w:val="24"/>
+          <w:szCs w:val="24"/>
+          <w:lang w:val="pt-PT"/>
+        </w:rPr>
+        <w:t xml:space="preserve">. </w:t>
+      </w:r>
+      <w:r>
+        <w:rPr>
+          <w:rStyle w:val="None"/>
+          <w:sz w:val="24"/>
+          <w:szCs w:val="24"/>
+          <w:lang w:val="pt-PT"/>
+        </w:rPr>
+        <w:t>Tendo isto em vista</w:t>
+      </w:r>
+      <w:r>
+        <w:rPr>
+          <w:rStyle w:val="None"/>
+          <w:sz w:val="24"/>
+          <w:szCs w:val="24"/>
+          <w:lang w:val="pt-PT"/>
+        </w:rPr>
+        <w:t>,</w:t>
+      </w:r>
+      <w:r>
+        <w:rPr>
+          <w:rStyle w:val="None"/>
+          <w:sz w:val="24"/>
+          <w:szCs w:val="24"/>
+          <w:lang w:val="pt-PT"/>
+        </w:rPr>
+        <w:t xml:space="preserve"> é possível classificar estes deadlines</w:t>
+      </w:r>
+      <w:r>
+        <w:rPr>
+          <w:rStyle w:val="None"/>
+          <w:sz w:val="24"/>
+          <w:szCs w:val="24"/>
+          <w:lang w:val="pt-PT"/>
+        </w:rPr>
+        <w:t xml:space="preserve"> como rigorosos e tolerantes. </w:t>
+      </w:r>
+      <w:r>
+        <w:rPr>
+          <w:rStyle w:val="None"/>
+          <w:sz w:val="24"/>
+          <w:szCs w:val="24"/>
+          <w:lang w:val="pt-PT"/>
+        </w:rPr>
+        <w:t>Deadlines</w:t>
+      </w:r>
+      <w:r>
+        <w:rPr>
+          <w:rStyle w:val="None"/>
+          <w:sz w:val="24"/>
+          <w:szCs w:val="24"/>
+          <w:lang w:val="pt-PT"/>
+        </w:rPr>
+        <w:t xml:space="preserve"> rigorosos são aqueles que tem de cumprir todos os requisitos de tempo que lhe foram impostos e, caso isto não ocorra, o sistema falha. </w:t>
+      </w:r>
+      <w:r>
+        <w:rPr>
+          <w:rStyle w:val="None"/>
+          <w:sz w:val="24"/>
+          <w:szCs w:val="24"/>
+          <w:lang w:val="pt-PT"/>
+        </w:rPr>
+        <w:t>Deadlines</w:t>
+      </w:r>
+      <w:r>
+        <w:rPr>
+          <w:rStyle w:val="None"/>
+          <w:sz w:val="24"/>
+          <w:szCs w:val="24"/>
+          <w:lang w:val="pt-PT"/>
+        </w:rPr>
+        <w:t xml:space="preserve"> tolerantes possuem também seus requisitos de </w:t>
+      </w:r>
+      <w:proofErr w:type="gramStart"/>
+      <w:r>
+        <w:rPr>
+          <w:rStyle w:val="None"/>
+          <w:sz w:val="24"/>
+          <w:szCs w:val="24"/>
+          <w:lang w:val="pt-PT"/>
+        </w:rPr>
+        <w:t>tempo</w:t>
+      </w:r>
+      <w:proofErr w:type="gramEnd"/>
+      <w:r>
+        <w:rPr>
+          <w:rStyle w:val="None"/>
+          <w:sz w:val="24"/>
+          <w:szCs w:val="24"/>
+          <w:lang w:val="pt-PT"/>
+        </w:rPr>
+        <w:t xml:space="preserve"> mas alguns podem falhar sem muitos problemas para a execução da próxima tarefa (SHAW, 2003).</w:t>
+      </w:r>
+    </w:p>
+    <w:p>
+      <w:pPr>
+        <w:pStyle w:val="Corpodetexto"/>
+        <w:rPr>
+          <w:rStyle w:val="None"/>
+          <w:sz w:val="24"/>
+          <w:szCs w:val="24"/>
+          <w:lang w:val="pt-PT"/>
+        </w:rPr>
+      </w:pPr>
+      <w:r>
+        <w:rPr>
+          <w:rStyle w:val="None"/>
+          <w:sz w:val="24"/>
+          <w:szCs w:val="24"/>
+          <w:lang w:val="pt-PT"/>
+        </w:rPr>
+        <w:t xml:space="preserve">Apesar de tarefas terem deadlines a serem cumpridos, </w:t>
+      </w:r>
+      <w:proofErr w:type="spellStart"/>
+      <w:r>
+        <w:rPr>
+          <w:rStyle w:val="None"/>
+          <w:sz w:val="24"/>
+          <w:szCs w:val="24"/>
+          <w:lang w:val="pt-PT"/>
+        </w:rPr>
+        <w:t>Lehoczky</w:t>
+      </w:r>
+      <w:proofErr w:type="spellEnd"/>
+      <w:r>
+        <w:rPr>
+          <w:rStyle w:val="None"/>
+          <w:sz w:val="24"/>
+          <w:szCs w:val="24"/>
+          <w:lang w:val="pt-PT"/>
+        </w:rPr>
+        <w:t xml:space="preserve"> e </w:t>
+      </w:r>
+      <w:proofErr w:type="spellStart"/>
+      <w:r>
+        <w:rPr>
+          <w:rStyle w:val="None"/>
+          <w:sz w:val="24"/>
+          <w:szCs w:val="24"/>
+          <w:lang w:val="pt-PT"/>
+        </w:rPr>
+        <w:t>Sprunt</w:t>
+      </w:r>
+      <w:proofErr w:type="spellEnd"/>
+      <w:r>
+        <w:rPr>
+          <w:rStyle w:val="None"/>
+          <w:sz w:val="24"/>
+          <w:szCs w:val="24"/>
+          <w:lang w:val="pt-PT"/>
+        </w:rPr>
+        <w:t xml:space="preserve"> (1989) expõem três diferentes classificações em relação à periodicidade de execução das mesmas. São elas tarefas periódicas, aperiódicas e esporádicas.</w:t>
+      </w:r>
+      <w:r>
+        <w:rPr>
+          <w:rStyle w:val="None"/>
+          <w:sz w:val="24"/>
+          <w:szCs w:val="24"/>
+          <w:lang w:val="pt-PT"/>
+        </w:rPr>
+        <w:t xml:space="preserve"> Tarefas periódicas são executadas entre intervalos de tempo definidos, sendo que seu período é igual ao seu deadline. Tarefas aperiódicas são aquelas que não tem um período definido, ou seja, são executadas em intervalos irregulares. Tarefas esporádicas são tarefas aperiódicas </w:t>
+      </w:r>
+      <w:r>
+        <w:rPr>
+          <w:rStyle w:val="None"/>
+          <w:sz w:val="24"/>
+          <w:szCs w:val="24"/>
+          <w:lang w:val="pt-PT"/>
+        </w:rPr>
+        <w:t>que possuem deadlines rigorosos.</w:t>
+      </w:r>
+    </w:p>
+    <w:p>
+      <w:pPr>
+        <w:pStyle w:val="Corpodetexto"/>
+        <w:rPr>
+          <w:rStyle w:val="None"/>
+          <w:b/>
+          <w:sz w:val="26"/>
+          <w:szCs w:val="26"/>
+          <w:lang w:val="pt-PT"/>
+        </w:rPr>
+      </w:pPr>
+      <w:proofErr w:type="spellStart"/>
+      <w:r>
+        <w:rPr>
+          <w:rStyle w:val="None"/>
+          <w:sz w:val="24"/>
+          <w:szCs w:val="24"/>
+          <w:lang w:val="pt-PT"/>
+        </w:rPr>
+        <w:t>Shaw</w:t>
+      </w:r>
+      <w:proofErr w:type="spellEnd"/>
+      <w:r>
+        <w:rPr>
+          <w:rStyle w:val="None"/>
           <w:sz w:val="24"/>
           <w:szCs w:val="24"/>
           <w:lang w:val="pt-PT"/>
@@ -1011,7 +1139,6 @@
     <w:p>
       <w:pPr>
         <w:pStyle w:val="Corpodetexto"/>
-        <w:ind w:left="288"/>
         <w:rPr>
           <w:rStyle w:val="None"/>
           <w:sz w:val="24"/>
@@ -1163,7 +1290,7 @@
     <w:p>
       <w:pPr>
         <w:pStyle w:val="Corpodetexto"/>
-        <w:ind w:left="289"/>
+        <w:ind w:left="1"/>
         <w:rPr>
           <w:rStyle w:val="None"/>
           <w:sz w:val="24"/>
@@ -1611,7 +1738,6 @@
     <w:p>
       <w:pPr>
         <w:pStyle w:val="Corpodetexto"/>
-        <w:ind w:left="288"/>
         <w:rPr>
           <w:rStyle w:val="None"/>
           <w:sz w:val="24"/>
@@ -1651,7 +1777,7 @@
     </w:p>
     <w:p>
       <w:pPr>
-        <w:ind w:left="288" w:firstLine="288"/>
+        <w:ind w:firstLine="288"/>
         <w:jc w:val="both"/>
         <w:rPr>
           <w:rFonts w:ascii="Times New Roman" w:hAnsi="Times New Roman" w:cs="Times New Roman"/>
@@ -1701,15 +1827,6 @@
         </w:rPr>
         <w:t>” que vão, respetivamente, colocar um processo no seu estado de bloqueado e liberar o acesso à região crítica por esse processo. Isso já é suficiente para evitar a condição de corrida e resolver possíveis problemas de sincronização (TANENBAUM, 2009).</w:t>
       </w:r>
-    </w:p>
-    <w:p>
-      <w:pPr>
-        <w:ind w:left="360"/>
-        <w:jc w:val="both"/>
-        <w:rPr>
-          <w:rFonts w:ascii="Times New Roman" w:hAnsi="Times New Roman" w:cs="Times New Roman"/>
-        </w:rPr>
-      </w:pPr>
     </w:p>
     <w:p>
       <w:pPr>
@@ -1718,22 +1835,82 @@
           <w:ilvl w:val="0"/>
           <w:numId w:val="1"/>
         </w:numPr>
+        <w:spacing w:before="240"/>
+        <w:rPr>
+          <w:rFonts w:ascii="Times New Roman" w:hAnsi="Times New Roman" w:cs="Times New Roman"/>
+          <w:b/>
+          <w:sz w:val="26"/>
+          <w:szCs w:val="26"/>
+        </w:rPr>
+      </w:pPr>
+      <w:r>
+        <w:rPr>
+          <w:rFonts w:ascii="Times New Roman" w:hAnsi="Times New Roman" w:cs="Times New Roman"/>
+          <w:b/>
+          <w:sz w:val="26"/>
+          <w:szCs w:val="26"/>
+        </w:rPr>
+        <w:t>Desenvolvimento</w:t>
+      </w:r>
+    </w:p>
+    <w:p>
+      <w:pPr>
+        <w:spacing w:before="120"/>
         <w:jc w:val="both"/>
         <w:rPr>
           <w:rFonts w:ascii="Times New Roman" w:hAnsi="Times New Roman" w:cs="Times New Roman"/>
-          <w:b/>
-        </w:rPr>
-      </w:pPr>
-      <w:r>
-        <w:rPr>
-          <w:rFonts w:ascii="Times New Roman" w:hAnsi="Times New Roman" w:cs="Times New Roman"/>
-          <w:b/>
-        </w:rPr>
-        <w:t>Desenvolvimento</w:t>
-      </w:r>
-    </w:p>
-    <w:p>
-      <w:pPr>
+        </w:rPr>
+      </w:pPr>
+      <w:r>
+        <w:rPr>
+          <w:rFonts w:ascii="Times New Roman" w:hAnsi="Times New Roman" w:cs="Times New Roman"/>
+        </w:rPr>
+        <w:t xml:space="preserve">O projeto foi desenvolvido na linguagem C, tendo o </w:t>
+      </w:r>
+      <w:proofErr w:type="spellStart"/>
+      <w:r>
+        <w:rPr>
+          <w:rFonts w:ascii="Times New Roman" w:hAnsi="Times New Roman" w:cs="Times New Roman"/>
+        </w:rPr>
+        <w:t>Arduíno</w:t>
+      </w:r>
+      <w:proofErr w:type="spellEnd"/>
+      <w:r>
+        <w:rPr>
+          <w:rFonts w:ascii="Times New Roman" w:hAnsi="Times New Roman" w:cs="Times New Roman"/>
+        </w:rPr>
+        <w:t xml:space="preserve"> Uno</w:t>
+      </w:r>
+      <w:r>
+        <w:rPr>
+          <w:rFonts w:ascii="Times New Roman" w:hAnsi="Times New Roman" w:cs="Times New Roman"/>
+        </w:rPr>
+        <w:t xml:space="preserve"> como responsável pel</w:t>
+      </w:r>
+      <w:r>
+        <w:rPr>
+          <w:rFonts w:ascii="Times New Roman" w:hAnsi="Times New Roman" w:cs="Times New Roman"/>
+        </w:rPr>
+        <w:t xml:space="preserve">a implementação do sistema embarcado. Foi utilizada a biblioteca </w:t>
+      </w:r>
+      <w:proofErr w:type="spellStart"/>
+      <w:r>
+        <w:rPr>
+          <w:rFonts w:ascii="Times New Roman" w:hAnsi="Times New Roman" w:cs="Times New Roman"/>
+        </w:rPr>
+        <w:t>NilRTOS</w:t>
+      </w:r>
+      <w:proofErr w:type="spellEnd"/>
+      <w:r>
+        <w:rPr>
+          <w:rFonts w:ascii="Times New Roman" w:hAnsi="Times New Roman" w:cs="Times New Roman"/>
+        </w:rPr>
+        <w:t xml:space="preserve"> para trabalhar com conceitos de tempo real no projeto.</w:t>
+      </w:r>
+    </w:p>
+    <w:p>
+      <w:pPr>
+        <w:spacing w:before="120"/>
         <w:ind w:firstLine="360"/>
         <w:jc w:val="both"/>
         <w:rPr>
@@ -1744,52 +1921,33 @@
         <w:rPr>
           <w:rFonts w:ascii="Times New Roman" w:hAnsi="Times New Roman" w:cs="Times New Roman"/>
         </w:rPr>
-        <w:t xml:space="preserve">O projeto foi desenvolvido na linguagem C, tendo o </w:t>
-      </w:r>
-      <w:proofErr w:type="spellStart"/>
-      <w:r>
-        <w:rPr>
-          <w:rFonts w:ascii="Times New Roman" w:hAnsi="Times New Roman" w:cs="Times New Roman"/>
-        </w:rPr>
-        <w:t>Arduíno</w:t>
-      </w:r>
-      <w:proofErr w:type="spellEnd"/>
-      <w:r>
-        <w:rPr>
-          <w:rFonts w:ascii="Times New Roman" w:hAnsi="Times New Roman" w:cs="Times New Roman"/>
-        </w:rPr>
-        <w:t xml:space="preserve"> Uno</w:t>
-      </w:r>
-      <w:r>
-        <w:rPr>
-          <w:rFonts w:ascii="Times New Roman" w:hAnsi="Times New Roman" w:cs="Times New Roman"/>
-        </w:rPr>
-        <w:t xml:space="preserve"> como responsável pel</w:t>
-      </w:r>
-      <w:r>
-        <w:rPr>
-          <w:rFonts w:ascii="Times New Roman" w:hAnsi="Times New Roman" w:cs="Times New Roman"/>
-        </w:rPr>
-        <w:t xml:space="preserve">a implementação do sistema embarcado. Foi utilizada a biblioteca </w:t>
-      </w:r>
-      <w:proofErr w:type="spellStart"/>
-      <w:r>
-        <w:rPr>
-          <w:rFonts w:ascii="Times New Roman" w:hAnsi="Times New Roman" w:cs="Times New Roman"/>
-        </w:rPr>
-        <w:t>NilRTOS</w:t>
-      </w:r>
-      <w:proofErr w:type="spellEnd"/>
-      <w:r>
-        <w:rPr>
-          <w:rFonts w:ascii="Times New Roman" w:hAnsi="Times New Roman" w:cs="Times New Roman"/>
-        </w:rPr>
-        <w:t xml:space="preserve"> para trabalhar com conceitos de tempo real no projeto.</w:t>
-      </w:r>
-    </w:p>
-    <w:p>
-      <w:pPr>
-        <w:ind w:left="360" w:firstLine="360"/>
+        <w:t xml:space="preserve">O mesmo consiste no controle de uma </w:t>
+      </w:r>
+      <w:proofErr w:type="spellStart"/>
+      <w:r>
+        <w:rPr>
+          <w:rFonts w:ascii="Times New Roman" w:hAnsi="Times New Roman" w:cs="Times New Roman"/>
+        </w:rPr>
+        <w:t>envasadora</w:t>
+      </w:r>
+      <w:proofErr w:type="spellEnd"/>
+      <w:r>
+        <w:rPr>
+          <w:rFonts w:ascii="Times New Roman" w:hAnsi="Times New Roman" w:cs="Times New Roman"/>
+        </w:rPr>
+        <w:t xml:space="preserve"> de garrafas. Duas esteiras contendo as garrafas moverão em direção a uma terceira esteira onde ocorrerá o processo de preenchimento com um líquido. Assim que a garrafa estiver cheia a máquina </w:t>
+      </w:r>
+      <w:r>
+        <w:rPr>
+          <w:rFonts w:ascii="Times New Roman" w:hAnsi="Times New Roman" w:cs="Times New Roman"/>
+        </w:rPr>
+        <w:t>encerra o processo e move a esteira, liberando espaço para que uma próxima garrafa possa acessa-la.</w:t>
+      </w:r>
+    </w:p>
+    <w:p>
+      <w:pPr>
+        <w:spacing w:before="120"/>
+        <w:ind w:firstLine="360"/>
         <w:jc w:val="both"/>
         <w:rPr>
           <w:rFonts w:ascii="Times New Roman" w:hAnsi="Times New Roman" w:cs="Times New Roman"/>
@@ -1799,41 +1957,6 @@
         <w:rPr>
           <w:rFonts w:ascii="Times New Roman" w:hAnsi="Times New Roman" w:cs="Times New Roman"/>
         </w:rPr>
-        <w:t xml:space="preserve">O mesmo consiste no controle de uma </w:t>
-      </w:r>
-      <w:proofErr w:type="spellStart"/>
-      <w:r>
-        <w:rPr>
-          <w:rFonts w:ascii="Times New Roman" w:hAnsi="Times New Roman" w:cs="Times New Roman"/>
-        </w:rPr>
-        <w:t>envasadora</w:t>
-      </w:r>
-      <w:proofErr w:type="spellEnd"/>
-      <w:r>
-        <w:rPr>
-          <w:rFonts w:ascii="Times New Roman" w:hAnsi="Times New Roman" w:cs="Times New Roman"/>
-        </w:rPr>
-        <w:t xml:space="preserve"> de garrafas. Duas esteiras contendo as garrafas moverão em direção a uma terceira esteira onde ocorrerá o processo de preenchimento com um líquido. Assim que a garrafa estiver cheia a máquina </w:t>
-      </w:r>
-      <w:r>
-        <w:rPr>
-          <w:rFonts w:ascii="Times New Roman" w:hAnsi="Times New Roman" w:cs="Times New Roman"/>
-        </w:rPr>
-        <w:t>encerra o processo e move a esteira, liberando espaço para que uma próxima garrafa possa acessa-la.</w:t>
-      </w:r>
-    </w:p>
-    <w:p>
-      <w:pPr>
-        <w:ind w:left="360" w:firstLine="360"/>
-        <w:jc w:val="both"/>
-        <w:rPr>
-          <w:rFonts w:ascii="Times New Roman" w:hAnsi="Times New Roman" w:cs="Times New Roman"/>
-        </w:rPr>
-      </w:pPr>
-      <w:r>
-        <w:rPr>
-          <w:rFonts w:ascii="Times New Roman" w:hAnsi="Times New Roman" w:cs="Times New Roman"/>
-        </w:rPr>
         <w:t>As duas esteiras que contém as garrafas vazias serão tratadas como duas threads diferentes que tentarão acessar a região crítica, que é representada pela terceira esteira onde as garrafas serão preenchidas.</w:t>
       </w:r>
       <w:r>
@@ -1845,7 +1968,8 @@
     </w:p>
     <w:p>
       <w:pPr>
-        <w:ind w:left="360" w:firstLine="360"/>
+        <w:spacing w:before="120"/>
+        <w:ind w:firstLine="360"/>
         <w:jc w:val="both"/>
         <w:rPr>
           <w:rFonts w:ascii="Times New Roman" w:hAnsi="Times New Roman" w:cs="Times New Roman"/>
@@ -1933,6 +2057,7 @@
     </w:p>
     <w:p>
       <w:pPr>
+        <w:spacing w:before="120" w:after="120"/>
         <w:ind w:firstLine="360"/>
         <w:jc w:val="center"/>
         <w:rPr>
@@ -1965,16 +2090,47 @@
     </w:p>
     <w:p>
       <w:pPr>
-        <w:ind w:left="360" w:firstLine="360"/>
+        <w:ind w:firstLine="360"/>
         <w:jc w:val="both"/>
         <w:rPr>
           <w:rFonts w:ascii="Times New Roman" w:hAnsi="Times New Roman" w:cs="Times New Roman"/>
         </w:rPr>
       </w:pPr>
-    </w:p>
-    <w:p>
-      <w:pPr>
-        <w:ind w:left="360" w:firstLine="360"/>
+      <w:r>
+        <w:rPr>
+          <w:rFonts w:ascii="Times New Roman" w:hAnsi="Times New Roman" w:cs="Times New Roman"/>
+        </w:rPr>
+        <w:t xml:space="preserve">Como é possível observar, a máquina possui três estados de funcionamento. </w:t>
+      </w:r>
+      <w:r>
+        <w:rPr>
+          <w:rFonts w:ascii="Times New Roman" w:hAnsi="Times New Roman" w:cs="Times New Roman"/>
+        </w:rPr>
+        <w:t>O primeiro estado é responsável por mover a esteira 1. Primeiramente ele tenta acessar a região crítica (1a) e caso tenha sucesso irá para o próximo estado, se o acesso for negado (1b) continuará esperando até que tenha acesso à mesma. O segundo estado representa a segunda esteira. Suas funções de transição funcionam de maneira idêntica ao estado de número 1. É importante observar que o semáforo ficará bloqueado assim que um destes tiver acesso à região crítica. O terceiro estado</w:t>
+      </w:r>
+      <w:r>
+        <w:rPr>
+          <w:rFonts w:ascii="Times New Roman" w:hAnsi="Times New Roman" w:cs="Times New Roman"/>
+        </w:rPr>
+        <w:t xml:space="preserve"> representa a região crítica que</w:t>
+      </w:r>
+      <w:r>
+        <w:rPr>
+          <w:rFonts w:ascii="Times New Roman" w:hAnsi="Times New Roman" w:cs="Times New Roman"/>
+        </w:rPr>
+        <w:t xml:space="preserve"> é responsável por </w:t>
+      </w:r>
+      <w:r>
+        <w:rPr>
+          <w:rFonts w:ascii="Times New Roman" w:hAnsi="Times New Roman" w:cs="Times New Roman"/>
+        </w:rPr>
+        <w:t>encher as garrafas e mover a terceira esteira assim que as mesmas estiverem preenchidas. O fim de sua execução é representado por um retorno ao estado que acessou a mesma (3a/3b) informando que tudo ocorreu como esperado e libera o semáforo para o acesso da outra esteira.</w:t>
+      </w:r>
+    </w:p>
+    <w:p>
+      <w:pPr>
+        <w:spacing w:before="120"/>
+        <w:ind w:firstLine="360"/>
         <w:jc w:val="both"/>
         <w:rPr>
           <w:rFonts w:ascii="Times New Roman" w:hAnsi="Times New Roman" w:cs="Times New Roman"/>
@@ -1984,61 +2140,31 @@
         <w:rPr>
           <w:rFonts w:ascii="Times New Roman" w:hAnsi="Times New Roman" w:cs="Times New Roman"/>
         </w:rPr>
-        <w:t xml:space="preserve">Como é possível observar, a máquina possui três estados de funcionamento. </w:t>
-      </w:r>
-      <w:r>
-        <w:rPr>
-          <w:rFonts w:ascii="Times New Roman" w:hAnsi="Times New Roman" w:cs="Times New Roman"/>
-        </w:rPr>
-        <w:t>O primeiro estado é responsável por mover a esteira 1. Primeiramente ele tenta acessar a região crítica (1a) e caso tenha sucesso irá para o próximo estado, se o acesso for negado (1b) continuará esperando até que tenha acesso à mesma. O segundo estado representa a segunda esteira. Suas funções de transição funcionam de maneira idêntica ao estado de número 1. É importante observar que o semáforo ficará bloqueado assim que um destes tiver acesso à região crítica. O terceiro estado</w:t>
-      </w:r>
-      <w:r>
-        <w:rPr>
-          <w:rFonts w:ascii="Times New Roman" w:hAnsi="Times New Roman" w:cs="Times New Roman"/>
-        </w:rPr>
-        <w:t xml:space="preserve"> representa a região crítica que</w:t>
-      </w:r>
-      <w:r>
-        <w:rPr>
-          <w:rFonts w:ascii="Times New Roman" w:hAnsi="Times New Roman" w:cs="Times New Roman"/>
-        </w:rPr>
-        <w:t xml:space="preserve"> é responsável por </w:t>
-      </w:r>
-      <w:r>
-        <w:rPr>
-          <w:rFonts w:ascii="Times New Roman" w:hAnsi="Times New Roman" w:cs="Times New Roman"/>
-        </w:rPr>
-        <w:t>encher as garrafas e mover a terceira esteira assim que as mesmas estiverem preenchidas. O fim de sua execução é representado por um retorno ao estado que acessou a mesma (3a/3b) informando que tudo ocorreu como esperado e libera o semáforo para o acesso da outra esteira.</w:t>
-      </w:r>
-    </w:p>
-    <w:p>
-      <w:pPr>
-        <w:ind w:left="360" w:firstLine="360"/>
+        <w:t xml:space="preserve">A execução das tarefas propostas são feitas de maneira periódica e são escalonáveis utilizando o algoritmo de taxa </w:t>
+      </w:r>
+      <w:proofErr w:type="spellStart"/>
+      <w:r>
+        <w:rPr>
+          <w:rFonts w:ascii="Times New Roman" w:hAnsi="Times New Roman" w:cs="Times New Roman"/>
+        </w:rPr>
+        <w:t>monotônica</w:t>
+      </w:r>
+      <w:proofErr w:type="spellEnd"/>
+      <w:r>
+        <w:rPr>
+          <w:rFonts w:ascii="Times New Roman" w:hAnsi="Times New Roman" w:cs="Times New Roman"/>
+        </w:rPr>
+        <w:t>, como apresentado matematicamente abaixo:</w:t>
+      </w:r>
+    </w:p>
+    <w:p>
+      <w:pPr>
+        <w:ind w:firstLine="360"/>
         <w:jc w:val="both"/>
         <w:rPr>
           <w:rFonts w:ascii="Times New Roman" w:hAnsi="Times New Roman" w:cs="Times New Roman"/>
         </w:rPr>
       </w:pPr>
-      <w:r>
-        <w:rPr>
-          <w:rFonts w:ascii="Times New Roman" w:hAnsi="Times New Roman" w:cs="Times New Roman"/>
-        </w:rPr>
-        <w:t xml:space="preserve">A execução das tarefas propostas são feitas de maneira periódica e são escalonáveis utilizando o algoritmo de taxa </w:t>
-      </w:r>
-      <w:proofErr w:type="spellStart"/>
-      <w:r>
-        <w:rPr>
-          <w:rFonts w:ascii="Times New Roman" w:hAnsi="Times New Roman" w:cs="Times New Roman"/>
-        </w:rPr>
-        <w:t>monotônica</w:t>
-      </w:r>
-      <w:proofErr w:type="spellEnd"/>
-      <w:r>
-        <w:rPr>
-          <w:rFonts w:ascii="Times New Roman" w:hAnsi="Times New Roman" w:cs="Times New Roman"/>
-        </w:rPr>
-        <w:t>, como apresentado matematicamente abaixo:</w:t>
-      </w:r>
     </w:p>
     <w:p>
       <w:pPr>
@@ -2330,24 +2456,6 @@
     </w:tbl>
     <w:p>
       <w:pPr>
-        <w:ind w:firstLine="360"/>
-        <w:jc w:val="both"/>
-        <w:rPr>
-          <w:rFonts w:ascii="Times New Roman" w:hAnsi="Times New Roman" w:cs="Times New Roman"/>
-        </w:rPr>
-      </w:pPr>
-    </w:p>
-    <w:p>
-      <w:pPr>
-        <w:ind w:firstLine="360"/>
-        <w:jc w:val="both"/>
-        <w:rPr>
-          <w:rFonts w:ascii="Times New Roman" w:hAnsi="Times New Roman" w:cs="Times New Roman"/>
-        </w:rPr>
-      </w:pPr>
-    </w:p>
-    <w:p>
-      <w:pPr>
         <w:jc w:val="both"/>
         <w:rPr>
           <w:rFonts w:ascii="Times New Roman" w:hAnsi="Times New Roman" w:cs="Times New Roman"/>
@@ -2361,22 +2469,56 @@
           <w:ilvl w:val="0"/>
           <w:numId w:val="1"/>
         </w:numPr>
+        <w:spacing w:before="240"/>
+        <w:rPr>
+          <w:rFonts w:ascii="Times New Roman" w:hAnsi="Times New Roman" w:cs="Times New Roman"/>
+          <w:b/>
+          <w:sz w:val="26"/>
+          <w:szCs w:val="26"/>
+        </w:rPr>
+      </w:pPr>
+      <w:r>
+        <w:rPr>
+          <w:rFonts w:ascii="Times New Roman" w:hAnsi="Times New Roman" w:cs="Times New Roman"/>
+          <w:b/>
+          <w:sz w:val="26"/>
+          <w:szCs w:val="26"/>
+        </w:rPr>
+        <w:t>Resultados</w:t>
+      </w:r>
+    </w:p>
+    <w:p>
+      <w:pPr>
+        <w:spacing w:before="120"/>
         <w:jc w:val="both"/>
         <w:rPr>
           <w:rFonts w:ascii="Times New Roman" w:hAnsi="Times New Roman" w:cs="Times New Roman"/>
-          <w:b/>
-        </w:rPr>
-      </w:pPr>
-      <w:r>
-        <w:rPr>
-          <w:rFonts w:ascii="Times New Roman" w:hAnsi="Times New Roman" w:cs="Times New Roman"/>
-          <w:b/>
-        </w:rPr>
-        <w:t>Resultados</w:t>
-      </w:r>
-    </w:p>
-    <w:p>
-      <w:pPr>
+        </w:rPr>
+      </w:pPr>
+      <w:r>
+        <w:rPr>
+          <w:rFonts w:ascii="Times New Roman" w:hAnsi="Times New Roman" w:cs="Times New Roman"/>
+        </w:rPr>
+        <w:t xml:space="preserve">O desenvolvimento do projeto foi baseado nos conceitos apresentados sobre sistemas de tempo real tendo como base a biblioteca do </w:t>
+      </w:r>
+      <w:proofErr w:type="spellStart"/>
+      <w:r>
+        <w:rPr>
+          <w:rFonts w:ascii="Times New Roman" w:hAnsi="Times New Roman" w:cs="Times New Roman"/>
+        </w:rPr>
+        <w:t>NilRTOS</w:t>
+      </w:r>
+      <w:proofErr w:type="spellEnd"/>
+      <w:r>
+        <w:rPr>
+          <w:rFonts w:ascii="Times New Roman" w:hAnsi="Times New Roman" w:cs="Times New Roman"/>
+        </w:rPr>
+        <w:t xml:space="preserve"> para a utilização dos mesmos.</w:t>
+      </w:r>
+    </w:p>
+    <w:p>
+      <w:pPr>
+        <w:spacing w:before="120"/>
         <w:ind w:firstLine="360"/>
         <w:jc w:val="both"/>
         <w:rPr>
@@ -2387,26 +2529,69 @@
         <w:rPr>
           <w:rFonts w:ascii="Times New Roman" w:hAnsi="Times New Roman" w:cs="Times New Roman"/>
         </w:rPr>
-        <w:t xml:space="preserve">O desenvolvimento do projeto foi baseado nos conceitos apresentados sobre sistemas de tempo real tendo como base a biblioteca do </w:t>
-      </w:r>
-      <w:proofErr w:type="spellStart"/>
-      <w:r>
-        <w:rPr>
-          <w:rFonts w:ascii="Times New Roman" w:hAnsi="Times New Roman" w:cs="Times New Roman"/>
-        </w:rPr>
-        <w:t>NilRTOS</w:t>
-      </w:r>
-      <w:proofErr w:type="spellEnd"/>
-      <w:r>
-        <w:rPr>
-          <w:rFonts w:ascii="Times New Roman" w:hAnsi="Times New Roman" w:cs="Times New Roman"/>
-        </w:rPr>
-        <w:t xml:space="preserve"> para a utilização dos mesmos.</w:t>
-      </w:r>
-    </w:p>
-    <w:p>
-      <w:pPr>
-        <w:ind w:left="360" w:firstLine="360"/>
+        <w:t>A partir da</w:t>
+      </w:r>
+      <w:r>
+        <w:rPr>
+          <w:rFonts w:ascii="Times New Roman" w:hAnsi="Times New Roman" w:cs="Times New Roman"/>
+        </w:rPr>
+        <w:t xml:space="preserve"> implantação de</w:t>
+      </w:r>
+      <w:r>
+        <w:rPr>
+          <w:rFonts w:ascii="Times New Roman" w:hAnsi="Times New Roman" w:cs="Times New Roman"/>
+        </w:rPr>
+        <w:t>s</w:t>
+      </w:r>
+      <w:r>
+        <w:rPr>
+          <w:rFonts w:ascii="Times New Roman" w:hAnsi="Times New Roman" w:cs="Times New Roman"/>
+        </w:rPr>
+        <w:t>tes</w:t>
+      </w:r>
+      <w:r>
+        <w:rPr>
+          <w:rFonts w:ascii="Times New Roman" w:hAnsi="Times New Roman" w:cs="Times New Roman"/>
+        </w:rPr>
+        <w:t xml:space="preserve"> conceitos apresentados no protótipo sugerido pode-se observar </w:t>
+      </w:r>
+      <w:r>
+        <w:rPr>
+          <w:rFonts w:ascii="Times New Roman" w:hAnsi="Times New Roman" w:cs="Times New Roman"/>
+        </w:rPr>
+        <w:t xml:space="preserve">que </w:t>
+      </w:r>
+      <w:r>
+        <w:rPr>
+          <w:rFonts w:ascii="Times New Roman" w:hAnsi="Times New Roman" w:cs="Times New Roman"/>
+        </w:rPr>
+        <w:t>o escalonamento</w:t>
+      </w:r>
+      <w:r>
+        <w:rPr>
+          <w:rFonts w:ascii="Times New Roman" w:hAnsi="Times New Roman" w:cs="Times New Roman"/>
+        </w:rPr>
+        <w:t xml:space="preserve"> por taxa </w:t>
+      </w:r>
+      <w:proofErr w:type="spellStart"/>
+      <w:r>
+        <w:rPr>
+          <w:rFonts w:ascii="Times New Roman" w:hAnsi="Times New Roman" w:cs="Times New Roman"/>
+        </w:rPr>
+        <w:t>monotônica</w:t>
+      </w:r>
+      <w:proofErr w:type="spellEnd"/>
+      <w:r>
+        <w:rPr>
+          <w:rFonts w:ascii="Times New Roman" w:hAnsi="Times New Roman" w:cs="Times New Roman"/>
+        </w:rPr>
+        <w:t xml:space="preserve"> funciona de maneira eficiente para o conjunto de tarefas periódicas apresentadas. </w:t>
+      </w:r>
+    </w:p>
+    <w:p>
+      <w:pPr>
+        <w:spacing w:before="120"/>
+        <w:ind w:firstLine="360"/>
         <w:jc w:val="both"/>
         <w:rPr>
           <w:rFonts w:ascii="Times New Roman" w:hAnsi="Times New Roman" w:cs="Times New Roman"/>
@@ -2416,77 +2601,6 @@
         <w:rPr>
           <w:rFonts w:ascii="Times New Roman" w:hAnsi="Times New Roman" w:cs="Times New Roman"/>
         </w:rPr>
-        <w:t>A partir da</w:t>
-      </w:r>
-      <w:r>
-        <w:rPr>
-          <w:rFonts w:ascii="Times New Roman" w:hAnsi="Times New Roman" w:cs="Times New Roman"/>
-        </w:rPr>
-        <w:t xml:space="preserve"> implantação de</w:t>
-      </w:r>
-      <w:r>
-        <w:rPr>
-          <w:rFonts w:ascii="Times New Roman" w:hAnsi="Times New Roman" w:cs="Times New Roman"/>
-        </w:rPr>
-        <w:t>s</w:t>
-      </w:r>
-      <w:r>
-        <w:rPr>
-          <w:rFonts w:ascii="Times New Roman" w:hAnsi="Times New Roman" w:cs="Times New Roman"/>
-        </w:rPr>
-        <w:t>tes</w:t>
-      </w:r>
-      <w:r>
-        <w:rPr>
-          <w:rFonts w:ascii="Times New Roman" w:hAnsi="Times New Roman" w:cs="Times New Roman"/>
-        </w:rPr>
-        <w:t xml:space="preserve"> conceitos apresentados no protótipo sugerido pode-se observar </w:t>
-      </w:r>
-      <w:r>
-        <w:rPr>
-          <w:rFonts w:ascii="Times New Roman" w:hAnsi="Times New Roman" w:cs="Times New Roman"/>
-        </w:rPr>
-        <w:t xml:space="preserve">que </w:t>
-      </w:r>
-      <w:r>
-        <w:rPr>
-          <w:rFonts w:ascii="Times New Roman" w:hAnsi="Times New Roman" w:cs="Times New Roman"/>
-        </w:rPr>
-        <w:t>o escalonamento</w:t>
-      </w:r>
-      <w:r>
-        <w:rPr>
-          <w:rFonts w:ascii="Times New Roman" w:hAnsi="Times New Roman" w:cs="Times New Roman"/>
-        </w:rPr>
-        <w:t xml:space="preserve"> por taxa </w:t>
-      </w:r>
-      <w:proofErr w:type="spellStart"/>
-      <w:r>
-        <w:rPr>
-          <w:rFonts w:ascii="Times New Roman" w:hAnsi="Times New Roman" w:cs="Times New Roman"/>
-        </w:rPr>
-        <w:t>monotônica</w:t>
-      </w:r>
-      <w:proofErr w:type="spellEnd"/>
-      <w:r>
-        <w:rPr>
-          <w:rFonts w:ascii="Times New Roman" w:hAnsi="Times New Roman" w:cs="Times New Roman"/>
-        </w:rPr>
-        <w:t xml:space="preserve"> funciona de maneira eficiente para o conjunto de tarefas periódicas apresentadas. </w:t>
-      </w:r>
-    </w:p>
-    <w:p>
-      <w:pPr>
-        <w:ind w:left="360" w:firstLine="360"/>
-        <w:jc w:val="both"/>
-        <w:rPr>
-          <w:rFonts w:ascii="Times New Roman" w:hAnsi="Times New Roman" w:cs="Times New Roman"/>
-        </w:rPr>
-      </w:pPr>
-      <w:r>
-        <w:rPr>
-          <w:rFonts w:ascii="Times New Roman" w:hAnsi="Times New Roman" w:cs="Times New Roman"/>
-        </w:rPr>
         <w:t xml:space="preserve">O período de cada tarefa foi escolhido levando em consideração o fato de que ao acessar a região crítica é levado um tempo de aproximadamente 10 segundos para que a garrafa seja preenchida e a terceira esteira se mova. Os </w:t>
       </w:r>
       <w:r>
@@ -2504,7 +2618,8 @@
     </w:p>
     <w:p>
       <w:pPr>
-        <w:ind w:left="360" w:firstLine="360"/>
+        <w:spacing w:before="120"/>
+        <w:ind w:firstLine="360"/>
         <w:jc w:val="both"/>
         <w:rPr>
           <w:rFonts w:ascii="Times New Roman" w:hAnsi="Times New Roman" w:cs="Times New Roman"/>
@@ -2533,22 +2648,68 @@
           <w:ilvl w:val="0"/>
           <w:numId w:val="1"/>
         </w:numPr>
+        <w:rPr>
+          <w:rFonts w:ascii="Times New Roman" w:hAnsi="Times New Roman" w:cs="Times New Roman"/>
+          <w:b/>
+          <w:sz w:val="26"/>
+          <w:szCs w:val="26"/>
+        </w:rPr>
+      </w:pPr>
+      <w:r>
+        <w:rPr>
+          <w:rFonts w:ascii="Times New Roman" w:hAnsi="Times New Roman" w:cs="Times New Roman"/>
+          <w:b/>
+          <w:sz w:val="26"/>
+          <w:szCs w:val="26"/>
+        </w:rPr>
+        <w:t>Conclusão</w:t>
+      </w:r>
+    </w:p>
+    <w:p>
+      <w:pPr>
         <w:jc w:val="both"/>
         <w:rPr>
           <w:rFonts w:ascii="Times New Roman" w:hAnsi="Times New Roman" w:cs="Times New Roman"/>
-          <w:b/>
-        </w:rPr>
-      </w:pPr>
-      <w:r>
-        <w:rPr>
-          <w:rFonts w:ascii="Times New Roman" w:hAnsi="Times New Roman" w:cs="Times New Roman"/>
-          <w:b/>
-        </w:rPr>
-        <w:t>Conclusão</w:t>
-      </w:r>
-    </w:p>
-    <w:p>
-      <w:pPr>
+        </w:rPr>
+      </w:pPr>
+      <w:r>
+        <w:rPr>
+          <w:rFonts w:ascii="Times New Roman" w:hAnsi="Times New Roman" w:cs="Times New Roman"/>
+        </w:rPr>
+        <w:t xml:space="preserve">Neste artigo foi apresentada uma implementação de um algoritmo para o controle de esteiras de uma </w:t>
+      </w:r>
+      <w:proofErr w:type="spellStart"/>
+      <w:r>
+        <w:rPr>
+          <w:rFonts w:ascii="Times New Roman" w:hAnsi="Times New Roman" w:cs="Times New Roman"/>
+        </w:rPr>
+        <w:t>envasadora</w:t>
+      </w:r>
+      <w:proofErr w:type="spellEnd"/>
+      <w:r>
+        <w:rPr>
+          <w:rFonts w:ascii="Times New Roman" w:hAnsi="Times New Roman" w:cs="Times New Roman"/>
+        </w:rPr>
+        <w:t xml:space="preserve"> utilizando a abordagem de tempo real com o uso de escalonamento de processos por taxa </w:t>
+      </w:r>
+      <w:proofErr w:type="spellStart"/>
+      <w:r>
+        <w:rPr>
+          <w:rFonts w:ascii="Times New Roman" w:hAnsi="Times New Roman" w:cs="Times New Roman"/>
+        </w:rPr>
+        <w:t>monotônica</w:t>
+      </w:r>
+      <w:proofErr w:type="spellEnd"/>
+      <w:r>
+        <w:rPr>
+          <w:rFonts w:ascii="Times New Roman" w:hAnsi="Times New Roman" w:cs="Times New Roman"/>
+        </w:rPr>
+        <w:t>.</w:t>
+      </w:r>
+    </w:p>
+    <w:p>
+      <w:pPr>
+        <w:spacing w:before="120"/>
         <w:ind w:firstLine="360"/>
         <w:jc w:val="both"/>
         <w:rPr>
@@ -2559,21 +2720,31 @@
         <w:rPr>
           <w:rFonts w:ascii="Times New Roman" w:hAnsi="Times New Roman" w:cs="Times New Roman"/>
         </w:rPr>
-        <w:t xml:space="preserve">Neste artigo foi apresentada uma implementação de um algoritmo para o controle de esteiras de uma </w:t>
-      </w:r>
-      <w:proofErr w:type="spellStart"/>
-      <w:r>
-        <w:rPr>
-          <w:rFonts w:ascii="Times New Roman" w:hAnsi="Times New Roman" w:cs="Times New Roman"/>
-        </w:rPr>
-        <w:t>envasadora</w:t>
-      </w:r>
-      <w:proofErr w:type="spellEnd"/>
-      <w:r>
-        <w:rPr>
-          <w:rFonts w:ascii="Times New Roman" w:hAnsi="Times New Roman" w:cs="Times New Roman"/>
-        </w:rPr>
-        <w:t xml:space="preserve"> utilizando a abordagem de tempo real com o uso de escalonamento de processos por taxa </w:t>
+        <w:t xml:space="preserve">A partir do que foi implementado </w:t>
+      </w:r>
+      <w:r>
+        <w:rPr>
+          <w:rFonts w:ascii="Times New Roman" w:hAnsi="Times New Roman" w:cs="Times New Roman"/>
+        </w:rPr>
+        <w:t xml:space="preserve">é </w:t>
+      </w:r>
+      <w:r>
+        <w:rPr>
+          <w:rFonts w:ascii="Times New Roman" w:hAnsi="Times New Roman" w:cs="Times New Roman"/>
+        </w:rPr>
+        <w:t xml:space="preserve">possível observar que é </w:t>
+      </w:r>
+      <w:r>
+        <w:rPr>
+          <w:rFonts w:ascii="Times New Roman" w:hAnsi="Times New Roman" w:cs="Times New Roman"/>
+        </w:rPr>
+        <w:t>viável</w:t>
+      </w:r>
+      <w:r>
+        <w:rPr>
+          <w:rFonts w:ascii="Times New Roman" w:hAnsi="Times New Roman" w:cs="Times New Roman"/>
+        </w:rPr>
+        <w:t xml:space="preserve"> a utilização de escalonamento de processos utilizando o algoritmo de taxa </w:t>
       </w:r>
       <w:proofErr w:type="spellStart"/>
       <w:r>
@@ -2587,7 +2758,29 @@
         <w:rPr>
           <w:rFonts w:ascii="Times New Roman" w:hAnsi="Times New Roman" w:cs="Times New Roman"/>
         </w:rPr>
-        <w:t>.</w:t>
+        <w:t xml:space="preserve"> em uma abordagem de tempo real.</w:t>
+      </w:r>
+      <w:r>
+        <w:rPr>
+          <w:rFonts w:ascii="Times New Roman" w:hAnsi="Times New Roman" w:cs="Times New Roman"/>
+        </w:rPr>
+        <w:t xml:space="preserve"> </w:t>
+      </w:r>
+    </w:p>
+    <w:p>
+      <w:pPr>
+        <w:spacing w:before="120"/>
+        <w:ind w:firstLine="360"/>
+        <w:jc w:val="both"/>
+        <w:rPr>
+          <w:rFonts w:ascii="Times New Roman" w:hAnsi="Times New Roman" w:cs="Times New Roman"/>
+        </w:rPr>
+      </w:pPr>
+      <w:r>
+        <w:rPr>
+          <w:rFonts w:ascii="Times New Roman" w:hAnsi="Times New Roman" w:cs="Times New Roman"/>
+        </w:rPr>
+        <w:t xml:space="preserve">O próximo passo é a implementação e aperfeiçoamento do algoritmo utilizado para um ambiente em escala industrial, onde os dados devem ser precisamente medidos para que hajam ganhos no processo de envasamento de garrafas. </w:t>
       </w:r>
     </w:p>
     <w:p>
@@ -2598,1403 +2791,824 @@
           <w:rFonts w:ascii="Times New Roman" w:hAnsi="Times New Roman" w:cs="Times New Roman"/>
         </w:rPr>
       </w:pPr>
-      <w:r>
-        <w:rPr>
-          <w:rFonts w:ascii="Times New Roman" w:hAnsi="Times New Roman" w:cs="Times New Roman"/>
-        </w:rPr>
-        <w:t xml:space="preserve">A partir do que foi implementado </w:t>
-      </w:r>
-      <w:r>
-        <w:rPr>
-          <w:rFonts w:ascii="Times New Roman" w:hAnsi="Times New Roman" w:cs="Times New Roman"/>
-        </w:rPr>
-        <w:t xml:space="preserve">é </w:t>
-      </w:r>
-      <w:r>
-        <w:rPr>
-          <w:rFonts w:ascii="Times New Roman" w:hAnsi="Times New Roman" w:cs="Times New Roman"/>
-        </w:rPr>
-        <w:t xml:space="preserve">possível observar que é </w:t>
-      </w:r>
-      <w:r>
-        <w:rPr>
-          <w:rFonts w:ascii="Times New Roman" w:hAnsi="Times New Roman" w:cs="Times New Roman"/>
-        </w:rPr>
-        <w:t>viável</w:t>
-      </w:r>
-      <w:r>
-        <w:rPr>
-          <w:rFonts w:ascii="Times New Roman" w:hAnsi="Times New Roman" w:cs="Times New Roman"/>
-        </w:rPr>
-        <w:t xml:space="preserve"> a utilização de escalonamento de processos utilizando o algoritmo de taxa </w:t>
-      </w:r>
-      <w:proofErr w:type="spellStart"/>
-      <w:r>
-        <w:rPr>
-          <w:rFonts w:ascii="Times New Roman" w:hAnsi="Times New Roman" w:cs="Times New Roman"/>
-        </w:rPr>
-        <w:t>monotônica</w:t>
-      </w:r>
-      <w:proofErr w:type="spellEnd"/>
-      <w:r>
-        <w:rPr>
-          <w:rFonts w:ascii="Times New Roman" w:hAnsi="Times New Roman" w:cs="Times New Roman"/>
-        </w:rPr>
-        <w:t xml:space="preserve"> em uma abordagem de tempo real.</w:t>
-      </w:r>
-      <w:r>
-        <w:rPr>
-          <w:rFonts w:ascii="Times New Roman" w:hAnsi="Times New Roman" w:cs="Times New Roman"/>
+    </w:p>
+    <w:p>
+      <w:pPr>
+        <w:rPr>
+          <w:rFonts w:ascii="Times New Roman" w:hAnsi="Times New Roman" w:cs="Times New Roman"/>
+          <w:b/>
+          <w:sz w:val="26"/>
+          <w:szCs w:val="26"/>
+        </w:rPr>
+      </w:pPr>
+      <w:r>
+        <w:rPr>
+          <w:rFonts w:ascii="Times New Roman" w:hAnsi="Times New Roman" w:cs="Times New Roman"/>
+          <w:b/>
+          <w:sz w:val="26"/>
+          <w:szCs w:val="26"/>
+        </w:rPr>
+        <w:t>Referências</w:t>
+      </w:r>
+    </w:p>
+    <w:p>
+      <w:pPr>
+        <w:pStyle w:val="Reference"/>
+        <w:rPr>
+          <w:lang w:eastAsia="en-US"/>
+        </w:rPr>
+      </w:pPr>
+      <w:r>
+        <w:rPr>
+          <w:lang w:eastAsia="en-US"/>
+        </w:rPr>
+        <w:t xml:space="preserve">SHAW, Alan C. </w:t>
+      </w:r>
+      <w:r>
+        <w:rPr>
+          <w:i/>
+          <w:lang w:eastAsia="en-US"/>
+        </w:rPr>
+        <w:t>Sistemas e software de tempo real</w:t>
+      </w:r>
+      <w:r>
+        <w:rPr>
+          <w:lang w:eastAsia="en-US"/>
+        </w:rPr>
+        <w:t>. Bookman, 2003.</w:t>
+      </w:r>
+      <w:r>
+        <w:rPr>
+          <w:lang w:eastAsia="en-US"/>
         </w:rPr>
         <w:t xml:space="preserve"> </w:t>
       </w:r>
     </w:p>
     <w:p>
       <w:pPr>
-        <w:ind w:left="360" w:firstLine="360"/>
-        <w:jc w:val="both"/>
-        <w:rPr>
-          <w:rFonts w:ascii="Times New Roman" w:hAnsi="Times New Roman" w:cs="Times New Roman"/>
-        </w:rPr>
-      </w:pPr>
-      <w:r>
-        <w:rPr>
-          <w:rFonts w:ascii="Times New Roman" w:hAnsi="Times New Roman" w:cs="Times New Roman"/>
-        </w:rPr>
-        <w:t xml:space="preserve">O próximo passo é a implementação e aperfeiçoamento do algoritmo utilizado para um ambiente em escala industrial, onde os dados devem ser precisamente medidos para que hajam ganhos no processo de envasamento de garrafas. </w:t>
-      </w:r>
-    </w:p>
-    <w:p>
-      <w:pPr>
-        <w:ind w:left="360" w:firstLine="360"/>
-        <w:jc w:val="both"/>
-        <w:rPr>
-          <w:rFonts w:ascii="Times New Roman" w:hAnsi="Times New Roman" w:cs="Times New Roman"/>
-        </w:rPr>
-      </w:pPr>
-    </w:p>
-    <w:p>
-      <w:pPr>
-        <w:jc w:val="both"/>
-        <w:rPr>
-          <w:rFonts w:ascii="Times New Roman" w:hAnsi="Times New Roman" w:cs="Times New Roman"/>
-          <w:b/>
-        </w:rPr>
-      </w:pPr>
-      <w:r>
-        <w:rPr>
-          <w:rFonts w:ascii="Times New Roman" w:hAnsi="Times New Roman" w:cs="Times New Roman"/>
-          <w:b/>
-        </w:rPr>
-        <w:t>Referências</w:t>
-      </w:r>
-    </w:p>
-    <w:p>
-      <w:pPr>
-        <w:pBdr>
-          <w:top w:val="nil"/>
-          <w:left w:val="nil"/>
-          <w:bottom w:val="nil"/>
-          <w:right w:val="nil"/>
-          <w:between w:val="nil"/>
-          <w:bar w:val="nil"/>
-        </w:pBdr>
-        <w:jc w:val="both"/>
-        <w:rPr>
-          <w:rFonts w:ascii="Times New Roman" w:eastAsia="Times New Roman" w:hAnsi="Times New Roman" w:cs="Times New Roman"/>
-          <w:lang w:eastAsia="pt-BR"/>
-        </w:rPr>
-      </w:pPr>
-      <w:r>
-        <w:rPr>
-          <w:rStyle w:val="None"/>
-          <w:rFonts w:ascii="Times New Roman" w:hAnsi="Times New Roman" w:cs="Times New Roman"/>
-        </w:rPr>
-        <w:t xml:space="preserve">G. </w:t>
-      </w:r>
-      <w:proofErr w:type="spellStart"/>
-      <w:r>
-        <w:rPr>
-          <w:rStyle w:val="None"/>
-          <w:rFonts w:ascii="Times New Roman" w:hAnsi="Times New Roman" w:cs="Times New Roman"/>
-        </w:rPr>
-        <w:t>Eason</w:t>
-      </w:r>
-      <w:proofErr w:type="spellEnd"/>
-      <w:r>
-        <w:rPr>
-          <w:rStyle w:val="None"/>
-          <w:rFonts w:ascii="Times New Roman" w:hAnsi="Times New Roman" w:cs="Times New Roman"/>
-        </w:rPr>
-        <w:t xml:space="preserve">, B. </w:t>
-      </w:r>
-      <w:proofErr w:type="spellStart"/>
-      <w:r>
-        <w:rPr>
-          <w:rStyle w:val="None"/>
-          <w:rFonts w:ascii="Times New Roman" w:hAnsi="Times New Roman" w:cs="Times New Roman"/>
-        </w:rPr>
-        <w:t>Noble</w:t>
-      </w:r>
-      <w:proofErr w:type="spellEnd"/>
-      <w:r>
-        <w:rPr>
-          <w:rStyle w:val="None"/>
-          <w:rFonts w:ascii="Times New Roman" w:hAnsi="Times New Roman" w:cs="Times New Roman"/>
-        </w:rPr>
-        <w:t xml:space="preserve">, </w:t>
-      </w:r>
-      <w:proofErr w:type="spellStart"/>
-      <w:r>
-        <w:rPr>
-          <w:rStyle w:val="None"/>
-          <w:rFonts w:ascii="Times New Roman" w:hAnsi="Times New Roman" w:cs="Times New Roman"/>
+        <w:pStyle w:val="Reference"/>
+        <w:rPr>
+          <w:lang w:eastAsia="en-US"/>
+        </w:rPr>
+      </w:pPr>
+      <w:r>
+        <w:rPr>
+          <w:lang w:eastAsia="en-US"/>
+        </w:rPr>
+        <w:t xml:space="preserve">BUTTAZZO, Giorgio. </w:t>
+      </w:r>
+      <w:r>
+        <w:rPr>
+          <w:i/>
+          <w:lang w:eastAsia="en-US"/>
+        </w:rPr>
+        <w:t xml:space="preserve">Hard real-time </w:t>
+      </w:r>
+      <w:proofErr w:type="spellStart"/>
+      <w:r>
+        <w:rPr>
+          <w:i/>
+          <w:lang w:eastAsia="en-US"/>
+        </w:rPr>
+        <w:t>computing</w:t>
+      </w:r>
+      <w:proofErr w:type="spellEnd"/>
+      <w:r>
+        <w:rPr>
+          <w:i/>
+          <w:lang w:eastAsia="en-US"/>
+        </w:rPr>
+        <w:t xml:space="preserve"> systems: </w:t>
+      </w:r>
+      <w:proofErr w:type="spellStart"/>
+      <w:r>
+        <w:rPr>
+          <w:i/>
+          <w:lang w:eastAsia="en-US"/>
+        </w:rPr>
+        <w:t>predictable</w:t>
+      </w:r>
+      <w:proofErr w:type="spellEnd"/>
+      <w:r>
+        <w:rPr>
+          <w:i/>
+          <w:lang w:eastAsia="en-US"/>
+        </w:rPr>
+        <w:t xml:space="preserve"> </w:t>
+      </w:r>
+      <w:proofErr w:type="spellStart"/>
+      <w:r>
+        <w:rPr>
+          <w:i/>
+          <w:lang w:eastAsia="en-US"/>
+        </w:rPr>
+        <w:t>scheduling</w:t>
+      </w:r>
+      <w:proofErr w:type="spellEnd"/>
+      <w:r>
+        <w:rPr>
+          <w:i/>
+          <w:lang w:eastAsia="en-US"/>
+        </w:rPr>
+        <w:t xml:space="preserve"> </w:t>
+      </w:r>
+      <w:proofErr w:type="spellStart"/>
+      <w:r>
+        <w:rPr>
+          <w:i/>
+          <w:lang w:eastAsia="en-US"/>
+        </w:rPr>
+        <w:t>algorithms</w:t>
+      </w:r>
+      <w:proofErr w:type="spellEnd"/>
+      <w:r>
+        <w:rPr>
+          <w:i/>
+          <w:lang w:eastAsia="en-US"/>
+        </w:rPr>
+        <w:t xml:space="preserve"> </w:t>
+      </w:r>
+      <w:proofErr w:type="spellStart"/>
+      <w:r>
+        <w:rPr>
+          <w:i/>
+          <w:lang w:eastAsia="en-US"/>
         </w:rPr>
         <w:t>and</w:t>
       </w:r>
       <w:proofErr w:type="spellEnd"/>
       <w:r>
         <w:rPr>
-          <w:rStyle w:val="None"/>
-          <w:rFonts w:ascii="Times New Roman" w:hAnsi="Times New Roman" w:cs="Times New Roman"/>
-        </w:rPr>
-        <w:t xml:space="preserve"> I. N. </w:t>
-      </w:r>
-      <w:proofErr w:type="spellStart"/>
-      <w:r>
-        <w:rPr>
-          <w:rStyle w:val="None"/>
-          <w:rFonts w:ascii="Times New Roman" w:hAnsi="Times New Roman" w:cs="Times New Roman"/>
-        </w:rPr>
-        <w:t>Sneddon</w:t>
-      </w:r>
-      <w:proofErr w:type="spellEnd"/>
-      <w:r>
-        <w:rPr>
-          <w:rStyle w:val="None"/>
-          <w:rFonts w:ascii="Times New Roman" w:hAnsi="Times New Roman" w:cs="Times New Roman"/>
-        </w:rPr>
-        <w:t xml:space="preserve">, </w:t>
-      </w:r>
-      <w:r>
-        <w:rPr>
-          <w:rStyle w:val="None"/>
-          <w:rFonts w:ascii="Times New Roman" w:hAnsi="Times New Roman" w:cs="Times New Roman"/>
-          <w:lang w:val="de-DE"/>
-        </w:rPr>
-        <w:t>“</w:t>
-      </w:r>
-      <w:proofErr w:type="spellStart"/>
-      <w:r>
-        <w:rPr>
-          <w:rStyle w:val="None"/>
-          <w:rFonts w:ascii="Times New Roman" w:hAnsi="Times New Roman" w:cs="Times New Roman"/>
-        </w:rPr>
-        <w:t>On</w:t>
-      </w:r>
-      <w:proofErr w:type="spellEnd"/>
-      <w:r>
-        <w:rPr>
-          <w:rStyle w:val="None"/>
-          <w:rFonts w:ascii="Times New Roman" w:hAnsi="Times New Roman" w:cs="Times New Roman"/>
+          <w:i/>
+          <w:lang w:eastAsia="en-US"/>
         </w:rPr>
         <w:t xml:space="preserve"> </w:t>
       </w:r>
       <w:proofErr w:type="spellStart"/>
       <w:r>
         <w:rPr>
-          <w:rStyle w:val="None"/>
-          <w:rFonts w:ascii="Times New Roman" w:hAnsi="Times New Roman" w:cs="Times New Roman"/>
-        </w:rPr>
-        <w:t>certain</w:t>
-      </w:r>
-      <w:proofErr w:type="spellEnd"/>
-      <w:r>
-        <w:rPr>
-          <w:rStyle w:val="None"/>
-          <w:rFonts w:ascii="Times New Roman" w:hAnsi="Times New Roman" w:cs="Times New Roman"/>
+          <w:i/>
+          <w:lang w:eastAsia="en-US"/>
+        </w:rPr>
+        <w:t>applications</w:t>
+      </w:r>
+      <w:proofErr w:type="spellEnd"/>
+      <w:r>
+        <w:rPr>
+          <w:lang w:eastAsia="en-US"/>
+        </w:rPr>
+        <w:t>. Springer Science &amp; Business Media, 2011.</w:t>
+      </w:r>
+      <w:r>
+        <w:rPr>
+          <w:lang w:eastAsia="en-US"/>
         </w:rPr>
         <w:t xml:space="preserve"> </w:t>
       </w:r>
-      <w:proofErr w:type="spellStart"/>
-      <w:r>
-        <w:rPr>
-          <w:rStyle w:val="None"/>
-          <w:rFonts w:ascii="Times New Roman" w:hAnsi="Times New Roman" w:cs="Times New Roman"/>
-        </w:rPr>
-        <w:t>integrals</w:t>
-      </w:r>
-      <w:proofErr w:type="spellEnd"/>
-      <w:r>
-        <w:rPr>
-          <w:rStyle w:val="None"/>
-          <w:rFonts w:ascii="Times New Roman" w:hAnsi="Times New Roman" w:cs="Times New Roman"/>
+    </w:p>
+    <w:p>
+      <w:pPr>
+        <w:pStyle w:val="Reference"/>
+        <w:rPr>
+          <w:lang w:eastAsia="en-US"/>
+        </w:rPr>
+      </w:pPr>
+      <w:r>
+        <w:rPr>
+          <w:lang w:eastAsia="en-US"/>
+        </w:rPr>
+        <w:t xml:space="preserve">SPRUNT, </w:t>
+      </w:r>
+      <w:proofErr w:type="spellStart"/>
+      <w:r>
+        <w:rPr>
+          <w:lang w:eastAsia="en-US"/>
+        </w:rPr>
+        <w:t>Brinkley</w:t>
+      </w:r>
+      <w:proofErr w:type="spellEnd"/>
+      <w:r>
+        <w:rPr>
+          <w:lang w:eastAsia="en-US"/>
+        </w:rPr>
+        <w:t xml:space="preserve">; SHA, </w:t>
+      </w:r>
+      <w:proofErr w:type="spellStart"/>
+      <w:r>
+        <w:rPr>
+          <w:lang w:eastAsia="en-US"/>
+        </w:rPr>
+        <w:t>Lui</w:t>
+      </w:r>
+      <w:proofErr w:type="spellEnd"/>
+      <w:r>
+        <w:rPr>
+          <w:lang w:eastAsia="en-US"/>
+        </w:rPr>
+        <w:t xml:space="preserve">; LEHOCZKY, John. </w:t>
+      </w:r>
+      <w:proofErr w:type="spellStart"/>
+      <w:r>
+        <w:rPr>
+          <w:i/>
+          <w:lang w:eastAsia="en-US"/>
+        </w:rPr>
+        <w:t>Aperiodic</w:t>
+      </w:r>
+      <w:proofErr w:type="spellEnd"/>
+      <w:r>
+        <w:rPr>
+          <w:i/>
+          <w:lang w:eastAsia="en-US"/>
         </w:rPr>
         <w:t xml:space="preserve"> </w:t>
       </w:r>
       <w:proofErr w:type="spellStart"/>
       <w:r>
         <w:rPr>
-          <w:rStyle w:val="None"/>
-          <w:rFonts w:ascii="Times New Roman" w:hAnsi="Times New Roman" w:cs="Times New Roman"/>
+          <w:i/>
+          <w:lang w:eastAsia="en-US"/>
+        </w:rPr>
+        <w:t>task</w:t>
+      </w:r>
+      <w:proofErr w:type="spellEnd"/>
+      <w:r>
+        <w:rPr>
+          <w:i/>
+          <w:lang w:eastAsia="en-US"/>
+        </w:rPr>
+        <w:t xml:space="preserve"> </w:t>
+      </w:r>
+      <w:proofErr w:type="spellStart"/>
+      <w:r>
+        <w:rPr>
+          <w:i/>
+          <w:lang w:eastAsia="en-US"/>
+        </w:rPr>
+        <w:t>scheduling</w:t>
+      </w:r>
+      <w:proofErr w:type="spellEnd"/>
+      <w:r>
+        <w:rPr>
+          <w:i/>
+          <w:lang w:eastAsia="en-US"/>
+        </w:rPr>
+        <w:t xml:space="preserve"> for hard-real-time systems</w:t>
+      </w:r>
+      <w:r>
+        <w:rPr>
+          <w:lang w:eastAsia="en-US"/>
+        </w:rPr>
+        <w:t>. Real-Time Systems, v. 1, n. 1, p. 27-60, 1989.</w:t>
+      </w:r>
+      <w:r>
+        <w:rPr>
+          <w:lang w:eastAsia="en-US"/>
+        </w:rPr>
+        <w:t xml:space="preserve"> </w:t>
+      </w:r>
+    </w:p>
+    <w:p>
+      <w:pPr>
+        <w:pStyle w:val="Reference"/>
+        <w:rPr>
+          <w:lang w:eastAsia="en-US"/>
+        </w:rPr>
+      </w:pPr>
+      <w:r>
+        <w:rPr>
+          <w:lang w:eastAsia="en-US"/>
+        </w:rPr>
+        <w:t xml:space="preserve">TANENBAUM, Andrew. </w:t>
+      </w:r>
+      <w:proofErr w:type="spellStart"/>
+      <w:r>
+        <w:rPr>
+          <w:i/>
+          <w:lang w:eastAsia="en-US"/>
+        </w:rPr>
+        <w:t>Modern</w:t>
+      </w:r>
+      <w:proofErr w:type="spellEnd"/>
+      <w:r>
+        <w:rPr>
+          <w:i/>
+          <w:lang w:eastAsia="en-US"/>
+        </w:rPr>
+        <w:t xml:space="preserve"> </w:t>
+      </w:r>
+      <w:proofErr w:type="spellStart"/>
+      <w:r>
+        <w:rPr>
+          <w:i/>
+          <w:lang w:eastAsia="en-US"/>
+        </w:rPr>
+        <w:t>operating</w:t>
+      </w:r>
+      <w:proofErr w:type="spellEnd"/>
+      <w:r>
+        <w:rPr>
+          <w:i/>
+          <w:lang w:eastAsia="en-US"/>
+        </w:rPr>
+        <w:t xml:space="preserve"> systems</w:t>
+      </w:r>
+      <w:r>
+        <w:rPr>
+          <w:lang w:eastAsia="en-US"/>
+        </w:rPr>
+        <w:t>. 2009.</w:t>
+      </w:r>
+    </w:p>
+    <w:p>
+      <w:pPr>
+        <w:pStyle w:val="Reference"/>
+        <w:rPr>
+          <w:lang w:eastAsia="en-US"/>
+        </w:rPr>
+      </w:pPr>
+      <w:r>
+        <w:rPr>
+          <w:lang w:eastAsia="en-US"/>
+        </w:rPr>
+        <w:t xml:space="preserve">BRANICKY, Michael S.; PHILLIPS, Stephen M.; ZHANG, </w:t>
+      </w:r>
+      <w:proofErr w:type="spellStart"/>
+      <w:r>
+        <w:rPr>
+          <w:lang w:eastAsia="en-US"/>
+        </w:rPr>
+        <w:t>Wei</w:t>
+      </w:r>
+      <w:proofErr w:type="spellEnd"/>
+      <w:r>
+        <w:rPr>
+          <w:lang w:eastAsia="en-US"/>
+        </w:rPr>
+        <w:t xml:space="preserve">. </w:t>
+      </w:r>
+      <w:proofErr w:type="spellStart"/>
+      <w:r>
+        <w:rPr>
+          <w:i/>
+          <w:lang w:eastAsia="en-US"/>
+        </w:rPr>
+        <w:t>Scheduling</w:t>
+      </w:r>
+      <w:proofErr w:type="spellEnd"/>
+      <w:r>
+        <w:rPr>
+          <w:i/>
+          <w:lang w:eastAsia="en-US"/>
+        </w:rPr>
+        <w:t xml:space="preserve"> </w:t>
+      </w:r>
+      <w:proofErr w:type="spellStart"/>
+      <w:r>
+        <w:rPr>
+          <w:i/>
+          <w:lang w:eastAsia="en-US"/>
+        </w:rPr>
+        <w:t>and</w:t>
+      </w:r>
+      <w:proofErr w:type="spellEnd"/>
+      <w:r>
+        <w:rPr>
+          <w:i/>
+          <w:lang w:eastAsia="en-US"/>
+        </w:rPr>
+        <w:t xml:space="preserve"> feedback </w:t>
+      </w:r>
+      <w:proofErr w:type="spellStart"/>
+      <w:r>
+        <w:rPr>
+          <w:i/>
+          <w:lang w:eastAsia="en-US"/>
+        </w:rPr>
+        <w:t>co-design</w:t>
+      </w:r>
+      <w:proofErr w:type="spellEnd"/>
+      <w:r>
+        <w:rPr>
+          <w:i/>
+          <w:lang w:eastAsia="en-US"/>
+        </w:rPr>
+        <w:t xml:space="preserve"> for </w:t>
+      </w:r>
+      <w:proofErr w:type="spellStart"/>
+      <w:r>
+        <w:rPr>
+          <w:i/>
+          <w:lang w:eastAsia="en-US"/>
+        </w:rPr>
+        <w:t>networked</w:t>
+      </w:r>
+      <w:proofErr w:type="spellEnd"/>
+      <w:r>
+        <w:rPr>
+          <w:i/>
+          <w:lang w:eastAsia="en-US"/>
+        </w:rPr>
+        <w:t xml:space="preserve"> </w:t>
+      </w:r>
+      <w:proofErr w:type="spellStart"/>
+      <w:r>
+        <w:rPr>
+          <w:i/>
+          <w:lang w:eastAsia="en-US"/>
+        </w:rPr>
+        <w:t>control</w:t>
+      </w:r>
+      <w:proofErr w:type="spellEnd"/>
+      <w:r>
+        <w:rPr>
+          <w:i/>
+          <w:lang w:eastAsia="en-US"/>
+        </w:rPr>
+        <w:t xml:space="preserve"> systems</w:t>
+      </w:r>
+      <w:r>
+        <w:rPr>
+          <w:lang w:eastAsia="en-US"/>
+        </w:rPr>
+        <w:t xml:space="preserve">. In: </w:t>
+      </w:r>
+      <w:proofErr w:type="spellStart"/>
+      <w:r>
+        <w:rPr>
+          <w:lang w:eastAsia="en-US"/>
+        </w:rPr>
+        <w:t>Decision</w:t>
+      </w:r>
+      <w:proofErr w:type="spellEnd"/>
+      <w:r>
+        <w:rPr>
+          <w:lang w:eastAsia="en-US"/>
+        </w:rPr>
+        <w:t xml:space="preserve"> </w:t>
+      </w:r>
+      <w:proofErr w:type="spellStart"/>
+      <w:r>
+        <w:rPr>
+          <w:lang w:eastAsia="en-US"/>
+        </w:rPr>
+        <w:t>and</w:t>
+      </w:r>
+      <w:proofErr w:type="spellEnd"/>
+      <w:r>
+        <w:rPr>
+          <w:lang w:eastAsia="en-US"/>
+        </w:rPr>
+        <w:t xml:space="preserve"> </w:t>
+      </w:r>
+      <w:proofErr w:type="spellStart"/>
+      <w:r>
+        <w:rPr>
+          <w:lang w:eastAsia="en-US"/>
+        </w:rPr>
+        <w:t>Control</w:t>
+      </w:r>
+      <w:proofErr w:type="spellEnd"/>
+      <w:r>
+        <w:rPr>
+          <w:lang w:eastAsia="en-US"/>
+        </w:rPr>
+        <w:t xml:space="preserve">, 2002, </w:t>
+      </w:r>
+      <w:proofErr w:type="spellStart"/>
+      <w:r>
+        <w:rPr>
+          <w:lang w:eastAsia="en-US"/>
+        </w:rPr>
+        <w:t>Proceedings</w:t>
+      </w:r>
+      <w:proofErr w:type="spellEnd"/>
+      <w:r>
+        <w:rPr>
+          <w:lang w:eastAsia="en-US"/>
+        </w:rPr>
+        <w:t xml:space="preserve"> </w:t>
+      </w:r>
+      <w:proofErr w:type="spellStart"/>
+      <w:r>
+        <w:rPr>
+          <w:lang w:eastAsia="en-US"/>
         </w:rPr>
         <w:t>of</w:t>
       </w:r>
       <w:proofErr w:type="spellEnd"/>
       <w:r>
         <w:rPr>
-          <w:rStyle w:val="None"/>
-          <w:rFonts w:ascii="Times New Roman" w:hAnsi="Times New Roman" w:cs="Times New Roman"/>
+          <w:lang w:eastAsia="en-US"/>
         </w:rPr>
         <w:t xml:space="preserve"> </w:t>
       </w:r>
       <w:proofErr w:type="spellStart"/>
       <w:r>
         <w:rPr>
-          <w:rStyle w:val="None"/>
-          <w:rFonts w:ascii="Times New Roman" w:hAnsi="Times New Roman" w:cs="Times New Roman"/>
-        </w:rPr>
-        <w:t>Lipschitz-Hankel</w:t>
-      </w:r>
-      <w:proofErr w:type="spellEnd"/>
-      <w:r>
-        <w:rPr>
-          <w:rStyle w:val="None"/>
-          <w:rFonts w:ascii="Times New Roman" w:hAnsi="Times New Roman" w:cs="Times New Roman"/>
+          <w:lang w:eastAsia="en-US"/>
+        </w:rPr>
+        <w:t>the</w:t>
+      </w:r>
+      <w:proofErr w:type="spellEnd"/>
+      <w:r>
+        <w:rPr>
+          <w:lang w:eastAsia="en-US"/>
+        </w:rPr>
+        <w:t xml:space="preserve"> 41st IEEE </w:t>
+      </w:r>
+      <w:proofErr w:type="spellStart"/>
+      <w:r>
+        <w:rPr>
+          <w:lang w:eastAsia="en-US"/>
+        </w:rPr>
+        <w:t>Conference</w:t>
+      </w:r>
+      <w:proofErr w:type="spellEnd"/>
+      <w:r>
+        <w:rPr>
+          <w:lang w:eastAsia="en-US"/>
         </w:rPr>
         <w:t xml:space="preserve"> </w:t>
       </w:r>
       <w:proofErr w:type="spellStart"/>
+      <w:r>
+        <w:rPr>
+          <w:lang w:eastAsia="en-US"/>
+        </w:rPr>
+        <w:t>on</w:t>
+      </w:r>
+      <w:proofErr w:type="spellEnd"/>
+      <w:r>
+        <w:rPr>
+          <w:lang w:eastAsia="en-US"/>
+        </w:rPr>
+        <w:t>. IEEE, 2002. p. 1211-1217.</w:t>
+      </w:r>
+    </w:p>
+    <w:p>
+      <w:pPr>
+        <w:pStyle w:val="Reference"/>
+        <w:rPr>
+          <w:lang w:eastAsia="en-US"/>
+        </w:rPr>
+      </w:pPr>
+      <w:r>
+        <w:rPr>
+          <w:lang w:eastAsia="en-US"/>
+        </w:rPr>
+        <w:t xml:space="preserve">AUDSLEY, Neil C. </w:t>
+      </w:r>
       <w:proofErr w:type="gramStart"/>
       <w:r>
         <w:rPr>
-          <w:rStyle w:val="None"/>
-          <w:rFonts w:ascii="Times New Roman" w:hAnsi="Times New Roman" w:cs="Times New Roman"/>
-        </w:rPr>
-        <w:t>type</w:t>
-      </w:r>
-      <w:proofErr w:type="spellEnd"/>
-      <w:r>
-        <w:rPr>
-          <w:rStyle w:val="None"/>
-          <w:rFonts w:ascii="Times New Roman" w:hAnsi="Times New Roman" w:cs="Times New Roman"/>
+          <w:lang w:eastAsia="en-US"/>
+        </w:rPr>
+        <w:t>et al.</w:t>
+      </w:r>
+      <w:proofErr w:type="gramEnd"/>
+      <w:r>
+        <w:rPr>
+          <w:lang w:eastAsia="en-US"/>
         </w:rPr>
         <w:t xml:space="preserve"> </w:t>
       </w:r>
       <w:r>
         <w:rPr>
-          <w:rStyle w:val="None"/>
-          <w:rFonts w:ascii="Times New Roman" w:hAnsi="Times New Roman" w:cs="Times New Roman"/>
+          <w:i/>
+          <w:lang w:eastAsia="en-US"/>
+        </w:rPr>
+        <w:t xml:space="preserve">Real-time </w:t>
+      </w:r>
+      <w:proofErr w:type="spellStart"/>
+      <w:r>
+        <w:rPr>
+          <w:i/>
+          <w:lang w:eastAsia="en-US"/>
+        </w:rPr>
+        <w:t>scheduling</w:t>
+      </w:r>
+      <w:proofErr w:type="spellEnd"/>
+      <w:r>
+        <w:rPr>
+          <w:i/>
+          <w:lang w:eastAsia="en-US"/>
+        </w:rPr>
+        <w:t xml:space="preserve">: </w:t>
+      </w:r>
+      <w:proofErr w:type="spellStart"/>
+      <w:r>
+        <w:rPr>
+          <w:i/>
+          <w:lang w:eastAsia="en-US"/>
+        </w:rPr>
+        <w:t>the</w:t>
+      </w:r>
+      <w:proofErr w:type="spellEnd"/>
+      <w:r>
+        <w:rPr>
+          <w:i/>
+          <w:lang w:eastAsia="en-US"/>
+        </w:rPr>
+        <w:t xml:space="preserve"> deadline-</w:t>
+      </w:r>
+      <w:proofErr w:type="spellStart"/>
+      <w:r>
+        <w:rPr>
+          <w:i/>
+          <w:lang w:eastAsia="en-US"/>
+        </w:rPr>
+        <w:t>monotonic</w:t>
+      </w:r>
+      <w:proofErr w:type="spellEnd"/>
+      <w:r>
+        <w:rPr>
+          <w:i/>
+          <w:lang w:eastAsia="en-US"/>
+        </w:rPr>
+        <w:t xml:space="preserve"> approach</w:t>
+      </w:r>
+      <w:r>
+        <w:rPr>
+          <w:lang w:eastAsia="en-US"/>
+        </w:rPr>
+        <w:t xml:space="preserve">. In: in Proc. IEEE Workshop </w:t>
+      </w:r>
+      <w:proofErr w:type="spellStart"/>
+      <w:r>
+        <w:rPr>
+          <w:lang w:eastAsia="en-US"/>
+        </w:rPr>
+        <w:t>on</w:t>
+      </w:r>
+      <w:proofErr w:type="spellEnd"/>
+      <w:r>
+        <w:rPr>
+          <w:lang w:eastAsia="en-US"/>
+        </w:rPr>
+        <w:t xml:space="preserve"> Real-Time </w:t>
+      </w:r>
+      <w:proofErr w:type="spellStart"/>
+      <w:r>
+        <w:rPr>
+          <w:lang w:eastAsia="en-US"/>
+        </w:rPr>
+        <w:t>Operating</w:t>
+      </w:r>
+      <w:proofErr w:type="spellEnd"/>
+      <w:r>
+        <w:rPr>
+          <w:lang w:eastAsia="en-US"/>
+        </w:rPr>
+        <w:t xml:space="preserve"> Systems </w:t>
+      </w:r>
+      <w:proofErr w:type="spellStart"/>
+      <w:r>
+        <w:rPr>
+          <w:lang w:eastAsia="en-US"/>
+        </w:rPr>
+        <w:t>and</w:t>
+      </w:r>
+      <w:proofErr w:type="spellEnd"/>
+      <w:r>
+        <w:rPr>
+          <w:lang w:eastAsia="en-US"/>
+        </w:rPr>
+        <w:t xml:space="preserve"> Software. 1991.</w:t>
+      </w:r>
+    </w:p>
+    <w:p>
+      <w:pPr>
+        <w:pStyle w:val="Reference"/>
+        <w:rPr>
+          <w:sz w:val="20"/>
+          <w:lang w:eastAsia="en-US"/>
+        </w:rPr>
+      </w:pPr>
+      <w:r>
+        <w:rPr>
+          <w:lang w:eastAsia="en-US"/>
+        </w:rPr>
+        <w:t xml:space="preserve">BENVENISTE, Albert; BERRY, Gérard. </w:t>
+      </w:r>
+      <w:r>
+        <w:rPr>
+          <w:i/>
+          <w:lang w:eastAsia="en-US"/>
+        </w:rPr>
+        <w:t xml:space="preserve">The </w:t>
+      </w:r>
+      <w:proofErr w:type="spellStart"/>
+      <w:r>
+        <w:rPr>
+          <w:i/>
+          <w:lang w:eastAsia="en-US"/>
+        </w:rPr>
+        <w:t>synchronous</w:t>
+      </w:r>
+      <w:proofErr w:type="spellEnd"/>
+      <w:r>
+        <w:rPr>
+          <w:i/>
+          <w:lang w:eastAsia="en-US"/>
+        </w:rPr>
+        <w:t xml:space="preserve"> approach </w:t>
+      </w:r>
+      <w:proofErr w:type="spellStart"/>
+      <w:r>
+        <w:rPr>
+          <w:i/>
+          <w:lang w:eastAsia="en-US"/>
+        </w:rPr>
+        <w:t>to</w:t>
+      </w:r>
+      <w:proofErr w:type="spellEnd"/>
+      <w:r>
+        <w:rPr>
+          <w:i/>
+          <w:lang w:eastAsia="en-US"/>
         </w:rPr>
         <w:t xml:space="preserve"> </w:t>
       </w:r>
       <w:proofErr w:type="spellStart"/>
       <w:r>
         <w:rPr>
-          <w:rStyle w:val="None"/>
-          <w:rFonts w:ascii="Times New Roman" w:hAnsi="Times New Roman" w:cs="Times New Roman"/>
-        </w:rPr>
-        <w:t>involving</w:t>
-      </w:r>
-      <w:proofErr w:type="spellEnd"/>
-      <w:proofErr w:type="gramEnd"/>
-      <w:r>
-        <w:rPr>
-          <w:rStyle w:val="None"/>
-          <w:rFonts w:ascii="Times New Roman" w:hAnsi="Times New Roman" w:cs="Times New Roman"/>
+          <w:i/>
+          <w:lang w:eastAsia="en-US"/>
+        </w:rPr>
+        <w:t>reactive</w:t>
+      </w:r>
+      <w:proofErr w:type="spellEnd"/>
+      <w:r>
+        <w:rPr>
+          <w:i/>
+          <w:lang w:eastAsia="en-US"/>
         </w:rPr>
         <w:t xml:space="preserve"> </w:t>
       </w:r>
       <w:proofErr w:type="spellStart"/>
       <w:r>
         <w:rPr>
-          <w:rStyle w:val="None"/>
-          <w:rFonts w:ascii="Times New Roman" w:hAnsi="Times New Roman" w:cs="Times New Roman"/>
-        </w:rPr>
-        <w:t>products</w:t>
-      </w:r>
-      <w:proofErr w:type="spellEnd"/>
-      <w:r>
-        <w:rPr>
-          <w:rStyle w:val="None"/>
-          <w:rFonts w:ascii="Times New Roman" w:hAnsi="Times New Roman" w:cs="Times New Roman"/>
+          <w:i/>
+          <w:lang w:eastAsia="en-US"/>
+        </w:rPr>
+        <w:t>and</w:t>
+      </w:r>
+      <w:proofErr w:type="spellEnd"/>
+      <w:r>
+        <w:rPr>
+          <w:i/>
+          <w:lang w:eastAsia="en-US"/>
+        </w:rPr>
+        <w:t xml:space="preserve"> real-time systems</w:t>
+      </w:r>
+      <w:r>
+        <w:rPr>
+          <w:lang w:eastAsia="en-US"/>
+        </w:rPr>
+        <w:t>. </w:t>
+      </w:r>
+      <w:proofErr w:type="spellStart"/>
+      <w:r>
+        <w:rPr>
+          <w:lang w:eastAsia="en-US"/>
+        </w:rPr>
+        <w:t>Proceedings</w:t>
+      </w:r>
+      <w:proofErr w:type="spellEnd"/>
+      <w:r>
+        <w:rPr>
+          <w:lang w:eastAsia="en-US"/>
         </w:rPr>
         <w:t xml:space="preserve"> </w:t>
       </w:r>
       <w:proofErr w:type="spellStart"/>
       <w:r>
         <w:rPr>
-          <w:rStyle w:val="None"/>
-          <w:rFonts w:ascii="Times New Roman" w:hAnsi="Times New Roman" w:cs="Times New Roman"/>
+          <w:lang w:eastAsia="en-US"/>
         </w:rPr>
         <w:t>of</w:t>
       </w:r>
       <w:proofErr w:type="spellEnd"/>
       <w:r>
         <w:rPr>
-          <w:rStyle w:val="None"/>
-          <w:rFonts w:ascii="Times New Roman" w:hAnsi="Times New Roman" w:cs="Times New Roman"/>
-        </w:rPr>
-        <w:t xml:space="preserve"> Bessel </w:t>
-      </w:r>
-      <w:proofErr w:type="spellStart"/>
-      <w:r>
-        <w:rPr>
-          <w:rStyle w:val="None"/>
-          <w:rFonts w:ascii="Times New Roman" w:hAnsi="Times New Roman" w:cs="Times New Roman"/>
-        </w:rPr>
-        <w:t>functions</w:t>
-      </w:r>
-      <w:proofErr w:type="spellEnd"/>
-      <w:r>
-        <w:rPr>
-          <w:rStyle w:val="None"/>
-          <w:rFonts w:ascii="Times New Roman" w:hAnsi="Times New Roman" w:cs="Times New Roman"/>
-        </w:rPr>
-        <w:t>,” Phil. Trans. Roy. Soc. London, vol. A247, pp. 529–</w:t>
-      </w:r>
-      <w:r>
-        <w:rPr>
-          <w:rStyle w:val="None"/>
-          <w:rFonts w:ascii="Times New Roman" w:hAnsi="Times New Roman" w:cs="Times New Roman"/>
-          <w:lang w:val="it-IT"/>
-        </w:rPr>
-        <w:t>551, April 1955.</w:t>
-      </w:r>
-      <w:r>
-        <w:rPr>
-          <w:rFonts w:ascii="Times New Roman" w:eastAsia="Times New Roman" w:hAnsi="Times New Roman" w:cs="Times New Roman"/>
+          <w:lang w:eastAsia="en-US"/>
         </w:rPr>
         <w:t xml:space="preserve"> </w:t>
       </w:r>
-      <w:r>
-        <w:rPr>
-          <w:rFonts w:ascii="Times New Roman" w:eastAsia="Times New Roman" w:hAnsi="Times New Roman" w:cs="Times New Roman"/>
-          <w:lang w:eastAsia="pt-BR"/>
-        </w:rPr>
-        <w:t xml:space="preserve">SHAW, Alan C. </w:t>
-      </w:r>
-      <w:r>
-        <w:rPr>
-          <w:rFonts w:ascii="Times New Roman" w:eastAsia="Times New Roman" w:hAnsi="Times New Roman" w:cs="Times New Roman"/>
-          <w:b/>
-          <w:bCs/>
-          <w:lang w:eastAsia="pt-BR"/>
-        </w:rPr>
-        <w:t>Sistemas e software de tempo real</w:t>
-      </w:r>
-      <w:r>
-        <w:rPr>
-          <w:rFonts w:ascii="Times New Roman" w:eastAsia="Times New Roman" w:hAnsi="Times New Roman" w:cs="Times New Roman"/>
-          <w:lang w:eastAsia="pt-BR"/>
-        </w:rPr>
-        <w:t xml:space="preserve">. </w:t>
-      </w:r>
-      <w:proofErr w:type="spellStart"/>
-      <w:r>
-        <w:rPr>
-          <w:rFonts w:ascii="Times New Roman" w:eastAsia="Times New Roman" w:hAnsi="Times New Roman" w:cs="Times New Roman"/>
-          <w:lang w:eastAsia="pt-BR"/>
-        </w:rPr>
-        <w:t>Bookman</w:t>
-      </w:r>
-      <w:proofErr w:type="spellEnd"/>
-      <w:r>
-        <w:rPr>
-          <w:rFonts w:ascii="Times New Roman" w:eastAsia="Times New Roman" w:hAnsi="Times New Roman" w:cs="Times New Roman"/>
-          <w:lang w:eastAsia="pt-BR"/>
-        </w:rPr>
-        <w:t>, 2003.</w:t>
-      </w:r>
-    </w:p>
-    <w:p>
-      <w:pPr>
-        <w:pBdr>
-          <w:top w:val="nil"/>
-          <w:left w:val="nil"/>
-          <w:bottom w:val="nil"/>
-          <w:right w:val="nil"/>
-          <w:between w:val="nil"/>
-          <w:bar w:val="nil"/>
-        </w:pBdr>
-        <w:jc w:val="both"/>
-        <w:rPr>
-          <w:rFonts w:ascii="Times New Roman" w:eastAsia="Times New Roman" w:hAnsi="Times New Roman" w:cs="Times New Roman"/>
-          <w:lang w:eastAsia="pt-BR"/>
-        </w:rPr>
-      </w:pPr>
-    </w:p>
-    <w:p>
-      <w:pPr>
-        <w:jc w:val="both"/>
-        <w:rPr>
-          <w:rFonts w:ascii="Times New Roman" w:eastAsia="Times New Roman" w:hAnsi="Times New Roman" w:cs="Times New Roman"/>
-          <w:lang w:eastAsia="pt-BR"/>
-        </w:rPr>
-      </w:pPr>
-      <w:r>
-        <w:rPr>
-          <w:rFonts w:ascii="Times New Roman" w:eastAsia="Times New Roman" w:hAnsi="Times New Roman" w:cs="Times New Roman"/>
-          <w:lang w:eastAsia="pt-BR"/>
-        </w:rPr>
-        <w:t xml:space="preserve">BUTTAZZO, Giorgio. </w:t>
-      </w:r>
-      <w:r>
-        <w:rPr>
-          <w:rFonts w:ascii="Times New Roman" w:eastAsia="Times New Roman" w:hAnsi="Times New Roman" w:cs="Times New Roman"/>
-          <w:b/>
-          <w:bCs/>
-          <w:lang w:eastAsia="pt-BR"/>
-        </w:rPr>
-        <w:t xml:space="preserve">Hard real-time </w:t>
-      </w:r>
-      <w:proofErr w:type="spellStart"/>
-      <w:r>
-        <w:rPr>
-          <w:rFonts w:ascii="Times New Roman" w:eastAsia="Times New Roman" w:hAnsi="Times New Roman" w:cs="Times New Roman"/>
-          <w:b/>
-          <w:bCs/>
-          <w:lang w:eastAsia="pt-BR"/>
-        </w:rPr>
-        <w:t>computing</w:t>
-      </w:r>
-      <w:proofErr w:type="spellEnd"/>
-      <w:r>
-        <w:rPr>
-          <w:rFonts w:ascii="Times New Roman" w:eastAsia="Times New Roman" w:hAnsi="Times New Roman" w:cs="Times New Roman"/>
-          <w:b/>
-          <w:bCs/>
-          <w:lang w:eastAsia="pt-BR"/>
-        </w:rPr>
-        <w:t xml:space="preserve"> systems: </w:t>
-      </w:r>
-      <w:proofErr w:type="spellStart"/>
-      <w:r>
-        <w:rPr>
-          <w:rFonts w:ascii="Times New Roman" w:eastAsia="Times New Roman" w:hAnsi="Times New Roman" w:cs="Times New Roman"/>
-          <w:b/>
-          <w:bCs/>
-          <w:lang w:eastAsia="pt-BR"/>
-        </w:rPr>
-        <w:t>predictable</w:t>
-      </w:r>
-      <w:proofErr w:type="spellEnd"/>
-      <w:r>
-        <w:rPr>
-          <w:rFonts w:ascii="Times New Roman" w:eastAsia="Times New Roman" w:hAnsi="Times New Roman" w:cs="Times New Roman"/>
-          <w:b/>
-          <w:bCs/>
-          <w:lang w:eastAsia="pt-BR"/>
-        </w:rPr>
-        <w:t xml:space="preserve"> </w:t>
-      </w:r>
-      <w:proofErr w:type="spellStart"/>
-      <w:r>
-        <w:rPr>
-          <w:rFonts w:ascii="Times New Roman" w:eastAsia="Times New Roman" w:hAnsi="Times New Roman" w:cs="Times New Roman"/>
-          <w:b/>
-          <w:bCs/>
-          <w:lang w:eastAsia="pt-BR"/>
-        </w:rPr>
-        <w:t>scheduling</w:t>
-      </w:r>
-      <w:proofErr w:type="spellEnd"/>
-      <w:r>
-        <w:rPr>
-          <w:rFonts w:ascii="Times New Roman" w:eastAsia="Times New Roman" w:hAnsi="Times New Roman" w:cs="Times New Roman"/>
-          <w:b/>
-          <w:bCs/>
-          <w:lang w:eastAsia="pt-BR"/>
-        </w:rPr>
-        <w:t xml:space="preserve"> </w:t>
-      </w:r>
-      <w:proofErr w:type="spellStart"/>
-      <w:r>
-        <w:rPr>
-          <w:rFonts w:ascii="Times New Roman" w:eastAsia="Times New Roman" w:hAnsi="Times New Roman" w:cs="Times New Roman"/>
-          <w:b/>
-          <w:bCs/>
-          <w:lang w:eastAsia="pt-BR"/>
-        </w:rPr>
-        <w:t>algorithms</w:t>
-      </w:r>
-      <w:proofErr w:type="spellEnd"/>
-      <w:r>
-        <w:rPr>
-          <w:rFonts w:ascii="Times New Roman" w:eastAsia="Times New Roman" w:hAnsi="Times New Roman" w:cs="Times New Roman"/>
-          <w:b/>
-          <w:bCs/>
-          <w:lang w:eastAsia="pt-BR"/>
-        </w:rPr>
-        <w:t xml:space="preserve"> </w:t>
-      </w:r>
-      <w:proofErr w:type="spellStart"/>
-      <w:r>
-        <w:rPr>
-          <w:rFonts w:ascii="Times New Roman" w:eastAsia="Times New Roman" w:hAnsi="Times New Roman" w:cs="Times New Roman"/>
-          <w:b/>
-          <w:bCs/>
-          <w:lang w:eastAsia="pt-BR"/>
-        </w:rPr>
-        <w:t>and</w:t>
-      </w:r>
-      <w:proofErr w:type="spellEnd"/>
-      <w:r>
-        <w:rPr>
-          <w:rFonts w:ascii="Times New Roman" w:eastAsia="Times New Roman" w:hAnsi="Times New Roman" w:cs="Times New Roman"/>
-          <w:b/>
-          <w:bCs/>
-          <w:lang w:eastAsia="pt-BR"/>
-        </w:rPr>
-        <w:t xml:space="preserve"> </w:t>
-      </w:r>
-      <w:proofErr w:type="spellStart"/>
-      <w:r>
-        <w:rPr>
-          <w:rFonts w:ascii="Times New Roman" w:eastAsia="Times New Roman" w:hAnsi="Times New Roman" w:cs="Times New Roman"/>
-          <w:b/>
-          <w:bCs/>
-          <w:lang w:eastAsia="pt-BR"/>
-        </w:rPr>
-        <w:t>applications</w:t>
-      </w:r>
-      <w:proofErr w:type="spellEnd"/>
-      <w:r>
-        <w:rPr>
-          <w:rFonts w:ascii="Times New Roman" w:eastAsia="Times New Roman" w:hAnsi="Times New Roman" w:cs="Times New Roman"/>
-          <w:lang w:eastAsia="pt-BR"/>
-        </w:rPr>
-        <w:t>. Springer Science &amp; Business Media, 2011.</w:t>
-      </w:r>
-    </w:p>
-    <w:p>
-      <w:pPr>
-        <w:jc w:val="both"/>
-        <w:rPr>
-          <w:rFonts w:ascii="Times New Roman" w:eastAsia="Times New Roman" w:hAnsi="Times New Roman" w:cs="Times New Roman"/>
-          <w:lang w:eastAsia="pt-BR"/>
-        </w:rPr>
-      </w:pPr>
-    </w:p>
-    <w:p>
-      <w:pPr>
-        <w:pStyle w:val="references"/>
-        <w:spacing w:line="240" w:lineRule="auto"/>
-        <w:ind w:left="0" w:firstLine="0"/>
-        <w:rPr>
-          <w:rFonts w:cs="Times New Roman"/>
-          <w:sz w:val="24"/>
-          <w:szCs w:val="24"/>
-          <w:lang w:val="pt-BR"/>
-        </w:rPr>
-      </w:pPr>
-      <w:r>
-        <w:rPr>
-          <w:rFonts w:cs="Times New Roman"/>
-          <w:sz w:val="24"/>
-          <w:szCs w:val="24"/>
-          <w:lang w:val="pt-BR"/>
-        </w:rPr>
-        <w:t xml:space="preserve">SPRUNT, </w:t>
-      </w:r>
-      <w:proofErr w:type="spellStart"/>
-      <w:r>
-        <w:rPr>
-          <w:rFonts w:cs="Times New Roman"/>
-          <w:sz w:val="24"/>
-          <w:szCs w:val="24"/>
-          <w:lang w:val="pt-BR"/>
-        </w:rPr>
-        <w:t>Brinkley</w:t>
-      </w:r>
-      <w:proofErr w:type="spellEnd"/>
-      <w:r>
-        <w:rPr>
-          <w:rFonts w:cs="Times New Roman"/>
-          <w:sz w:val="24"/>
-          <w:szCs w:val="24"/>
-          <w:lang w:val="pt-BR"/>
-        </w:rPr>
-        <w:t xml:space="preserve">; SHA, </w:t>
-      </w:r>
-      <w:proofErr w:type="spellStart"/>
-      <w:r>
-        <w:rPr>
-          <w:rFonts w:cs="Times New Roman"/>
-          <w:sz w:val="24"/>
-          <w:szCs w:val="24"/>
-          <w:lang w:val="pt-BR"/>
-        </w:rPr>
-        <w:t>Lui</w:t>
-      </w:r>
-      <w:proofErr w:type="spellEnd"/>
-      <w:r>
-        <w:rPr>
-          <w:rFonts w:cs="Times New Roman"/>
-          <w:sz w:val="24"/>
-          <w:szCs w:val="24"/>
-          <w:lang w:val="pt-BR"/>
-        </w:rPr>
-        <w:t xml:space="preserve">; LEHOCZKY, John. </w:t>
-      </w:r>
-      <w:proofErr w:type="spellStart"/>
-      <w:r>
-        <w:rPr>
-          <w:rFonts w:cs="Times New Roman"/>
-          <w:sz w:val="24"/>
-          <w:szCs w:val="24"/>
-          <w:lang w:val="pt-BR"/>
-        </w:rPr>
-        <w:t>Aperiodic</w:t>
-      </w:r>
-      <w:proofErr w:type="spellEnd"/>
-      <w:r>
-        <w:rPr>
-          <w:rFonts w:cs="Times New Roman"/>
-          <w:sz w:val="24"/>
-          <w:szCs w:val="24"/>
-          <w:lang w:val="pt-BR"/>
-        </w:rPr>
-        <w:t xml:space="preserve"> </w:t>
-      </w:r>
-      <w:proofErr w:type="spellStart"/>
-      <w:r>
-        <w:rPr>
-          <w:rFonts w:cs="Times New Roman"/>
-          <w:sz w:val="24"/>
-          <w:szCs w:val="24"/>
-          <w:lang w:val="pt-BR"/>
-        </w:rPr>
-        <w:t>task</w:t>
-      </w:r>
-      <w:proofErr w:type="spellEnd"/>
-      <w:r>
-        <w:rPr>
-          <w:rFonts w:cs="Times New Roman"/>
-          <w:sz w:val="24"/>
-          <w:szCs w:val="24"/>
-          <w:lang w:val="pt-BR"/>
-        </w:rPr>
-        <w:t xml:space="preserve"> </w:t>
-      </w:r>
-      <w:proofErr w:type="spellStart"/>
-      <w:r>
-        <w:rPr>
-          <w:rFonts w:cs="Times New Roman"/>
-          <w:sz w:val="24"/>
-          <w:szCs w:val="24"/>
-          <w:lang w:val="pt-BR"/>
-        </w:rPr>
-        <w:t>scheduling</w:t>
-      </w:r>
-      <w:proofErr w:type="spellEnd"/>
-      <w:r>
-        <w:rPr>
-          <w:rFonts w:cs="Times New Roman"/>
-          <w:sz w:val="24"/>
-          <w:szCs w:val="24"/>
-          <w:lang w:val="pt-BR"/>
-        </w:rPr>
-        <w:t xml:space="preserve"> for hard-real-time systems. </w:t>
-      </w:r>
-      <w:r>
-        <w:rPr>
-          <w:rFonts w:cs="Times New Roman"/>
-          <w:b/>
-          <w:bCs/>
-          <w:sz w:val="24"/>
-          <w:szCs w:val="24"/>
-          <w:lang w:val="pt-BR"/>
-        </w:rPr>
-        <w:t>Real-Time Systems</w:t>
-      </w:r>
-      <w:r>
-        <w:rPr>
-          <w:rFonts w:cs="Times New Roman"/>
-          <w:sz w:val="24"/>
-          <w:szCs w:val="24"/>
-          <w:lang w:val="pt-BR"/>
-        </w:rPr>
-        <w:t>, v. 1, n. 1, p. 27-60, 1989.</w:t>
-      </w:r>
-    </w:p>
-    <w:p>
-      <w:pPr>
-        <w:pStyle w:val="references"/>
-        <w:spacing w:line="240" w:lineRule="auto"/>
-        <w:ind w:left="0" w:firstLine="0"/>
-        <w:rPr>
-          <w:rFonts w:cs="Times New Roman"/>
-          <w:sz w:val="24"/>
-          <w:szCs w:val="24"/>
-        </w:rPr>
-      </w:pPr>
-    </w:p>
-    <w:p>
-      <w:pPr>
-        <w:jc w:val="both"/>
-        <w:rPr>
-          <w:rFonts w:ascii="Times New Roman" w:eastAsia="Times New Roman" w:hAnsi="Times New Roman" w:cs="Times New Roman"/>
-          <w:lang w:eastAsia="pt-BR"/>
-        </w:rPr>
-      </w:pPr>
-      <w:r>
-        <w:rPr>
-          <w:rFonts w:ascii="Times New Roman" w:eastAsia="Times New Roman" w:hAnsi="Times New Roman" w:cs="Times New Roman"/>
-          <w:lang w:eastAsia="pt-BR"/>
-        </w:rPr>
-        <w:t xml:space="preserve">TANENBAUM, Andrew. </w:t>
-      </w:r>
-      <w:proofErr w:type="spellStart"/>
-      <w:r>
-        <w:rPr>
-          <w:rFonts w:ascii="Times New Roman" w:eastAsia="Times New Roman" w:hAnsi="Times New Roman" w:cs="Times New Roman"/>
-          <w:b/>
-          <w:lang w:eastAsia="pt-BR"/>
-        </w:rPr>
-        <w:t>Modern</w:t>
-      </w:r>
-      <w:proofErr w:type="spellEnd"/>
-      <w:r>
-        <w:rPr>
-          <w:rFonts w:ascii="Times New Roman" w:eastAsia="Times New Roman" w:hAnsi="Times New Roman" w:cs="Times New Roman"/>
-          <w:b/>
-          <w:lang w:eastAsia="pt-BR"/>
-        </w:rPr>
-        <w:t xml:space="preserve"> </w:t>
-      </w:r>
-      <w:proofErr w:type="spellStart"/>
-      <w:r>
-        <w:rPr>
-          <w:rFonts w:ascii="Times New Roman" w:eastAsia="Times New Roman" w:hAnsi="Times New Roman" w:cs="Times New Roman"/>
-          <w:b/>
-          <w:lang w:eastAsia="pt-BR"/>
-        </w:rPr>
-        <w:t>operating</w:t>
-      </w:r>
-      <w:proofErr w:type="spellEnd"/>
-      <w:r>
-        <w:rPr>
-          <w:rFonts w:ascii="Times New Roman" w:eastAsia="Times New Roman" w:hAnsi="Times New Roman" w:cs="Times New Roman"/>
-          <w:b/>
-          <w:lang w:eastAsia="pt-BR"/>
-        </w:rPr>
-        <w:t xml:space="preserve"> systems</w:t>
-      </w:r>
-      <w:r>
-        <w:rPr>
-          <w:rFonts w:ascii="Times New Roman" w:eastAsia="Times New Roman" w:hAnsi="Times New Roman" w:cs="Times New Roman"/>
-          <w:lang w:eastAsia="pt-BR"/>
-        </w:rPr>
-        <w:t>. 2009.</w:t>
-      </w:r>
-    </w:p>
-    <w:p>
-      <w:pPr>
-        <w:jc w:val="both"/>
-        <w:rPr>
-          <w:rFonts w:ascii="Times New Roman" w:eastAsia="Times New Roman" w:hAnsi="Times New Roman" w:cs="Times New Roman"/>
-          <w:lang w:eastAsia="pt-BR"/>
-        </w:rPr>
-      </w:pPr>
-    </w:p>
-    <w:p>
-      <w:pPr>
-        <w:jc w:val="both"/>
-        <w:rPr>
-          <w:rFonts w:ascii="Times New Roman" w:eastAsia="Times New Roman" w:hAnsi="Times New Roman" w:cs="Times New Roman"/>
-          <w:lang w:eastAsia="pt-BR"/>
-        </w:rPr>
-      </w:pPr>
-      <w:r>
-        <w:rPr>
-          <w:rFonts w:ascii="Times New Roman" w:eastAsia="Times New Roman" w:hAnsi="Times New Roman" w:cs="Times New Roman"/>
-          <w:lang w:eastAsia="pt-BR"/>
-        </w:rPr>
-        <w:t xml:space="preserve">BRANICKY, Michael S.; PHILLIPS, Stephen M.; ZHANG, </w:t>
-      </w:r>
-      <w:proofErr w:type="spellStart"/>
-      <w:r>
-        <w:rPr>
-          <w:rFonts w:ascii="Times New Roman" w:eastAsia="Times New Roman" w:hAnsi="Times New Roman" w:cs="Times New Roman"/>
-          <w:lang w:eastAsia="pt-BR"/>
-        </w:rPr>
-        <w:t>Wei</w:t>
-      </w:r>
-      <w:proofErr w:type="spellEnd"/>
-      <w:r>
-        <w:rPr>
-          <w:rFonts w:ascii="Times New Roman" w:eastAsia="Times New Roman" w:hAnsi="Times New Roman" w:cs="Times New Roman"/>
-          <w:lang w:eastAsia="pt-BR"/>
-        </w:rPr>
-        <w:t xml:space="preserve">. </w:t>
-      </w:r>
-      <w:proofErr w:type="spellStart"/>
-      <w:r>
-        <w:rPr>
-          <w:rFonts w:ascii="Times New Roman" w:eastAsia="Times New Roman" w:hAnsi="Times New Roman" w:cs="Times New Roman"/>
-          <w:lang w:eastAsia="pt-BR"/>
-        </w:rPr>
-        <w:t>Scheduling</w:t>
-      </w:r>
-      <w:proofErr w:type="spellEnd"/>
-      <w:r>
-        <w:rPr>
-          <w:rFonts w:ascii="Times New Roman" w:eastAsia="Times New Roman" w:hAnsi="Times New Roman" w:cs="Times New Roman"/>
-          <w:lang w:eastAsia="pt-BR"/>
-        </w:rPr>
-        <w:t xml:space="preserve"> </w:t>
-      </w:r>
-      <w:proofErr w:type="spellStart"/>
-      <w:r>
-        <w:rPr>
-          <w:rFonts w:ascii="Times New Roman" w:eastAsia="Times New Roman" w:hAnsi="Times New Roman" w:cs="Times New Roman"/>
-          <w:lang w:eastAsia="pt-BR"/>
-        </w:rPr>
-        <w:t>and</w:t>
-      </w:r>
-      <w:proofErr w:type="spellEnd"/>
-      <w:r>
-        <w:rPr>
-          <w:rFonts w:ascii="Times New Roman" w:eastAsia="Times New Roman" w:hAnsi="Times New Roman" w:cs="Times New Roman"/>
-          <w:lang w:eastAsia="pt-BR"/>
-        </w:rPr>
-        <w:t xml:space="preserve"> feedback </w:t>
-      </w:r>
-      <w:proofErr w:type="spellStart"/>
-      <w:r>
-        <w:rPr>
-          <w:rFonts w:ascii="Times New Roman" w:eastAsia="Times New Roman" w:hAnsi="Times New Roman" w:cs="Times New Roman"/>
-          <w:lang w:eastAsia="pt-BR"/>
-        </w:rPr>
-        <w:t>co-design</w:t>
-      </w:r>
-      <w:proofErr w:type="spellEnd"/>
-      <w:r>
-        <w:rPr>
-          <w:rFonts w:ascii="Times New Roman" w:eastAsia="Times New Roman" w:hAnsi="Times New Roman" w:cs="Times New Roman"/>
-          <w:lang w:eastAsia="pt-BR"/>
-        </w:rPr>
-        <w:t xml:space="preserve"> for </w:t>
-      </w:r>
-      <w:proofErr w:type="spellStart"/>
-      <w:r>
-        <w:rPr>
-          <w:rFonts w:ascii="Times New Roman" w:eastAsia="Times New Roman" w:hAnsi="Times New Roman" w:cs="Times New Roman"/>
-          <w:lang w:eastAsia="pt-BR"/>
-        </w:rPr>
-        <w:t>networked</w:t>
-      </w:r>
-      <w:proofErr w:type="spellEnd"/>
-      <w:r>
-        <w:rPr>
-          <w:rFonts w:ascii="Times New Roman" w:eastAsia="Times New Roman" w:hAnsi="Times New Roman" w:cs="Times New Roman"/>
-          <w:lang w:eastAsia="pt-BR"/>
-        </w:rPr>
-        <w:t xml:space="preserve"> </w:t>
-      </w:r>
-      <w:proofErr w:type="spellStart"/>
-      <w:r>
-        <w:rPr>
-          <w:rFonts w:ascii="Times New Roman" w:eastAsia="Times New Roman" w:hAnsi="Times New Roman" w:cs="Times New Roman"/>
-          <w:lang w:eastAsia="pt-BR"/>
-        </w:rPr>
-        <w:t>control</w:t>
-      </w:r>
-      <w:proofErr w:type="spellEnd"/>
-      <w:r>
-        <w:rPr>
-          <w:rFonts w:ascii="Times New Roman" w:eastAsia="Times New Roman" w:hAnsi="Times New Roman" w:cs="Times New Roman"/>
-          <w:lang w:eastAsia="pt-BR"/>
-        </w:rPr>
-        <w:t xml:space="preserve"> systems. In: </w:t>
-      </w:r>
-      <w:proofErr w:type="spellStart"/>
-      <w:r>
-        <w:rPr>
-          <w:rFonts w:ascii="Times New Roman" w:eastAsia="Times New Roman" w:hAnsi="Times New Roman" w:cs="Times New Roman"/>
-          <w:b/>
-          <w:bCs/>
-          <w:lang w:eastAsia="pt-BR"/>
-        </w:rPr>
-        <w:t>Decision</w:t>
-      </w:r>
-      <w:proofErr w:type="spellEnd"/>
-      <w:r>
-        <w:rPr>
-          <w:rFonts w:ascii="Times New Roman" w:eastAsia="Times New Roman" w:hAnsi="Times New Roman" w:cs="Times New Roman"/>
-          <w:b/>
-          <w:bCs/>
-          <w:lang w:eastAsia="pt-BR"/>
-        </w:rPr>
-        <w:t xml:space="preserve"> </w:t>
-      </w:r>
-      <w:proofErr w:type="spellStart"/>
-      <w:r>
-        <w:rPr>
-          <w:rFonts w:ascii="Times New Roman" w:eastAsia="Times New Roman" w:hAnsi="Times New Roman" w:cs="Times New Roman"/>
-          <w:b/>
-          <w:bCs/>
-          <w:lang w:eastAsia="pt-BR"/>
-        </w:rPr>
-        <w:t>and</w:t>
-      </w:r>
-      <w:proofErr w:type="spellEnd"/>
-      <w:r>
-        <w:rPr>
-          <w:rFonts w:ascii="Times New Roman" w:eastAsia="Times New Roman" w:hAnsi="Times New Roman" w:cs="Times New Roman"/>
-          <w:b/>
-          <w:bCs/>
-          <w:lang w:eastAsia="pt-BR"/>
-        </w:rPr>
-        <w:t xml:space="preserve"> </w:t>
-      </w:r>
-      <w:proofErr w:type="spellStart"/>
-      <w:r>
-        <w:rPr>
-          <w:rFonts w:ascii="Times New Roman" w:eastAsia="Times New Roman" w:hAnsi="Times New Roman" w:cs="Times New Roman"/>
-          <w:b/>
-          <w:bCs/>
-          <w:lang w:eastAsia="pt-BR"/>
-        </w:rPr>
-        <w:t>Control</w:t>
-      </w:r>
-      <w:proofErr w:type="spellEnd"/>
-      <w:r>
-        <w:rPr>
-          <w:rFonts w:ascii="Times New Roman" w:eastAsia="Times New Roman" w:hAnsi="Times New Roman" w:cs="Times New Roman"/>
-          <w:b/>
-          <w:bCs/>
-          <w:lang w:eastAsia="pt-BR"/>
-        </w:rPr>
-        <w:t xml:space="preserve">, 2002, </w:t>
-      </w:r>
-      <w:proofErr w:type="spellStart"/>
-      <w:r>
-        <w:rPr>
-          <w:rFonts w:ascii="Times New Roman" w:eastAsia="Times New Roman" w:hAnsi="Times New Roman" w:cs="Times New Roman"/>
-          <w:b/>
-          <w:bCs/>
-          <w:lang w:eastAsia="pt-BR"/>
-        </w:rPr>
-        <w:t>Proceedings</w:t>
-      </w:r>
-      <w:proofErr w:type="spellEnd"/>
-      <w:r>
-        <w:rPr>
-          <w:rFonts w:ascii="Times New Roman" w:eastAsia="Times New Roman" w:hAnsi="Times New Roman" w:cs="Times New Roman"/>
-          <w:b/>
-          <w:bCs/>
-          <w:lang w:eastAsia="pt-BR"/>
-        </w:rPr>
-        <w:t xml:space="preserve"> </w:t>
-      </w:r>
-      <w:proofErr w:type="spellStart"/>
-      <w:r>
-        <w:rPr>
-          <w:rFonts w:ascii="Times New Roman" w:eastAsia="Times New Roman" w:hAnsi="Times New Roman" w:cs="Times New Roman"/>
-          <w:b/>
-          <w:bCs/>
-          <w:lang w:eastAsia="pt-BR"/>
-        </w:rPr>
-        <w:t>of</w:t>
-      </w:r>
-      <w:proofErr w:type="spellEnd"/>
-      <w:r>
-        <w:rPr>
-          <w:rFonts w:ascii="Times New Roman" w:eastAsia="Times New Roman" w:hAnsi="Times New Roman" w:cs="Times New Roman"/>
-          <w:b/>
-          <w:bCs/>
-          <w:lang w:eastAsia="pt-BR"/>
-        </w:rPr>
-        <w:t xml:space="preserve"> </w:t>
-      </w:r>
-      <w:proofErr w:type="spellStart"/>
-      <w:r>
-        <w:rPr>
-          <w:rFonts w:ascii="Times New Roman" w:eastAsia="Times New Roman" w:hAnsi="Times New Roman" w:cs="Times New Roman"/>
-          <w:b/>
-          <w:bCs/>
-          <w:lang w:eastAsia="pt-BR"/>
+      <w:proofErr w:type="spellStart"/>
+      <w:r>
+        <w:rPr>
+          <w:lang w:eastAsia="en-US"/>
         </w:rPr>
         <w:t>the</w:t>
       </w:r>
       <w:proofErr w:type="spellEnd"/>
       <w:r>
         <w:rPr>
-          <w:rFonts w:ascii="Times New Roman" w:eastAsia="Times New Roman" w:hAnsi="Times New Roman" w:cs="Times New Roman"/>
-          <w:b/>
-          <w:bCs/>
-          <w:lang w:eastAsia="pt-BR"/>
-        </w:rPr>
-        <w:t xml:space="preserve"> 41st IEEE </w:t>
-      </w:r>
-      <w:proofErr w:type="spellStart"/>
-      <w:r>
-        <w:rPr>
-          <w:rFonts w:ascii="Times New Roman" w:eastAsia="Times New Roman" w:hAnsi="Times New Roman" w:cs="Times New Roman"/>
-          <w:b/>
-          <w:bCs/>
-          <w:lang w:eastAsia="pt-BR"/>
-        </w:rPr>
-        <w:t>Conference</w:t>
-      </w:r>
-      <w:proofErr w:type="spellEnd"/>
-      <w:r>
-        <w:rPr>
-          <w:rFonts w:ascii="Times New Roman" w:eastAsia="Times New Roman" w:hAnsi="Times New Roman" w:cs="Times New Roman"/>
-          <w:b/>
-          <w:bCs/>
-          <w:lang w:eastAsia="pt-BR"/>
-        </w:rPr>
-        <w:t xml:space="preserve"> </w:t>
-      </w:r>
-      <w:proofErr w:type="spellStart"/>
-      <w:r>
-        <w:rPr>
-          <w:rFonts w:ascii="Times New Roman" w:eastAsia="Times New Roman" w:hAnsi="Times New Roman" w:cs="Times New Roman"/>
-          <w:b/>
-          <w:bCs/>
-          <w:lang w:eastAsia="pt-BR"/>
-        </w:rPr>
-        <w:t>on</w:t>
-      </w:r>
-      <w:proofErr w:type="spellEnd"/>
-      <w:r>
-        <w:rPr>
-          <w:rFonts w:ascii="Times New Roman" w:eastAsia="Times New Roman" w:hAnsi="Times New Roman" w:cs="Times New Roman"/>
-          <w:lang w:eastAsia="pt-BR"/>
-        </w:rPr>
-        <w:t>. IEEE, 2002. p. 1211-1217.</w:t>
-      </w:r>
-    </w:p>
-    <w:p>
-      <w:pPr>
-        <w:jc w:val="both"/>
-        <w:rPr>
-          <w:rFonts w:ascii="Times New Roman" w:eastAsia="Times New Roman" w:hAnsi="Times New Roman" w:cs="Times New Roman"/>
-          <w:lang w:eastAsia="pt-BR"/>
-        </w:rPr>
-      </w:pPr>
-    </w:p>
-    <w:p>
-      <w:pPr>
-        <w:pBdr>
-          <w:top w:val="nil"/>
-          <w:left w:val="nil"/>
-          <w:bottom w:val="nil"/>
-          <w:right w:val="nil"/>
-          <w:between w:val="nil"/>
-          <w:bar w:val="nil"/>
-        </w:pBdr>
-        <w:jc w:val="both"/>
-        <w:rPr>
-          <w:rFonts w:ascii="Times New Roman" w:eastAsia="Times New Roman" w:hAnsi="Times New Roman" w:cs="Times New Roman"/>
-        </w:rPr>
-      </w:pPr>
-      <w:r>
-        <w:rPr>
-          <w:rFonts w:ascii="Times New Roman" w:eastAsia="Times New Roman" w:hAnsi="Times New Roman" w:cs="Times New Roman"/>
-        </w:rPr>
-        <w:t xml:space="preserve">AUDSLEY, Neil C. et al. Real-time </w:t>
-      </w:r>
-      <w:proofErr w:type="spellStart"/>
-      <w:r>
-        <w:rPr>
-          <w:rFonts w:ascii="Times New Roman" w:eastAsia="Times New Roman" w:hAnsi="Times New Roman" w:cs="Times New Roman"/>
-        </w:rPr>
-        <w:t>scheduling</w:t>
-      </w:r>
-      <w:proofErr w:type="spellEnd"/>
-      <w:r>
-        <w:rPr>
-          <w:rFonts w:ascii="Times New Roman" w:eastAsia="Times New Roman" w:hAnsi="Times New Roman" w:cs="Times New Roman"/>
-        </w:rPr>
-        <w:t xml:space="preserve">: </w:t>
-      </w:r>
-      <w:proofErr w:type="spellStart"/>
-      <w:r>
-        <w:rPr>
-          <w:rFonts w:ascii="Times New Roman" w:eastAsia="Times New Roman" w:hAnsi="Times New Roman" w:cs="Times New Roman"/>
-        </w:rPr>
-        <w:t>the</w:t>
-      </w:r>
-      <w:proofErr w:type="spellEnd"/>
-      <w:r>
-        <w:rPr>
-          <w:rFonts w:ascii="Times New Roman" w:eastAsia="Times New Roman" w:hAnsi="Times New Roman" w:cs="Times New Roman"/>
-        </w:rPr>
-        <w:t xml:space="preserve"> deadline-</w:t>
-      </w:r>
-      <w:proofErr w:type="spellStart"/>
-      <w:r>
-        <w:rPr>
-          <w:rFonts w:ascii="Times New Roman" w:eastAsia="Times New Roman" w:hAnsi="Times New Roman" w:cs="Times New Roman"/>
-        </w:rPr>
-        <w:t>monotonic</w:t>
-      </w:r>
-      <w:proofErr w:type="spellEnd"/>
-      <w:r>
-        <w:rPr>
-          <w:rFonts w:ascii="Times New Roman" w:eastAsia="Times New Roman" w:hAnsi="Times New Roman" w:cs="Times New Roman"/>
-        </w:rPr>
-        <w:t xml:space="preserve"> approach. In: </w:t>
-      </w:r>
-      <w:r>
-        <w:rPr>
-          <w:rFonts w:ascii="Times New Roman" w:eastAsia="Times New Roman" w:hAnsi="Times New Roman" w:cs="Times New Roman"/>
-          <w:b/>
-          <w:bCs/>
-        </w:rPr>
-        <w:t xml:space="preserve">in Proc. IEEE Workshop </w:t>
-      </w:r>
-      <w:proofErr w:type="spellStart"/>
-      <w:r>
-        <w:rPr>
-          <w:rFonts w:ascii="Times New Roman" w:eastAsia="Times New Roman" w:hAnsi="Times New Roman" w:cs="Times New Roman"/>
-          <w:b/>
-          <w:bCs/>
-        </w:rPr>
-        <w:t>on</w:t>
-      </w:r>
-      <w:proofErr w:type="spellEnd"/>
-      <w:r>
-        <w:rPr>
-          <w:rFonts w:ascii="Times New Roman" w:eastAsia="Times New Roman" w:hAnsi="Times New Roman" w:cs="Times New Roman"/>
-          <w:b/>
-          <w:bCs/>
-        </w:rPr>
-        <w:t xml:space="preserve"> Real-Time </w:t>
-      </w:r>
-      <w:proofErr w:type="spellStart"/>
-      <w:r>
-        <w:rPr>
-          <w:rFonts w:ascii="Times New Roman" w:eastAsia="Times New Roman" w:hAnsi="Times New Roman" w:cs="Times New Roman"/>
-          <w:b/>
-          <w:bCs/>
-        </w:rPr>
-        <w:t>Operating</w:t>
-      </w:r>
-      <w:proofErr w:type="spellEnd"/>
-      <w:r>
-        <w:rPr>
-          <w:rFonts w:ascii="Times New Roman" w:eastAsia="Times New Roman" w:hAnsi="Times New Roman" w:cs="Times New Roman"/>
-          <w:b/>
-          <w:bCs/>
-        </w:rPr>
-        <w:t xml:space="preserve"> Systems </w:t>
-      </w:r>
-      <w:proofErr w:type="spellStart"/>
-      <w:r>
-        <w:rPr>
-          <w:rFonts w:ascii="Times New Roman" w:eastAsia="Times New Roman" w:hAnsi="Times New Roman" w:cs="Times New Roman"/>
-          <w:b/>
-          <w:bCs/>
-        </w:rPr>
-        <w:t>and</w:t>
-      </w:r>
-      <w:proofErr w:type="spellEnd"/>
-      <w:r>
-        <w:rPr>
-          <w:rFonts w:ascii="Times New Roman" w:eastAsia="Times New Roman" w:hAnsi="Times New Roman" w:cs="Times New Roman"/>
-          <w:b/>
-          <w:bCs/>
-        </w:rPr>
-        <w:t xml:space="preserve"> Software</w:t>
-      </w:r>
-      <w:r>
-        <w:rPr>
-          <w:rFonts w:ascii="Times New Roman" w:eastAsia="Times New Roman" w:hAnsi="Times New Roman" w:cs="Times New Roman"/>
-        </w:rPr>
-        <w:t>. 1991.</w:t>
-      </w:r>
-    </w:p>
-    <w:p>
-      <w:pPr>
-        <w:pBdr>
-          <w:top w:val="nil"/>
-          <w:left w:val="nil"/>
-          <w:bottom w:val="nil"/>
-          <w:right w:val="nil"/>
-          <w:between w:val="nil"/>
-          <w:bar w:val="nil"/>
-        </w:pBdr>
-        <w:jc w:val="both"/>
-        <w:rPr>
-          <w:rFonts w:ascii="Times New Roman" w:eastAsia="Times New Roman" w:hAnsi="Times New Roman" w:cs="Times New Roman"/>
-          <w:lang w:eastAsia="pt-BR"/>
-        </w:rPr>
-      </w:pPr>
-    </w:p>
-    <w:p>
-      <w:pPr>
-        <w:jc w:val="both"/>
-        <w:rPr>
-          <w:rFonts w:ascii="Times New Roman" w:hAnsi="Times New Roman" w:cs="Times New Roman"/>
-        </w:rPr>
-      </w:pPr>
-      <w:r>
-        <w:rPr>
-          <w:rFonts w:ascii="Times New Roman" w:hAnsi="Times New Roman" w:cs="Times New Roman"/>
-          <w:color w:val="222222"/>
-          <w:shd w:val="clear" w:color="auto" w:fill="FFFFFF"/>
-        </w:rPr>
-        <w:t xml:space="preserve">BENVENISTE, Albert; BERRY, Gérard. The </w:t>
-      </w:r>
-      <w:proofErr w:type="spellStart"/>
-      <w:r>
-        <w:rPr>
-          <w:rFonts w:ascii="Times New Roman" w:hAnsi="Times New Roman" w:cs="Times New Roman"/>
-          <w:color w:val="222222"/>
-          <w:shd w:val="clear" w:color="auto" w:fill="FFFFFF"/>
-        </w:rPr>
-        <w:t>synchronous</w:t>
-      </w:r>
-      <w:proofErr w:type="spellEnd"/>
-      <w:r>
-        <w:rPr>
-          <w:rFonts w:ascii="Times New Roman" w:hAnsi="Times New Roman" w:cs="Times New Roman"/>
-          <w:color w:val="222222"/>
-          <w:shd w:val="clear" w:color="auto" w:fill="FFFFFF"/>
-        </w:rPr>
-        <w:t xml:space="preserve"> approach </w:t>
-      </w:r>
-      <w:proofErr w:type="spellStart"/>
-      <w:r>
-        <w:rPr>
-          <w:rFonts w:ascii="Times New Roman" w:hAnsi="Times New Roman" w:cs="Times New Roman"/>
-          <w:color w:val="222222"/>
-          <w:shd w:val="clear" w:color="auto" w:fill="FFFFFF"/>
-        </w:rPr>
-        <w:t>to</w:t>
-      </w:r>
-      <w:proofErr w:type="spellEnd"/>
-      <w:r>
-        <w:rPr>
-          <w:rFonts w:ascii="Times New Roman" w:hAnsi="Times New Roman" w:cs="Times New Roman"/>
-          <w:color w:val="222222"/>
-          <w:shd w:val="clear" w:color="auto" w:fill="FFFFFF"/>
-        </w:rPr>
-        <w:t xml:space="preserve"> </w:t>
-      </w:r>
-      <w:proofErr w:type="spellStart"/>
-      <w:r>
-        <w:rPr>
-          <w:rFonts w:ascii="Times New Roman" w:hAnsi="Times New Roman" w:cs="Times New Roman"/>
-          <w:color w:val="222222"/>
-          <w:shd w:val="clear" w:color="auto" w:fill="FFFFFF"/>
-        </w:rPr>
-        <w:t>reactive</w:t>
-      </w:r>
-      <w:proofErr w:type="spellEnd"/>
-      <w:r>
-        <w:rPr>
-          <w:rFonts w:ascii="Times New Roman" w:hAnsi="Times New Roman" w:cs="Times New Roman"/>
-          <w:color w:val="222222"/>
-          <w:shd w:val="clear" w:color="auto" w:fill="FFFFFF"/>
-        </w:rPr>
-        <w:t xml:space="preserve"> </w:t>
-      </w:r>
-      <w:proofErr w:type="spellStart"/>
-      <w:r>
-        <w:rPr>
-          <w:rFonts w:ascii="Times New Roman" w:hAnsi="Times New Roman" w:cs="Times New Roman"/>
-          <w:color w:val="222222"/>
-          <w:shd w:val="clear" w:color="auto" w:fill="FFFFFF"/>
-        </w:rPr>
-        <w:t>and</w:t>
-      </w:r>
-      <w:proofErr w:type="spellEnd"/>
-      <w:r>
-        <w:rPr>
-          <w:rFonts w:ascii="Times New Roman" w:hAnsi="Times New Roman" w:cs="Times New Roman"/>
-          <w:color w:val="222222"/>
-          <w:shd w:val="clear" w:color="auto" w:fill="FFFFFF"/>
-        </w:rPr>
-        <w:t xml:space="preserve"> real-time systems.</w:t>
-      </w:r>
-      <w:r>
-        <w:rPr>
-          <w:rStyle w:val="apple-converted-space"/>
-          <w:rFonts w:ascii="Times New Roman" w:hAnsi="Times New Roman" w:cs="Times New Roman"/>
-          <w:color w:val="222222"/>
-          <w:shd w:val="clear" w:color="auto" w:fill="FFFFFF"/>
-        </w:rPr>
-        <w:t> </w:t>
-      </w:r>
-      <w:proofErr w:type="spellStart"/>
-      <w:r>
-        <w:rPr>
-          <w:rFonts w:ascii="Times New Roman" w:hAnsi="Times New Roman" w:cs="Times New Roman"/>
-          <w:b/>
-          <w:bCs/>
-          <w:color w:val="222222"/>
-          <w:shd w:val="clear" w:color="auto" w:fill="FFFFFF"/>
-        </w:rPr>
-        <w:t>Proceedings</w:t>
-      </w:r>
-      <w:proofErr w:type="spellEnd"/>
-      <w:r>
-        <w:rPr>
-          <w:rFonts w:ascii="Times New Roman" w:hAnsi="Times New Roman" w:cs="Times New Roman"/>
-          <w:b/>
-          <w:bCs/>
-          <w:color w:val="222222"/>
-          <w:shd w:val="clear" w:color="auto" w:fill="FFFFFF"/>
-        </w:rPr>
-        <w:t xml:space="preserve"> </w:t>
-      </w:r>
-      <w:proofErr w:type="spellStart"/>
-      <w:r>
-        <w:rPr>
-          <w:rFonts w:ascii="Times New Roman" w:hAnsi="Times New Roman" w:cs="Times New Roman"/>
-          <w:b/>
-          <w:bCs/>
-          <w:color w:val="222222"/>
-          <w:shd w:val="clear" w:color="auto" w:fill="FFFFFF"/>
-        </w:rPr>
-        <w:t>of</w:t>
-      </w:r>
-      <w:proofErr w:type="spellEnd"/>
-      <w:r>
-        <w:rPr>
-          <w:rFonts w:ascii="Times New Roman" w:hAnsi="Times New Roman" w:cs="Times New Roman"/>
-          <w:b/>
-          <w:bCs/>
-          <w:color w:val="222222"/>
-          <w:shd w:val="clear" w:color="auto" w:fill="FFFFFF"/>
-        </w:rPr>
-        <w:t xml:space="preserve"> </w:t>
-      </w:r>
-      <w:proofErr w:type="spellStart"/>
-      <w:r>
-        <w:rPr>
-          <w:rFonts w:ascii="Times New Roman" w:hAnsi="Times New Roman" w:cs="Times New Roman"/>
-          <w:b/>
-          <w:bCs/>
-          <w:color w:val="222222"/>
-          <w:shd w:val="clear" w:color="auto" w:fill="FFFFFF"/>
-        </w:rPr>
-        <w:t>the</w:t>
-      </w:r>
-      <w:proofErr w:type="spellEnd"/>
-      <w:r>
-        <w:rPr>
-          <w:rFonts w:ascii="Times New Roman" w:hAnsi="Times New Roman" w:cs="Times New Roman"/>
-          <w:b/>
-          <w:bCs/>
-          <w:color w:val="222222"/>
-          <w:shd w:val="clear" w:color="auto" w:fill="FFFFFF"/>
-        </w:rPr>
-        <w:t xml:space="preserve"> IEEE</w:t>
-      </w:r>
-      <w:r>
-        <w:rPr>
-          <w:rFonts w:ascii="Times New Roman" w:hAnsi="Times New Roman" w:cs="Times New Roman"/>
-          <w:color w:val="222222"/>
-          <w:shd w:val="clear" w:color="auto" w:fill="FFFFFF"/>
-        </w:rPr>
-        <w:t>, v. 79, n. 9, p. 1270-1282, 1991.</w:t>
+          <w:lang w:eastAsia="en-US"/>
+        </w:rPr>
+        <w:t xml:space="preserve"> IEEE, v. 79, n. 9, p. 1270-1282, 1991.</w:t>
       </w:r>
     </w:p>
     <w:p>
@@ -4186,7 +3800,7 @@
       <w:lvlText w:val="%1."/>
       <w:lvlJc w:val="left"/>
       <w:pPr>
-        <w:ind w:left="720" w:hanging="360"/>
+        <w:ind w:left="360" w:hanging="360"/>
       </w:pPr>
       <w:rPr>
         <w:rFonts w:hint="default"/>
@@ -4198,7 +3812,7 @@
       <w:lvlText w:val="%2."/>
       <w:lvlJc w:val="left"/>
       <w:pPr>
-        <w:ind w:left="1440" w:hanging="360"/>
+        <w:ind w:left="1080" w:hanging="360"/>
       </w:pPr>
     </w:lvl>
     <w:lvl w:ilvl="2" w:tplc="0416001B" w:tentative="1">
@@ -4207,7 +3821,7 @@
       <w:lvlText w:val="%3."/>
       <w:lvlJc w:val="right"/>
       <w:pPr>
-        <w:ind w:left="2160" w:hanging="180"/>
+        <w:ind w:left="1800" w:hanging="180"/>
       </w:pPr>
     </w:lvl>
     <w:lvl w:ilvl="3" w:tplc="0416000F" w:tentative="1">
@@ -4216,7 +3830,7 @@
       <w:lvlText w:val="%4."/>
       <w:lvlJc w:val="left"/>
       <w:pPr>
-        <w:ind w:left="2880" w:hanging="360"/>
+        <w:ind w:left="2520" w:hanging="360"/>
       </w:pPr>
     </w:lvl>
     <w:lvl w:ilvl="4" w:tplc="04160019" w:tentative="1">
@@ -4225,7 +3839,7 @@
       <w:lvlText w:val="%5."/>
       <w:lvlJc w:val="left"/>
       <w:pPr>
-        <w:ind w:left="3600" w:hanging="360"/>
+        <w:ind w:left="3240" w:hanging="360"/>
       </w:pPr>
     </w:lvl>
     <w:lvl w:ilvl="5" w:tplc="0416001B" w:tentative="1">
@@ -4234,7 +3848,7 @@
       <w:lvlText w:val="%6."/>
       <w:lvlJc w:val="right"/>
       <w:pPr>
-        <w:ind w:left="4320" w:hanging="180"/>
+        <w:ind w:left="3960" w:hanging="180"/>
       </w:pPr>
     </w:lvl>
     <w:lvl w:ilvl="6" w:tplc="0416000F" w:tentative="1">
@@ -4243,7 +3857,7 @@
       <w:lvlText w:val="%7."/>
       <w:lvlJc w:val="left"/>
       <w:pPr>
-        <w:ind w:left="5040" w:hanging="360"/>
+        <w:ind w:left="4680" w:hanging="360"/>
       </w:pPr>
     </w:lvl>
     <w:lvl w:ilvl="7" w:tplc="04160019" w:tentative="1">
@@ -4252,7 +3866,7 @@
       <w:lvlText w:val="%8."/>
       <w:lvlJc w:val="left"/>
       <w:pPr>
-        <w:ind w:left="5760" w:hanging="360"/>
+        <w:ind w:left="5400" w:hanging="360"/>
       </w:pPr>
     </w:lvl>
     <w:lvl w:ilvl="8" w:tplc="0416001B" w:tentative="1">
@@ -4261,7 +3875,7 @@
       <w:lvlText w:val="%9."/>
       <w:lvlJc w:val="right"/>
       <w:pPr>
-        <w:ind w:left="6480" w:hanging="180"/>
+        <w:ind w:left="6120" w:hanging="180"/>
       </w:pPr>
     </w:lvl>
   </w:abstractNum>
@@ -5130,6 +4744,24 @@
     <w:uiPriority w:val="99"/>
     <w:rsid w:val="008748F0"/>
   </w:style>
+  <w:style w:type="paragraph" w:customStyle="1" w:styleId="Reference">
+    <w:name w:val="Reference"/>
+    <w:basedOn w:val="Normal"/>
+    <w:rsid w:val="00910857"/>
+    <w:pPr>
+      <w:tabs>
+        <w:tab w:val="left" w:pos="720"/>
+      </w:tabs>
+      <w:spacing w:before="120"/>
+      <w:ind w:left="284" w:hanging="284"/>
+      <w:jc w:val="both"/>
+    </w:pPr>
+    <w:rPr>
+      <w:rFonts w:ascii="Times" w:eastAsia="Times New Roman" w:hAnsi="Times" w:cs="Times New Roman"/>
+      <w:szCs w:val="20"/>
+      <w:lang w:val="en-US" w:eastAsia="pt-BR"/>
+    </w:rPr>
+  </w:style>
 </w:styles>
 </file>
 
@@ -5399,7 +5031,7 @@
 </file>
 
 <file path=customXml/itemProps1.xml><?xml version="1.0" encoding="utf-8"?>
-<ds:datastoreItem xmlns:ds="http://schemas.openxmlformats.org/officeDocument/2006/customXml" ds:itemID="{D94C9C36-A513-DD4E-8284-619BE986D12A}">
+<ds:datastoreItem xmlns:ds="http://schemas.openxmlformats.org/officeDocument/2006/customXml" ds:itemID="{AD93E5D8-5D8A-1A49-AF01-64904E675E10}">
   <ds:schemaRefs>
     <ds:schemaRef ds:uri="http://schemas.openxmlformats.org/officeDocument/2006/bibliography"/>
   </ds:schemaRefs>

</xml_diff>